<commit_message>
apresentação e atualizações no artigo
</commit_message>
<xml_diff>
--- a/artigo/ANADI2_conference-template-a4.docx
+++ b/artigo/ANADI2_conference-template-a4.docx
@@ -7,82 +7,38 @@
         <w:pStyle w:val="papertitle"/>
         <w:spacing w:before="5pt" w:beforeAutospacing="1" w:after="5pt" w:afterAutospacing="1"/>
         <w:rPr>
-          <w:kern w:val="48"/>
-        </w:rPr>
-      </w:pPr>
-      <w:r>
-        <w:rPr>
-          <w:kern w:val="48"/>
-        </w:rPr>
-        <w:t>Paper Title</w:t>
-      </w:r>
-      <w:r>
-        <w:rPr>
-          <w:kern w:val="48"/>
-        </w:rPr>
-        <w:t>*</w:t>
-      </w:r>
-      <w:r>
-        <w:rPr>
-          <w:kern w:val="48"/>
-        </w:rPr>
-        <w:t xml:space="preserve"> (use style: </w:t>
-      </w:r>
-      <w:r>
-        <w:rPr>
-          <w:iCs/>
-          <w:kern w:val="48"/>
-        </w:rPr>
-        <w:t>paper title</w:t>
-      </w:r>
-      <w:r>
-        <w:rPr>
-          <w:kern w:val="48"/>
-        </w:rPr>
-        <w:t>)</w:t>
-      </w:r>
-    </w:p>
-    <w:p>
-      <w:pPr>
-        <w:pStyle w:val="Author"/>
-        <w:spacing w:before="5pt" w:beforeAutospacing="1" w:after="5pt" w:afterAutospacing="1"/>
-        <w:rPr>
           <w:sz w:val="16"/>
           <w:szCs w:val="16"/>
-        </w:rPr>
-      </w:pPr>
-      <w:r>
+          <w:lang w:val="pt-PT"/>
+        </w:rPr>
+      </w:pPr>
+      <w:r>
+        <w:rPr>
+          <w:kern w:val="48"/>
+          <w:lang w:val="pt-PT"/>
+        </w:rPr>
+        <w:t xml:space="preserve">Exploração e Modelação de Dados de Poluição e Saúde Pública na Europa </w:t>
+      </w:r>
+    </w:p>
+    <w:p>
+      <w:pPr>
+        <w:pStyle w:val="Author"/>
+        <w:spacing w:before="5pt" w:beforeAutospacing="1" w:after="5pt" w:afterAutospacing="1" w:line="6pt" w:lineRule="auto"/>
         <w:rPr>
           <w:sz w:val="16"/>
           <w:szCs w:val="16"/>
-        </w:rPr>
-        <w:t>*</w:t>
-      </w:r>
-      <w:r>
+          <w:lang w:val="pt-PT"/>
+        </w:rPr>
+      </w:pPr>
+    </w:p>
+    <w:p>
+      <w:pPr>
+        <w:pStyle w:val="Author"/>
+        <w:spacing w:before="5pt" w:beforeAutospacing="1" w:after="5pt" w:afterAutospacing="1" w:line="6pt" w:lineRule="auto"/>
         <w:rPr>
           <w:sz w:val="16"/>
           <w:szCs w:val="16"/>
-        </w:rPr>
-        <w:t>Note: Sub-titles are not captured in Xplore and should not be used</w:t>
-      </w:r>
-    </w:p>
-    <w:p>
-      <w:pPr>
-        <w:pStyle w:val="Author"/>
-        <w:spacing w:before="5pt" w:beforeAutospacing="1" w:after="5pt" w:afterAutospacing="1" w:line="6pt" w:lineRule="auto"/>
-        <w:rPr>
-          <w:sz w:val="16"/>
-          <w:szCs w:val="16"/>
-        </w:rPr>
-      </w:pPr>
-    </w:p>
-    <w:p>
-      <w:pPr>
-        <w:pStyle w:val="Author"/>
-        <w:spacing w:before="5pt" w:beforeAutospacing="1" w:after="5pt" w:afterAutospacing="1" w:line="6pt" w:lineRule="auto"/>
-        <w:rPr>
-          <w:sz w:val="16"/>
-          <w:szCs w:val="16"/>
+          <w:lang w:val="pt-PT"/>
         </w:rPr>
         <w:sectPr>
           <w:footerReference w:type="first" r:id="rId8"/>
@@ -448,6 +404,7 @@
           <w:lang w:val="pt-PT"/>
         </w:rPr>
       </w:pPr>
+      <w:proofErr w:type="spellStart"/>
       <w:r>
         <w:rPr>
           <w:i/>
@@ -456,6 +413,7 @@
         </w:rPr>
         <w:t>Abstract</w:t>
       </w:r>
+      <w:proofErr w:type="spellEnd"/>
       <w:r>
         <w:rPr>
           <w:lang w:val="pt-PT"/>
@@ -488,11 +446,19 @@
           <w:lang w:val="pt-PT"/>
         </w:rPr>
       </w:pPr>
-      <w:r>
-        <w:rPr>
-          <w:lang w:val="pt-PT"/>
-        </w:rPr>
-        <w:t>Keywords—</w:t>
+      <w:proofErr w:type="spellStart"/>
+      <w:r>
+        <w:rPr>
+          <w:lang w:val="pt-PT"/>
+        </w:rPr>
+        <w:t>Keywords</w:t>
+      </w:r>
+      <w:proofErr w:type="spellEnd"/>
+      <w:r>
+        <w:rPr>
+          <w:lang w:val="pt-PT"/>
+        </w:rPr>
+        <w:t>—</w:t>
       </w:r>
       <w:r>
         <w:rPr>
@@ -582,8 +548,16 @@
         <w:rPr>
           <w:lang w:val="pt-PT"/>
         </w:rPr>
-        <w:t>Validação Cruzada k-fold</w:t>
-      </w:r>
+        <w:t>Validação Cruzada k-</w:t>
+      </w:r>
+      <w:proofErr w:type="spellStart"/>
+      <w:r>
+        <w:rPr>
+          <w:lang w:val="pt-PT"/>
+        </w:rPr>
+        <w:t>fold</w:t>
+      </w:r>
+      <w:proofErr w:type="spellEnd"/>
       <w:r>
         <w:rPr>
           <w:lang w:val="pt-PT"/>
@@ -637,7 +611,55 @@
           <w:rFonts w:eastAsia="Times New Roman"/>
           <w:lang w:val="pt-PT" w:eastAsia="pt-PT"/>
         </w:rPr>
-        <w:t>O presente trabalho tem como foco a análise de dados referentes aos níveis de poluentes atmosféricos em várias regiões da Europa no ano de 2022, com o objetivo de explorar e modelar relações entre poluição, doenças associadas e número de mortes prematuras. Os dados analisados, disponibilizados pelos docentes da unidade curricular de Análise de Dados em Informática, encontram-se no ficheiro ‘AIRPOL_data.csv’ e foram tratados com recurso à linguagem Python e bibliotecas como Pandas, Scikit-learn e Matplotlib.</w:t>
+        <w:t xml:space="preserve">O presente trabalho tem como foco a análise de dados referentes aos níveis de poluentes atmosféricos em várias regiões da Europa no ano de 2022, com o objetivo de explorar e modelar relações entre poluição, doenças associadas e número de mortes prematuras. Os dados analisados, disponibilizados pelos docentes da unidade curricular de Análise de Dados em Informática, encontram-se no ficheiro ‘AIRPOL_data.csv’ e foram tratados com recurso à linguagem </w:t>
+      </w:r>
+      <w:proofErr w:type="spellStart"/>
+      <w:r>
+        <w:rPr>
+          <w:rFonts w:eastAsia="Times New Roman"/>
+          <w:lang w:val="pt-PT" w:eastAsia="pt-PT"/>
+        </w:rPr>
+        <w:t>Python</w:t>
+      </w:r>
+      <w:proofErr w:type="spellEnd"/>
+      <w:r>
+        <w:rPr>
+          <w:rFonts w:eastAsia="Times New Roman"/>
+          <w:lang w:val="pt-PT" w:eastAsia="pt-PT"/>
+        </w:rPr>
+        <w:t xml:space="preserve"> e bibliotecas como Pandas, </w:t>
+      </w:r>
+      <w:proofErr w:type="spellStart"/>
+      <w:r>
+        <w:rPr>
+          <w:rFonts w:eastAsia="Times New Roman"/>
+          <w:lang w:val="pt-PT" w:eastAsia="pt-PT"/>
+        </w:rPr>
+        <w:t>Scikit-learn</w:t>
+      </w:r>
+      <w:proofErr w:type="spellEnd"/>
+      <w:r>
+        <w:rPr>
+          <w:rFonts w:eastAsia="Times New Roman"/>
+          <w:lang w:val="pt-PT" w:eastAsia="pt-PT"/>
+        </w:rPr>
+        <w:t xml:space="preserve"> e </w:t>
+      </w:r>
+      <w:proofErr w:type="spellStart"/>
+      <w:r>
+        <w:rPr>
+          <w:rFonts w:eastAsia="Times New Roman"/>
+          <w:lang w:val="pt-PT" w:eastAsia="pt-PT"/>
+        </w:rPr>
+        <w:t>Matplotlib</w:t>
+      </w:r>
+      <w:proofErr w:type="spellEnd"/>
+      <w:r>
+        <w:rPr>
+          <w:rFonts w:eastAsia="Times New Roman"/>
+          <w:lang w:val="pt-PT" w:eastAsia="pt-PT"/>
+        </w:rPr>
+        <w:t>.</w:t>
       </w:r>
       <w:r>
         <w:rPr>
@@ -718,8 +740,33 @@
           <w:rFonts w:eastAsia="Times New Roman"/>
           <w:lang w:val="pt-PT" w:eastAsia="pt-PT"/>
         </w:rPr>
-        <w:t>A validação dos modelos foi realizada com o método de k-fold cross-validation</w:t>
-      </w:r>
+        <w:t>A validação dos modelos foi realizada com o método de k-</w:t>
+      </w:r>
+      <w:proofErr w:type="spellStart"/>
+      <w:r>
+        <w:rPr>
+          <w:rFonts w:eastAsia="Times New Roman"/>
+          <w:lang w:val="pt-PT" w:eastAsia="pt-PT"/>
+        </w:rPr>
+        <w:t>fold</w:t>
+      </w:r>
+      <w:proofErr w:type="spellEnd"/>
+      <w:r>
+        <w:rPr>
+          <w:rFonts w:eastAsia="Times New Roman"/>
+          <w:lang w:val="pt-PT" w:eastAsia="pt-PT"/>
+        </w:rPr>
+        <w:t xml:space="preserve"> cross-</w:t>
+      </w:r>
+      <w:proofErr w:type="spellStart"/>
+      <w:r>
+        <w:rPr>
+          <w:rFonts w:eastAsia="Times New Roman"/>
+          <w:lang w:val="pt-PT" w:eastAsia="pt-PT"/>
+        </w:rPr>
+        <w:t>validation</w:t>
+      </w:r>
+      <w:proofErr w:type="spellEnd"/>
       <w:r>
         <w:rPr>
           <w:rFonts w:eastAsia="Times New Roman"/>
@@ -756,7 +803,39 @@
           <w:rFonts w:eastAsia="Times New Roman"/>
           <w:lang w:val="pt-PT" w:eastAsia="pt-PT"/>
         </w:rPr>
-        <w:t>, e o seu desempenho avaliado através de métricas apropriadas, como MAE, RMSE, Accuracy, Sensitivity e F1-score. Este trabalho visa aplicar conhecimentos de aprendizagem automática em problemas reais, promover a interpretação crítica dos resultados obtidos e contribuir para uma melhor compreensão dos impactos da poluição atmosférica na saúde pública.</w:t>
+        <w:t xml:space="preserve">, e o seu desempenho avaliado através de métricas apropriadas, como MAE, RMSE, </w:t>
+      </w:r>
+      <w:proofErr w:type="spellStart"/>
+      <w:r>
+        <w:rPr>
+          <w:rFonts w:eastAsia="Times New Roman"/>
+          <w:lang w:val="pt-PT" w:eastAsia="pt-PT"/>
+        </w:rPr>
+        <w:t>Accuracy</w:t>
+      </w:r>
+      <w:proofErr w:type="spellEnd"/>
+      <w:r>
+        <w:rPr>
+          <w:rFonts w:eastAsia="Times New Roman"/>
+          <w:lang w:val="pt-PT" w:eastAsia="pt-PT"/>
+        </w:rPr>
+        <w:t xml:space="preserve">, </w:t>
+      </w:r>
+      <w:proofErr w:type="spellStart"/>
+      <w:r>
+        <w:rPr>
+          <w:rFonts w:eastAsia="Times New Roman"/>
+          <w:lang w:val="pt-PT" w:eastAsia="pt-PT"/>
+        </w:rPr>
+        <w:t>Sensitivity</w:t>
+      </w:r>
+      <w:proofErr w:type="spellEnd"/>
+      <w:r>
+        <w:rPr>
+          <w:rFonts w:eastAsia="Times New Roman"/>
+          <w:lang w:val="pt-PT" w:eastAsia="pt-PT"/>
+        </w:rPr>
+        <w:t xml:space="preserve"> e F1-score. Este trabalho visa aplicar conhecimentos de aprendizagem automática em problemas reais, promover a interpretação crítica dos resultados obtidos e contribuir para uma melhor compreensão dos impactos da poluição atmosférica na saúde pública.</w:t>
       </w:r>
     </w:p>
     <w:p>
@@ -985,8 +1064,23 @@
         <w:rPr>
           <w:lang w:val="pt-PT"/>
         </w:rPr>
-        <w:t xml:space="preserve">As SVM são algoritmos que constroem um hiperplano ótimo no espaço das características, maximizando a margem entre as classes. Podem ser aplicadas em problemas lineares e não-lineares, através da utilização de funções </w:t>
-      </w:r>
+        <w:t xml:space="preserve">As SVM são algoritmos que constroem um </w:t>
+      </w:r>
+      <w:proofErr w:type="spellStart"/>
+      <w:r>
+        <w:rPr>
+          <w:lang w:val="pt-PT"/>
+        </w:rPr>
+        <w:t>hiperplano</w:t>
+      </w:r>
+      <w:proofErr w:type="spellEnd"/>
+      <w:r>
+        <w:rPr>
+          <w:lang w:val="pt-PT"/>
+        </w:rPr>
+        <w:t xml:space="preserve"> ótimo no espaço das características, maximizando a margem entre as classes. Podem ser aplicadas em problemas lineares e não-lineares, através da utilização de funções </w:t>
+      </w:r>
+      <w:proofErr w:type="spellStart"/>
       <w:r>
         <w:rPr>
           <w:i/>
@@ -995,6 +1089,7 @@
         </w:rPr>
         <w:t>kernel</w:t>
       </w:r>
+      <w:proofErr w:type="spellEnd"/>
       <w:r>
         <w:rPr>
           <w:lang w:val="pt-PT"/>
@@ -1081,14 +1176,34 @@
         </w:rPr>
         <w:t xml:space="preserve">O algoritmo KNN é um método baseado em instâncias que classifica ou estima valores com base nos k exemplos mais próximos de um ponto de teste. Utiliza medidas de distância (como a euclidiana) para encontrar os vizinhos mais próximos e realiza uma votação (classificação) ou média (regressão) para prever o resultado. É um modelo não paramétrico e de </w:t>
       </w:r>
+      <w:proofErr w:type="spellStart"/>
       <w:r>
         <w:rPr>
           <w:i/>
           <w:iCs/>
           <w:lang w:val="pt-PT"/>
         </w:rPr>
-        <w:t>lazy learning</w:t>
-      </w:r>
+        <w:t>lazy</w:t>
+      </w:r>
+      <w:proofErr w:type="spellEnd"/>
+      <w:r>
+        <w:rPr>
+          <w:i/>
+          <w:iCs/>
+          <w:lang w:val="pt-PT"/>
+        </w:rPr>
+        <w:t xml:space="preserve"> </w:t>
+      </w:r>
+      <w:proofErr w:type="spellStart"/>
+      <w:r>
+        <w:rPr>
+          <w:i/>
+          <w:iCs/>
+          <w:lang w:val="pt-PT"/>
+        </w:rPr>
+        <w:t>learning</w:t>
+      </w:r>
+      <w:proofErr w:type="spellEnd"/>
       <w:r>
         <w:rPr>
           <w:i/>
@@ -1167,6 +1282,7 @@
         </w:rPr>
         <w:t xml:space="preserve">s RNA consistem em camadas de neurónios artificiais interligados. Uma rede neuronal típica possui uma camada de entrada, uma ou mais camadas escondidas, e uma camada de saída. A aprendizagem é feita através do algoritmo de </w:t>
       </w:r>
+      <w:proofErr w:type="spellStart"/>
       <w:r>
         <w:rPr>
           <w:i/>
@@ -1175,6 +1291,7 @@
         </w:rPr>
         <w:t>backpropagation</w:t>
       </w:r>
+      <w:proofErr w:type="spellEnd"/>
       <w:r>
         <w:rPr>
           <w:lang w:val="pt-PT"/>
@@ -1191,8 +1308,16 @@
         <w:rPr>
           <w:lang w:val="pt-PT"/>
         </w:rPr>
-        <w:t xml:space="preserve"> As RNA são adequadas para a modelação de padrões não lineares complexos, mas requerem uma boa escolha de parâmetros para evitar o </w:t>
-      </w:r>
+        <w:t xml:space="preserve"> As RNA são adequadas para a </w:t>
+      </w:r>
+      <w:r>
+        <w:rPr>
+          <w:lang w:val="pt-PT"/>
+        </w:rPr>
+        <w:lastRenderedPageBreak/>
+        <w:t xml:space="preserve">modelação de padrões não lineares complexos, mas requerem uma boa escolha de parâmetros para evitar o </w:t>
+      </w:r>
+      <w:proofErr w:type="spellStart"/>
       <w:r>
         <w:rPr>
           <w:i/>
@@ -1201,6 +1326,7 @@
         </w:rPr>
         <w:t>overfitting</w:t>
       </w:r>
+      <w:proofErr w:type="spellEnd"/>
       <w:r>
         <w:rPr>
           <w:i/>
@@ -1286,7 +1412,21 @@
         <w:rPr>
           <w:lang w:val="pt-PT"/>
         </w:rPr>
-        <w:t>A validação cruzada k-fold é uma técnica fundamental utilizada neste trabalho para avaliar o desempenho dos modelos desenvolvidos. Esta técnica consiste em dividir o conjunto de dados em k subconjuntos de igual dimensão. Em cada uma das k iterações, um dos subconjuntos é utilizado como conjunto de teste, enquanto os restantes k−</w:t>
+        <w:t>A validação cruzada k-</w:t>
+      </w:r>
+      <w:proofErr w:type="spellStart"/>
+      <w:r>
+        <w:rPr>
+          <w:lang w:val="pt-PT"/>
+        </w:rPr>
+        <w:t>fold</w:t>
+      </w:r>
+      <w:proofErr w:type="spellEnd"/>
+      <w:r>
+        <w:rPr>
+          <w:lang w:val="pt-PT"/>
+        </w:rPr>
+        <w:t xml:space="preserve"> é uma técnica fundamental utilizada neste trabalho para avaliar o desempenho dos modelos desenvolvidos. Esta técnica consiste em dividir o conjunto de dados em k subconjuntos de igual dimensão. Em cada uma das k iterações, um dos subconjuntos é utilizado como conjunto de teste, enquanto os restantes k−</w:t>
       </w:r>
       <w:r>
         <w:rPr>
@@ -1396,6 +1536,7 @@
           <w:lang w:val="pt-PT"/>
         </w:rPr>
       </w:pPr>
+      <w:proofErr w:type="spellStart"/>
       <w:r>
         <w:rPr>
           <w:i/>
@@ -1405,6 +1546,7 @@
         </w:rPr>
         <w:t>Accuracy</w:t>
       </w:r>
+      <w:proofErr w:type="spellEnd"/>
       <w:r>
         <w:rPr>
           <w:lang w:val="pt-PT"/>
@@ -1423,6 +1565,7 @@
           <w:lang w:val="pt-PT"/>
         </w:rPr>
       </w:pPr>
+      <w:proofErr w:type="spellStart"/>
       <w:r>
         <w:rPr>
           <w:i/>
@@ -1430,8 +1573,9 @@
           <w:u w:val="single"/>
           <w:lang w:val="pt-PT"/>
         </w:rPr>
-        <w:t>Sensitivity (</w:t>
-      </w:r>
+        <w:t>Sensitivity</w:t>
+      </w:r>
+      <w:proofErr w:type="spellEnd"/>
       <w:r>
         <w:rPr>
           <w:i/>
@@ -1439,8 +1583,19 @@
           <w:u w:val="single"/>
           <w:lang w:val="pt-PT"/>
         </w:rPr>
+        <w:t xml:space="preserve"> (</w:t>
+      </w:r>
+      <w:proofErr w:type="spellStart"/>
+      <w:r>
+        <w:rPr>
+          <w:i/>
+          <w:iCs/>
+          <w:u w:val="single"/>
+          <w:lang w:val="pt-PT"/>
+        </w:rPr>
         <w:t>Recall</w:t>
       </w:r>
+      <w:proofErr w:type="spellEnd"/>
       <w:r>
         <w:rPr>
           <w:u w:val="single"/>
@@ -1466,6 +1621,7 @@
           <w:lang w:val="pt-PT"/>
         </w:rPr>
       </w:pPr>
+      <w:proofErr w:type="spellStart"/>
       <w:r>
         <w:rPr>
           <w:i/>
@@ -1475,6 +1631,7 @@
         </w:rPr>
         <w:t>Specificity</w:t>
       </w:r>
+      <w:proofErr w:type="spellEnd"/>
       <w:r>
         <w:rPr>
           <w:lang w:val="pt-PT"/>
@@ -1508,6 +1665,7 @@
         </w:rPr>
         <w:t xml:space="preserve">: média harmónica entre a precisão e o </w:t>
       </w:r>
+      <w:proofErr w:type="spellStart"/>
       <w:r>
         <w:rPr>
           <w:i/>
@@ -1516,6 +1674,7 @@
         </w:rPr>
         <w:t>recall</w:t>
       </w:r>
+      <w:proofErr w:type="spellEnd"/>
       <w:r>
         <w:rPr>
           <w:lang w:val="pt-PT"/>
@@ -1534,7 +1693,21 @@
         <w:rPr>
           <w:lang w:val="pt-PT"/>
         </w:rPr>
-        <w:t>Estas métricas, combinadas com a validação cruzada k-fold, garantem uma avaliação rigorosa e comparável entre os diversos modelos aplicados.</w:t>
+        <w:t>Estas métricas, combinadas com a validação cruzada k-</w:t>
+      </w:r>
+      <w:proofErr w:type="spellStart"/>
+      <w:r>
+        <w:rPr>
+          <w:lang w:val="pt-PT"/>
+        </w:rPr>
+        <w:t>fold</w:t>
+      </w:r>
+      <w:proofErr w:type="spellEnd"/>
+      <w:r>
+        <w:rPr>
+          <w:lang w:val="pt-PT"/>
+        </w:rPr>
+        <w:t>, garantem uma avaliação rigorosa e comparável entre os diversos modelos aplicados.</w:t>
       </w:r>
     </w:p>
     <w:p>
@@ -1569,25 +1742,21 @@
         <w:rPr>
           <w:lang w:val="pt-PT"/>
         </w:rPr>
-        <w:t>Ne</w:t>
-      </w:r>
-      <w:r>
-        <w:rPr>
-          <w:lang w:val="pt-PT"/>
-        </w:rPr>
-        <w:t xml:space="preserve">ste capítulo é feita a análise exploratória dos </w:t>
-      </w:r>
-      <w:r>
-        <w:rPr>
-          <w:lang w:val="pt-PT"/>
-        </w:rPr>
-        <w:t xml:space="preserve">dados que </w:t>
-      </w:r>
-      <w:r>
-        <w:rPr>
-          <w:lang w:val="pt-PT"/>
-        </w:rPr>
-        <w:t>permite compreender melhor o conjunto de dados, identificar padrões, outliers e preparar a informação para as etapas seguintes. Nesta fase, exploram-se os dados sobre poluição atmosférica e saúde pública em diferentes regiões europeias, recorrendo a visualizações e técnicas de pré-processamento. Os países foram agrupados por regiões geográficas para facilitar a análise comparativa.</w:t>
+        <w:t xml:space="preserve">Neste capítulo é feita a análise exploratória dos dados que permite compreender melhor o conjunto de dados, identificar padrões, </w:t>
+      </w:r>
+      <w:proofErr w:type="spellStart"/>
+      <w:r>
+        <w:rPr>
+          <w:lang w:val="pt-PT"/>
+        </w:rPr>
+        <w:t>outliers</w:t>
+      </w:r>
+      <w:proofErr w:type="spellEnd"/>
+      <w:r>
+        <w:rPr>
+          <w:lang w:val="pt-PT"/>
+        </w:rPr>
+        <w:t xml:space="preserve"> e preparar a informação para as etapas seguintes. Nesta fase, exploram-se os dados sobre poluição atmosférica e saúde pública em diferentes regiões europeias, recorrendo a visualizações e técnicas de pré-processamento. Os países foram agrupados por regiões geográficas para facilitar a análise comparativa.</w:t>
       </w:r>
     </w:p>
     <w:p>
@@ -1630,7 +1799,21 @@
         <w:rPr>
           <w:lang w:val="pt-PT"/>
         </w:rPr>
-        <w:t>utilizando ferramentas de análise de dados em Python. Durante o processo de carregamento, foram removidas colunas não identificadas e garantida a correta interpretação do separador decimal e do delimitador.</w:t>
+        <w:t xml:space="preserve">utilizando ferramentas de análise de dados em </w:t>
+      </w:r>
+      <w:proofErr w:type="spellStart"/>
+      <w:r>
+        <w:rPr>
+          <w:lang w:val="pt-PT"/>
+        </w:rPr>
+        <w:t>Python</w:t>
+      </w:r>
+      <w:proofErr w:type="spellEnd"/>
+      <w:r>
+        <w:rPr>
+          <w:lang w:val="pt-PT"/>
+        </w:rPr>
+        <w:t>. Durante o processo de carregamento, foram removidas colunas não identificadas e garantida a correta interpretação do separador decimal e do delimitador.</w:t>
       </w:r>
     </w:p>
     <w:p>
@@ -1644,7 +1827,21 @@
         <w:rPr>
           <w:lang w:val="pt-PT"/>
         </w:rPr>
-        <w:t>Após o carregamento, foi verificada a dimensão do dataset, que contém 49.140 registos e 8 atributos. Para obter uma visão geral dos dados, foram visualizadas as primeiras entradas e calculadas estatísticas descritivas para todas as variáveis.</w:t>
+        <w:t xml:space="preserve">Após o carregamento, foi verificada a dimensão do </w:t>
+      </w:r>
+      <w:proofErr w:type="spellStart"/>
+      <w:r>
+        <w:rPr>
+          <w:lang w:val="pt-PT"/>
+        </w:rPr>
+        <w:t>dataset</w:t>
+      </w:r>
+      <w:proofErr w:type="spellEnd"/>
+      <w:r>
+        <w:rPr>
+          <w:lang w:val="pt-PT"/>
+        </w:rPr>
+        <w:t>, que contém 49.140 registos e 8 atributos. Para obter uma visão geral dos dados, foram visualizadas as primeiras entradas e calculadas estatísticas descritivas para todas as variáveis.</w:t>
       </w:r>
     </w:p>
     <w:p>
@@ -1658,28 +1855,34 @@
         <w:rPr>
           <w:lang w:val="pt-PT"/>
         </w:rPr>
-        <w:t>A</w:t>
-      </w:r>
-      <w:r>
-        <w:rPr>
-          <w:lang w:val="pt-PT"/>
-        </w:rPr>
-        <w:t xml:space="preserve"> Tabela resume as estatísticas descritivas, permitindo identificar a distribuição, variabilidade e possíveis outliers nos dados. Verifica-se, por exemplo, uma elevada dispersão na população afetada e nos valores de poluição atmosférica.</w:t>
-      </w:r>
-    </w:p>
-    <w:p>
-      <w:pPr>
+        <w:t xml:space="preserve">A Tabela resume as estatísticas descritivas, permitindo identificar a distribuição, variabilidade e possíveis </w:t>
+      </w:r>
+      <w:proofErr w:type="spellStart"/>
+      <w:r>
+        <w:rPr>
+          <w:lang w:val="pt-PT"/>
+        </w:rPr>
+        <w:t>outliers</w:t>
+      </w:r>
+      <w:proofErr w:type="spellEnd"/>
+      <w:r>
+        <w:rPr>
+          <w:lang w:val="pt-PT"/>
+        </w:rPr>
+        <w:t xml:space="preserve"> nos dados. Verifica-se, por exemplo, uma elevada dispersão na população afetada e nos valores de poluição atmosférica.</w:t>
+      </w:r>
+    </w:p>
+    <w:p>
+      <w:pPr>
+        <w:keepNext/>
         <w:jc w:val="both"/>
-        <w:rPr>
-          <w:lang w:val="pt-PT"/>
-        </w:rPr>
-      </w:pPr>
-      <w:r>
-        <w:rPr>
-          <w:lang w:val="pt-PT"/>
+      </w:pPr>
+      <w:r>
+        <w:rPr>
+          <w:noProof/>
         </w:rPr>
         <w:drawing>
-          <wp:inline distT="0" distB="0" distL="0" distR="0" wp14:anchorId="4CD1889B" wp14:editId="34F49DAF">
+          <wp:inline distT="0" distB="0" distL="0" distR="0" wp14:anchorId="5DCF4460" wp14:editId="7B4F141B">
             <wp:extent cx="3089910" cy="1131570"/>
             <wp:effectExtent l="0" t="0" r="0" b="0"/>
             <wp:docPr id="1536629406" name="Imagem 1" descr="Uma imagem com texto, captura de ecrã, número, Tipo de letra&#10;&#10;Os conteúdos gerados por IA poderão estar incorretos."/>
@@ -1691,7 +1894,9 @@
                 <pic:pic xmlns:pic="http://purl.oclc.org/ooxml/drawingml/picture">
                   <pic:nvPicPr>
                     <pic:cNvPr id="1536629406" name="Imagem 1" descr="Uma imagem com texto, captura de ecrã, número, Tipo de letra&#10;&#10;Os conteúdos gerados por IA poderão estar incorretos."/>
-                    <pic:cNvPicPr/>
+                    <pic:cNvPicPr>
+                      <a:picLocks noChangeAspect="1"/>
+                    </pic:cNvPicPr>
                   </pic:nvPicPr>
                   <pic:blipFill>
                     <a:blip r:embed="rId9"/>
@@ -1754,13 +1959,7 @@
         <w:rPr>
           <w:lang w:val="pt-PT"/>
         </w:rPr>
-        <w:t xml:space="preserve"> - </w:t>
-      </w:r>
-      <w:r>
-        <w:rPr>
-          <w:lang w:val="pt-PT"/>
-        </w:rPr>
-        <w:t>Estatísticas descritivas do conjunto de dados original</w:t>
+        <w:t xml:space="preserve"> - Estatísticas descritivas do conjunto de dados original</w:t>
       </w:r>
     </w:p>
     <w:p>
@@ -1789,25 +1988,7 @@
         <w:rPr>
           <w:lang w:val="pt-PT"/>
         </w:rPr>
-        <w:t xml:space="preserve">A </w:t>
-      </w:r>
-      <w:r>
-        <w:rPr>
-          <w:lang w:val="pt-PT"/>
-        </w:rPr>
-        <w:t xml:space="preserve">análise gráfica permitiu compreender melhor </w:t>
-      </w:r>
-      <w:r>
-        <w:rPr>
-          <w:lang w:val="pt-PT"/>
-        </w:rPr>
-        <w:t xml:space="preserve">a </w:t>
-      </w:r>
-      <w:r>
-        <w:rPr>
-          <w:lang w:val="pt-PT"/>
-        </w:rPr>
-        <w:t>distribuição das variáveis e identificar possíveis padrões ou anomalias no conjunto de dados.</w:t>
+        <w:t>A análise gráfica permitiu compreender melhor a distribuição das variáveis e identificar possíveis padrões ou anomalias no conjunto de dados.</w:t>
       </w:r>
     </w:p>
     <w:p>
@@ -1914,7 +2095,19 @@
         <w:rPr>
           <w:lang w:val="pt-PT"/>
         </w:rPr>
-        <w:t>Pré-Processamento de Dados</w:t>
+        <w:t xml:space="preserve"> </w:t>
+      </w:r>
+      <w:r>
+        <w:rPr>
+          <w:lang w:val="pt-PT"/>
+        </w:rPr>
+        <w:t>Pré-Processamento de</w:t>
+      </w:r>
+      <w:r>
+        <w:rPr>
+          <w:lang w:val="pt-PT"/>
+        </w:rPr>
+        <w:t xml:space="preserve"> Dados</w:t>
       </w:r>
     </w:p>
     <w:p>
@@ -1928,7 +2121,21 @@
         <w:rPr>
           <w:lang w:val="pt-PT"/>
         </w:rPr>
-        <w:t>Como parte do pré-processamento, procedeu-se à identificação e remoção de outliers nas variáveis numéricas mais relevantes do conjunto de dados: população afetada, área populacional, média dos níveis de poluição e número de mortes prematuras.</w:t>
+        <w:t xml:space="preserve">Como parte do pré-processamento, procedeu-se à identificação e remoção de </w:t>
+      </w:r>
+      <w:proofErr w:type="spellStart"/>
+      <w:r>
+        <w:rPr>
+          <w:lang w:val="pt-PT"/>
+        </w:rPr>
+        <w:t>outliers</w:t>
+      </w:r>
+      <w:proofErr w:type="spellEnd"/>
+      <w:r>
+        <w:rPr>
+          <w:lang w:val="pt-PT"/>
+        </w:rPr>
+        <w:t xml:space="preserve"> nas variáveis numéricas mais relevantes do conjunto de dados: população afetada, área populacional, média dos níveis de poluição e número de mortes prematuras.</w:t>
       </w:r>
     </w:p>
     <w:p>
@@ -1942,7 +2149,21 @@
         <w:rPr>
           <w:lang w:val="pt-PT"/>
         </w:rPr>
-        <w:t>Para essa tarefa, foi utilizado o método do intervalo interquartílico (IQR), que permite detetar e excluir valores extremos situados fora dos limites estabelecidos entre o primeiro e o terceiro quartil (Q1 e Q3). Este procedimento foi aplicado individualmente a cada uma das variáveis numéricas consideradas.</w:t>
+        <w:t xml:space="preserve">Para essa tarefa, foi utilizado o método do intervalo </w:t>
+      </w:r>
+      <w:proofErr w:type="spellStart"/>
+      <w:r>
+        <w:rPr>
+          <w:lang w:val="pt-PT"/>
+        </w:rPr>
+        <w:t>interquartílico</w:t>
+      </w:r>
+      <w:proofErr w:type="spellEnd"/>
+      <w:r>
+        <w:rPr>
+          <w:lang w:val="pt-PT"/>
+        </w:rPr>
+        <w:t xml:space="preserve"> (IQR), que permite detetar e excluir valores extremos situados fora dos limites estabelecidos entre o primeiro e o terceiro quartil (Q1 e Q3). Este procedimento foi aplicado individualmente a cada uma das variáveis numéricas consideradas.</w:t>
       </w:r>
     </w:p>
     <w:p>
@@ -1957,7 +2178,35 @@
           <w:lang w:val="pt-PT"/>
         </w:rPr>
         <w:lastRenderedPageBreak/>
-        <w:t>Antes da remoção de outliers, o dataset continha um total de 49.140 registos. Após a aplicação do filtro, esse número foi reduzido para 34.449 registos, o que representa a eliminação de aproximadamente 30% dos dados iniciais. Esta redução é justificada pela presença de vários valores anómalos e extremamente distantes da distribuição central, que poderiam enviesar os modelos de regressão e classificação a desenvolver nas etapas seguintes.</w:t>
+        <w:t xml:space="preserve">Antes da remoção de </w:t>
+      </w:r>
+      <w:proofErr w:type="spellStart"/>
+      <w:r>
+        <w:rPr>
+          <w:lang w:val="pt-PT"/>
+        </w:rPr>
+        <w:t>outliers</w:t>
+      </w:r>
+      <w:proofErr w:type="spellEnd"/>
+      <w:r>
+        <w:rPr>
+          <w:lang w:val="pt-PT"/>
+        </w:rPr>
+        <w:t xml:space="preserve">, o </w:t>
+      </w:r>
+      <w:proofErr w:type="spellStart"/>
+      <w:r>
+        <w:rPr>
+          <w:lang w:val="pt-PT"/>
+        </w:rPr>
+        <w:t>dataset</w:t>
+      </w:r>
+      <w:proofErr w:type="spellEnd"/>
+      <w:r>
+        <w:rPr>
+          <w:lang w:val="pt-PT"/>
+        </w:rPr>
+        <w:t xml:space="preserve"> continha um total de 49.140 registos. Após a aplicação do filtro, esse número foi reduzido para 34.449 registos, o que representa a eliminação de aproximadamente 30% dos dados iniciais. Esta redução é justificada pela presença de vários valores anómalos e extremamente distantes da distribuição central, que poderiam enviesar os modelos de regressão e classificação a desenvolver nas etapas seguintes.</w:t>
       </w:r>
     </w:p>
     <w:p>
@@ -1976,13 +2225,25 @@
     </w:p>
     <w:p>
       <w:pPr>
-        <w:pStyle w:val="Ttulo3"/>
-        <w:rPr>
-          <w:lang w:val="pt-PT"/>
-        </w:rPr>
-      </w:pPr>
-      <w:r>
-        <w:rPr>
+        <w:numPr>
+          <w:ilvl w:val="2"/>
+          <w:numId w:val="4"/>
+        </w:numPr>
+        <w:tabs>
+          <w:tab w:val="clear" w:pos="27pt"/>
+          <w:tab w:val="num" w:pos="18pt"/>
+        </w:tabs>
+        <w:jc w:val="both"/>
+        <w:rPr>
+          <w:i/>
+          <w:iCs/>
+          <w:lang w:val="pt-PT"/>
+        </w:rPr>
+      </w:pPr>
+      <w:r>
+        <w:rPr>
+          <w:i/>
+          <w:iCs/>
           <w:lang w:val="pt-PT"/>
         </w:rPr>
         <w:t>Agrupamento por Regiões</w:t>
@@ -2085,15 +2346,7 @@
           <w:bCs/>
           <w:lang w:val="pt-PT"/>
         </w:rPr>
-        <w:t xml:space="preserve">Europa </w:t>
-      </w:r>
-      <w:r>
-        <w:rPr>
-          <w:b/>
-          <w:bCs/>
-          <w:lang w:val="pt-PT"/>
-        </w:rPr>
-        <w:t>do Sul</w:t>
+        <w:t>Europa do Sul</w:t>
       </w:r>
       <w:r>
         <w:rPr>
@@ -2119,15 +2372,7 @@
           <w:bCs/>
           <w:lang w:val="pt-PT"/>
         </w:rPr>
-        <w:t xml:space="preserve">Europa </w:t>
-      </w:r>
-      <w:r>
-        <w:rPr>
-          <w:b/>
-          <w:bCs/>
-          <w:lang w:val="pt-PT"/>
-        </w:rPr>
-        <w:t>do Norte</w:t>
+        <w:t>Europa do Norte</w:t>
       </w:r>
       <w:r>
         <w:rPr>
@@ -2138,7 +2383,6 @@
     </w:p>
     <w:p>
       <w:pPr>
-        <w:ind w:start="18pt"/>
         <w:jc w:val="both"/>
         <w:rPr>
           <w:lang w:val="pt-PT"/>
@@ -2158,14 +2402,6 @@
         </w:rPr>
         <w:t>Esta segmentação permitirá, nas análises seguintes, observar padrões regionais no que diz respeito aos níveis de poluição atmosférica, doenças associadas e número de mortes prematuras. Além disso, contribuirá para a identificação de disparidades entre regiões e possíveis fatores contextuais com impacto nos resultados.</w:t>
       </w:r>
-    </w:p>
-    <w:p>
-      <w:pPr>
-        <w:jc w:val="both"/>
-        <w:rPr>
-          <w:lang w:val="pt-PT"/>
-        </w:rPr>
-      </w:pPr>
     </w:p>
     <w:p>
       <w:pPr>
@@ -2192,6 +2428,7 @@
       <w:r>
         <w:t xml:space="preserve"> prever a variável </w:t>
       </w:r>
+      <w:proofErr w:type="spellStart"/>
       <w:r>
         <w:rPr>
           <w:i/>
@@ -2199,12 +2436,14 @@
         </w:rPr>
         <w:t>Premature_Deaths</w:t>
       </w:r>
+      <w:proofErr w:type="spellEnd"/>
       <w:r>
         <w:t xml:space="preserve"> utilizando apenas os dados dos países do sul da europa representados </w:t>
       </w:r>
       <w:r>
         <w:t xml:space="preserve">no </w:t>
       </w:r>
+      <w:proofErr w:type="spellStart"/>
       <w:r>
         <w:rPr>
           <w:i/>
@@ -2212,6 +2451,7 @@
         </w:rPr>
         <w:t>dataset</w:t>
       </w:r>
+      <w:proofErr w:type="spellEnd"/>
       <w:r>
         <w:t xml:space="preserve">. Para isso, </w:t>
       </w:r>
@@ -2231,7 +2471,15 @@
         <w:t>com</w:t>
       </w:r>
       <w:r>
-        <w:t xml:space="preserve"> validação cruzada (k-fold) para garantir a robustez do ajuste. Em seguida, compararemos o desempenho de cada modelo por meio de métricas de erro, de modo a identificar qual abordagem é mais eficaz na </w:t>
+        <w:t xml:space="preserve"> validação cruzada (k-</w:t>
+      </w:r>
+      <w:proofErr w:type="spellStart"/>
+      <w:r>
+        <w:t>fold</w:t>
+      </w:r>
+      <w:proofErr w:type="spellEnd"/>
+      <w:r>
+        <w:t xml:space="preserve">) para garantir a robustez do ajuste. Em seguida, compararemos o desempenho de cada modelo por meio de métricas de erro, de modo a identificar qual abordagem é mais eficaz na </w:t>
       </w:r>
       <w:r>
         <w:t>previsão</w:t>
@@ -2272,13 +2520,55 @@
         <w:rPr>
           <w:lang w:val="pt-PT"/>
         </w:rPr>
-        <w:t>Numa fase inicial, com a intenção de identificar quais as variáveis mais influenciam a variável Premature_Deaths, procurou-se desenvolver um mapa de calor (heatmap)</w:t>
-      </w:r>
-      <w:r>
-        <w:rPr>
-          <w:lang w:val="pt-PT"/>
-        </w:rPr>
-        <w:t xml:space="preserve"> com os coeficientes de correlação de Pearson entre a variável dependente e as restantes variáveis do conjunto de dados. </w:t>
+        <w:t xml:space="preserve">Numa fase inicial, com a intenção de identificar quais as variáveis mais influenciam a variável </w:t>
+      </w:r>
+      <w:proofErr w:type="spellStart"/>
+      <w:r>
+        <w:rPr>
+          <w:lang w:val="pt-PT"/>
+        </w:rPr>
+        <w:t>Premature_Deaths</w:t>
+      </w:r>
+      <w:proofErr w:type="spellEnd"/>
+      <w:r>
+        <w:rPr>
+          <w:lang w:val="pt-PT"/>
+        </w:rPr>
+        <w:t>, procurou-se desenvolver um mapa de calor (</w:t>
+      </w:r>
+      <w:proofErr w:type="spellStart"/>
+      <w:r>
+        <w:rPr>
+          <w:lang w:val="pt-PT"/>
+        </w:rPr>
+        <w:t>heatmap</w:t>
+      </w:r>
+      <w:proofErr w:type="spellEnd"/>
+      <w:r>
+        <w:rPr>
+          <w:lang w:val="pt-PT"/>
+        </w:rPr>
+        <w:t>)</w:t>
+      </w:r>
+      <w:r>
+        <w:rPr>
+          <w:lang w:val="pt-PT"/>
+        </w:rPr>
+        <w:t xml:space="preserve"> com os coeficientes de correlação de </w:t>
+      </w:r>
+      <w:proofErr w:type="spellStart"/>
+      <w:r>
+        <w:rPr>
+          <w:lang w:val="pt-PT"/>
+        </w:rPr>
+        <w:t>Pearson</w:t>
+      </w:r>
+      <w:proofErr w:type="spellEnd"/>
+      <w:r>
+        <w:rPr>
+          <w:lang w:val="pt-PT"/>
+        </w:rPr>
+        <w:t xml:space="preserve"> entre a variável dependente e as restantes variáveis do conjunto de dados. </w:t>
       </w:r>
     </w:p>
     <w:p>
@@ -2293,7 +2583,21 @@
         <w:rPr>
           <w:lang w:val="pt-PT"/>
         </w:rPr>
-        <w:t>É importante também destacar que foi feito um isolamento das variáveis numéricas (foram apenas escolhidas variáveis com valores quantitativos) uma vez que a correlação de Pearson só se aplica a atributos numéricos.</w:t>
+        <w:t xml:space="preserve">É importante também destacar que foi feito um isolamento das variáveis numéricas (foram apenas escolhidas variáveis com valores quantitativos) uma vez que a correlação de </w:t>
+      </w:r>
+      <w:proofErr w:type="spellStart"/>
+      <w:r>
+        <w:rPr>
+          <w:lang w:val="pt-PT"/>
+        </w:rPr>
+        <w:t>Pearson</w:t>
+      </w:r>
+      <w:proofErr w:type="spellEnd"/>
+      <w:r>
+        <w:rPr>
+          <w:lang w:val="pt-PT"/>
+        </w:rPr>
+        <w:t xml:space="preserve"> só se aplica a atributos numéricos.</w:t>
       </w:r>
     </w:p>
     <w:p>
@@ -2302,14 +2606,11 @@
         <w:ind w:firstLine="14.40pt"/>
       </w:pPr>
       <w:r>
-        <w:rPr>
-          <w:noProof/>
-        </w:rPr>
         <w:drawing>
-          <wp:inline distT="0" distB="0" distL="0" distR="0" wp14:anchorId="5FBEF950" wp14:editId="0D08E9CF">
-            <wp:extent cx="2019883" cy="3248167"/>
+          <wp:inline distT="0" distB="0" distL="0" distR="0" wp14:anchorId="4D7A276D" wp14:editId="3612E8F6">
+            <wp:extent cx="2383840" cy="3833446"/>
             <wp:effectExtent l="0" t="0" r="0" b="0"/>
-            <wp:docPr id="1386112933" name="Imagem 7" descr="Uma imagem com texto, captura de ecrã, Retângulo&#10;&#10;Os conteúdos gerados por IA podem estar incorretos."/>
+            <wp:docPr id="1453949413" name="Imagem 1" descr="Uma imagem com texto, captura de ecrã, Retângulo&#10;&#10;Os conteúdos gerados por IA podem estar incorretos."/>
             <wp:cNvGraphicFramePr>
               <a:graphicFrameLocks xmlns:a="http://purl.oclc.org/ooxml/drawingml/main" noChangeAspect="1"/>
             </wp:cNvGraphicFramePr>
@@ -2317,17 +2618,11 @@
               <a:graphicData uri="http://purl.oclc.org/ooxml/drawingml/picture">
                 <pic:pic xmlns:pic="http://purl.oclc.org/ooxml/drawingml/picture">
                   <pic:nvPicPr>
-                    <pic:cNvPr id="1386112933" name="Imagem 7" descr="Uma imagem com texto, captura de ecrã, Retângulo&#10;&#10;Os conteúdos gerados por IA podem estar incorretos."/>
+                    <pic:cNvPr id="1453949413" name="Imagem 1" descr="Uma imagem com texto, captura de ecrã, Retângulo&#10;&#10;Os conteúdos gerados por IA podem estar incorretos."/>
                     <pic:cNvPicPr/>
                   </pic:nvPicPr>
                   <pic:blipFill>
-                    <a:blip r:embed="rId10" cstate="print">
-                      <a:extLst>
-                        <a:ext uri="{28A0092B-C50C-407E-A947-70E740481C1C}">
-                          <a14:useLocalDpi xmlns:a14="http://schemas.microsoft.com/office/drawing/2010/main" val="0"/>
-                        </a:ext>
-                      </a:extLst>
-                    </a:blip>
+                    <a:blip r:embed="rId10"/>
                     <a:stretch>
                       <a:fillRect/>
                     </a:stretch>
@@ -2335,7 +2630,7 @@
                   <pic:spPr>
                     <a:xfrm>
                       <a:off x="0" y="0"/>
-                      <a:ext cx="2038842" cy="3278656"/>
+                      <a:ext cx="2388199" cy="3840455"/>
                     </a:xfrm>
                     <a:prstGeom prst="rect">
                       <a:avLst/>
@@ -2362,25 +2657,49 @@
         </w:rPr>
         <w:t xml:space="preserve">Figura </w:t>
       </w:r>
+      <w:r>
+        <w:fldChar w:fldCharType="begin"/>
+      </w:r>
+      <w:r>
+        <w:rPr>
+          <w:lang w:val="pt-PT"/>
+        </w:rPr>
+        <w:instrText xml:space="preserve"> SEQ Figura \* ARABIC </w:instrText>
+      </w:r>
+      <w:r>
+        <w:fldChar w:fldCharType="separate"/>
+      </w:r>
+      <w:r>
+        <w:rPr>
+          <w:noProof/>
+          <w:lang w:val="pt-PT"/>
+        </w:rPr>
+        <w:t>2</w:t>
+      </w:r>
+      <w:r>
+        <w:fldChar w:fldCharType="end"/>
+      </w:r>
       <w:bookmarkEnd w:id="0"/>
       <w:r>
         <w:rPr>
           <w:lang w:val="pt-PT"/>
         </w:rPr>
-        <w:t>2</w:t>
-      </w:r>
-      <w:r>
-        <w:rPr>
-          <w:lang w:val="pt-PT"/>
-        </w:rPr>
         <w:t xml:space="preserve"> - Matriz de correlação co</w:t>
       </w:r>
       <w:r>
         <w:rPr>
           <w:lang w:val="pt-PT"/>
         </w:rPr>
-        <w:t>m Premature_Deaths</w:t>
-      </w:r>
+        <w:t xml:space="preserve">m </w:t>
+      </w:r>
+      <w:proofErr w:type="spellStart"/>
+      <w:r>
+        <w:rPr>
+          <w:lang w:val="pt-PT"/>
+        </w:rPr>
+        <w:t>Premature_Deaths</w:t>
+      </w:r>
+      <w:proofErr w:type="spellEnd"/>
     </w:p>
     <w:p>
       <w:pPr>
@@ -2495,7 +2814,21 @@
         <w:rPr>
           <w:lang w:val="pt-PT"/>
         </w:rPr>
-        <w:t xml:space="preserve"> ponto seguinte é realizado um modelo de regressão linear simples para prever o número de mortes prematuras com base na variável Affected_Population.</w:t>
+        <w:t xml:space="preserve"> ponto seguinte é realizado um modelo de regressão linear simples para prever o número de mortes prematuras com base na variável </w:t>
+      </w:r>
+      <w:proofErr w:type="spellStart"/>
+      <w:r>
+        <w:rPr>
+          <w:lang w:val="pt-PT"/>
+        </w:rPr>
+        <w:t>Affected_Population</w:t>
+      </w:r>
+      <w:proofErr w:type="spellEnd"/>
+      <w:r>
+        <w:rPr>
+          <w:lang w:val="pt-PT"/>
+        </w:rPr>
+        <w:t>.</w:t>
       </w:r>
     </w:p>
     <w:p>
@@ -2510,7 +2843,21 @@
         <w:rPr>
           <w:lang w:val="pt-PT"/>
         </w:rPr>
-        <w:t>A avaliação do modelo foi realizada utilizando o método de validação cruzada k-fold, permitindo obter métricas médias de desempenho mais fiáveis. Além disso, foi gerado um diagrama de dispersão com os dados observados, sobreposto pela reta de regressão obtida, o que permite visualizar de forma clara a tendência linear existente entre as duas variáveis.</w:t>
+        <w:t>A avaliação do modelo foi realizada utilizando o método de validação cruzada k-</w:t>
+      </w:r>
+      <w:proofErr w:type="spellStart"/>
+      <w:r>
+        <w:rPr>
+          <w:lang w:val="pt-PT"/>
+        </w:rPr>
+        <w:t>fold</w:t>
+      </w:r>
+      <w:proofErr w:type="spellEnd"/>
+      <w:r>
+        <w:rPr>
+          <w:lang w:val="pt-PT"/>
+        </w:rPr>
+        <w:t>, permitindo obter métricas médias de desempenho mais fiáveis. Além disso, foi gerado um diagrama de dispersão com os dados observados, sobreposto pela reta de regressão obtida, o que permite visualizar de forma clara a tendência linear existente entre as duas variáveis.</w:t>
       </w:r>
     </w:p>
     <w:p>
@@ -2534,15 +2881,12 @@
         <w:ind w:firstLine="14.40pt"/>
       </w:pPr>
       <w:r>
-        <w:rPr>
-          <w:noProof/>
-          <w:lang w:val="pt-PT"/>
-        </w:rPr>
+        <w:lastRenderedPageBreak/>
         <w:drawing>
-          <wp:inline distT="0" distB="0" distL="0" distR="0" wp14:anchorId="4D510096" wp14:editId="7E4D9A0C">
-            <wp:extent cx="2292007" cy="1492208"/>
-            <wp:effectExtent l="0" t="0" r="0" b="0"/>
-            <wp:docPr id="1145075627" name="Imagem 1" descr="Uma imagem com texto, captura de ecrã, Tipo de letra, número&#10;&#10;Os conteúdos gerados por IA podem estar incorretos."/>
+          <wp:inline distT="0" distB="0" distL="0" distR="0" wp14:anchorId="78E842D4" wp14:editId="3B8FBA5C">
+            <wp:extent cx="2291024" cy="1785521"/>
+            <wp:effectExtent l="0" t="0" r="0" b="5715"/>
+            <wp:docPr id="1825987530" name="Imagem 1" descr="Uma imagem com texto, captura de ecrã, Tipo de letra, número&#10;&#10;Os conteúdos gerados por IA podem estar incorretos."/>
             <wp:cNvGraphicFramePr>
               <a:graphicFrameLocks xmlns:a="http://purl.oclc.org/ooxml/drawingml/main" noChangeAspect="1"/>
             </wp:cNvGraphicFramePr>
@@ -2550,7 +2894,7 @@
               <a:graphicData uri="http://purl.oclc.org/ooxml/drawingml/picture">
                 <pic:pic xmlns:pic="http://purl.oclc.org/ooxml/drawingml/picture">
                   <pic:nvPicPr>
-                    <pic:cNvPr id="1145075627" name="Imagem 1" descr="Uma imagem com texto, captura de ecrã, Tipo de letra, número&#10;&#10;Os conteúdos gerados por IA podem estar incorretos."/>
+                    <pic:cNvPr id="1825987530" name="Imagem 1" descr="Uma imagem com texto, captura de ecrã, Tipo de letra, número&#10;&#10;Os conteúdos gerados por IA podem estar incorretos."/>
                     <pic:cNvPicPr/>
                   </pic:nvPicPr>
                   <pic:blipFill>
@@ -2562,7 +2906,7 @@
                   <pic:spPr>
                     <a:xfrm>
                       <a:off x="0" y="0"/>
-                      <a:ext cx="2322816" cy="1512266"/>
+                      <a:ext cx="2301058" cy="1793341"/>
                     </a:xfrm>
                     <a:prstGeom prst="rect">
                       <a:avLst/>
@@ -2589,10 +2933,26 @@
         <w:t xml:space="preserve">Figura </w:t>
       </w:r>
       <w:r>
-        <w:rPr>
+        <w:fldChar w:fldCharType="begin"/>
+      </w:r>
+      <w:r>
+        <w:rPr>
+          <w:lang w:val="pt-PT"/>
+        </w:rPr>
+        <w:instrText xml:space="preserve"> SEQ Figura \* ARABIC </w:instrText>
+      </w:r>
+      <w:r>
+        <w:fldChar w:fldCharType="separate"/>
+      </w:r>
+      <w:r>
+        <w:rPr>
+          <w:noProof/>
           <w:lang w:val="pt-PT"/>
         </w:rPr>
         <w:t>3</w:t>
+      </w:r>
+      <w:r>
+        <w:fldChar w:fldCharType="end"/>
       </w:r>
       <w:r>
         <w:rPr>
@@ -2613,9 +2973,9 @@
         <w:rPr>
           <w:lang w:val="pt-PT"/>
         </w:rPr>
-        <w:lastRenderedPageBreak/>
         <w:t xml:space="preserve">É possível constatar que os valores de MAE e RMSE em cada </w:t>
       </w:r>
+      <w:proofErr w:type="spellStart"/>
       <w:r>
         <w:rPr>
           <w:i/>
@@ -2624,11 +2984,60 @@
         </w:rPr>
         <w:t>fold</w:t>
       </w:r>
-      <w:r>
-        <w:rPr>
-          <w:lang w:val="pt-PT"/>
-        </w:rPr>
-        <w:t xml:space="preserve"> são muito semelhantes o que indica que o modelo é estável. O valor de MAE médio de 99 indica que as previsões erram, em média, por 99 mortes prematuras. O RMSE indica que há alguns pontos onde o desvio entre previsto e real chega a ser bem superior a 99, puxando a raiz quadrada para valores em torno de 150.</w:t>
+      <w:proofErr w:type="spellEnd"/>
+      <w:r>
+        <w:rPr>
+          <w:lang w:val="pt-PT"/>
+        </w:rPr>
+        <w:t xml:space="preserve"> são muito semelhantes o que indica que o modelo é estável. O valor de MAE médio de </w:t>
+      </w:r>
+      <w:r>
+        <w:rPr>
+          <w:lang w:val="pt-PT"/>
+        </w:rPr>
+        <w:t>39</w:t>
+      </w:r>
+      <w:r>
+        <w:rPr>
+          <w:lang w:val="pt-PT"/>
+        </w:rPr>
+        <w:t xml:space="preserve"> indica que as previsões erram, em média, por </w:t>
+      </w:r>
+      <w:r>
+        <w:rPr>
+          <w:lang w:val="pt-PT"/>
+        </w:rPr>
+        <w:t>39</w:t>
+      </w:r>
+      <w:r>
+        <w:rPr>
+          <w:lang w:val="pt-PT"/>
+        </w:rPr>
+        <w:t xml:space="preserve"> mortes prematuras. O RMSE indica que há alguns pontos onde o desvio entre previsto e real chega a ser bem superior a </w:t>
+      </w:r>
+      <w:r>
+        <w:rPr>
+          <w:lang w:val="pt-PT"/>
+        </w:rPr>
+        <w:t>39</w:t>
+      </w:r>
+      <w:r>
+        <w:rPr>
+          <w:lang w:val="pt-PT"/>
+        </w:rPr>
+        <w:t xml:space="preserve">, puxando a raiz quadrada para valores em torno de </w:t>
+      </w:r>
+      <w:r>
+        <w:rPr>
+          <w:lang w:val="pt-PT"/>
+        </w:rPr>
+        <w:t>55</w:t>
+      </w:r>
+      <w:r>
+        <w:rPr>
+          <w:lang w:val="pt-PT"/>
+        </w:rPr>
+        <w:t>.</w:t>
       </w:r>
     </w:p>
     <w:p>
@@ -2643,7 +3052,19 @@
         <w:rPr>
           <w:lang w:val="pt-PT"/>
         </w:rPr>
-        <w:t>Relativamente a equação final, revela-nos que, para valores nulos de população afetada, prevê-se que o número de mortes prematuras fosse algo em torno de 55 e que cada</w:t>
+        <w:t xml:space="preserve">Relativamente a equação final, revela-nos que, para valores nulos de população afetada, prevê-se que o número de mortes prematuras fosse algo em torno de </w:t>
+      </w:r>
+      <w:r>
+        <w:rPr>
+          <w:lang w:val="pt-PT"/>
+        </w:rPr>
+        <w:t>20</w:t>
+      </w:r>
+      <w:r>
+        <w:rPr>
+          <w:lang w:val="pt-PT"/>
+        </w:rPr>
+        <w:t xml:space="preserve"> e que cada</w:t>
       </w:r>
       <w:r>
         <w:rPr>
@@ -2706,10 +3127,10 @@
           <w:noProof/>
         </w:rPr>
         <w:drawing>
-          <wp:inline distT="0" distB="0" distL="0" distR="0" wp14:anchorId="6BC53987" wp14:editId="77D4A054">
-            <wp:extent cx="3089910" cy="2310130"/>
-            <wp:effectExtent l="0" t="0" r="0" b="0"/>
-            <wp:docPr id="1138541308" name="Imagem 4" descr="Uma imagem com captura de ecrã, texto, file, Saturação de cores&#10;&#10;Os conteúdos gerados por IA podem estar incorretos."/>
+          <wp:inline distT="0" distB="0" distL="0" distR="0" wp14:anchorId="508EFD57" wp14:editId="0765D91E">
+            <wp:extent cx="3059723" cy="2307590"/>
+            <wp:effectExtent l="0" t="0" r="7620" b="0"/>
+            <wp:docPr id="205200839" name="Imagem 3" descr="Uma imagem com captura de ecrã, texto, file, Saturação de cores&#10;&#10;Os conteúdos gerados por IA podem estar incorretos."/>
             <wp:cNvGraphicFramePr>
               <a:graphicFrameLocks xmlns:a="http://purl.oclc.org/ooxml/drawingml/main" noChangeAspect="1"/>
             </wp:cNvGraphicFramePr>
@@ -2717,7 +3138,7 @@
               <a:graphicData uri="http://purl.oclc.org/ooxml/drawingml/picture">
                 <pic:pic xmlns:pic="http://purl.oclc.org/ooxml/drawingml/picture">
                   <pic:nvPicPr>
-                    <pic:cNvPr id="1138541308" name="Imagem 4" descr="Uma imagem com captura de ecrã, texto, file, Saturação de cores&#10;&#10;Os conteúdos gerados por IA podem estar incorretos."/>
+                    <pic:cNvPr id="205200839" name="Imagem 3" descr="Uma imagem com captura de ecrã, texto, file, Saturação de cores&#10;&#10;Os conteúdos gerados por IA podem estar incorretos."/>
                     <pic:cNvPicPr>
                       <a:picLocks noChangeAspect="1" noChangeArrowheads="1"/>
                     </pic:cNvPicPr>
@@ -2738,7 +3159,7 @@
                   <pic:spPr bwMode="auto">
                     <a:xfrm>
                       <a:off x="0" y="0"/>
-                      <a:ext cx="3089910" cy="2310130"/>
+                      <a:ext cx="3060016" cy="2307811"/>
                     </a:xfrm>
                     <a:prstGeom prst="rect">
                       <a:avLst/>
@@ -2769,10 +3190,26 @@
         <w:t xml:space="preserve">Figura </w:t>
       </w:r>
       <w:r>
-        <w:rPr>
+        <w:fldChar w:fldCharType="begin"/>
+      </w:r>
+      <w:r>
+        <w:rPr>
+          <w:lang w:val="pt-PT"/>
+        </w:rPr>
+        <w:instrText xml:space="preserve"> SEQ Figura \* ARABIC </w:instrText>
+      </w:r>
+      <w:r>
+        <w:fldChar w:fldCharType="separate"/>
+      </w:r>
+      <w:r>
+        <w:rPr>
+          <w:noProof/>
           <w:lang w:val="pt-PT"/>
         </w:rPr>
         <w:t>4</w:t>
+      </w:r>
+      <w:r>
+        <w:fldChar w:fldCharType="end"/>
       </w:r>
       <w:r>
         <w:rPr>
@@ -2953,29 +3390,45 @@
           <w:iCs/>
           <w:lang w:val="pt-PT"/>
         </w:rPr>
-        <w:t xml:space="preserve"> scaling</w:t>
-      </w:r>
+        <w:t xml:space="preserve"> </w:t>
+      </w:r>
+      <w:proofErr w:type="spellStart"/>
       <w:r>
         <w:rPr>
           <w:i/>
           <w:iCs/>
           <w:lang w:val="pt-PT"/>
         </w:rPr>
-        <w:t>)</w:t>
-      </w:r>
+        <w:t>scaling</w:t>
+      </w:r>
+      <w:proofErr w:type="spellEnd"/>
       <w:r>
         <w:rPr>
           <w:i/>
           <w:iCs/>
           <w:lang w:val="pt-PT"/>
         </w:rPr>
+        <w:t>)</w:t>
+      </w:r>
+      <w:r>
+        <w:rPr>
+          <w:i/>
+          <w:iCs/>
+          <w:lang w:val="pt-PT"/>
+        </w:rPr>
         <w:t xml:space="preserve"> </w:t>
       </w:r>
       <w:r>
         <w:rPr>
           <w:lang w:val="pt-PT"/>
         </w:rPr>
-        <w:t>a todas as variáveis de entrada</w:t>
+        <w:t xml:space="preserve">a todas as variáveis </w:t>
+      </w:r>
+      <w:r>
+        <w:rPr>
+          <w:lang w:val="pt-PT"/>
+        </w:rPr>
+        <w:t>de entrada</w:t>
       </w:r>
       <w:r>
         <w:rPr>
@@ -3020,7 +3473,21 @@
         <w:rPr>
           <w:lang w:val="pt-PT"/>
         </w:rPr>
-        <w:t>A avaliação do modelo foi realizada com validação cruzada k-fold (k=5), sendo calculadas as métricas MAE e RMSE em cada iteração, bem como no conjunto total de dados.</w:t>
+        <w:t>A avaliação do modelo foi realizada com validação cruzada k-</w:t>
+      </w:r>
+      <w:proofErr w:type="spellStart"/>
+      <w:r>
+        <w:rPr>
+          <w:lang w:val="pt-PT"/>
+        </w:rPr>
+        <w:t>fold</w:t>
+      </w:r>
+      <w:proofErr w:type="spellEnd"/>
+      <w:r>
+        <w:rPr>
+          <w:lang w:val="pt-PT"/>
+        </w:rPr>
+        <w:t xml:space="preserve"> (k=5), sendo calculadas as métricas MAE e RMSE em cada iteração, bem como no conjunto total de dados.</w:t>
       </w:r>
     </w:p>
     <w:p>
@@ -3061,13 +3528,7 @@
         <w:rPr>
           <w:lang w:val="pt-PT"/>
         </w:rPr>
-        <w:t xml:space="preserve">as variáveis numéricas usadas na </w:t>
-      </w:r>
-      <w:r>
-        <w:rPr>
-          <w:lang w:val="pt-PT"/>
-        </w:rPr>
-        <w:t>matriz de correlação</w:t>
+        <w:t>as variáveis numéricas usadas na matriz de correlação</w:t>
       </w:r>
       <w:r>
         <w:rPr>
@@ -3079,20 +3540,20 @@
     <w:p>
       <w:pPr>
         <w:ind w:firstLine="14.40pt"/>
-        <w:rPr>
-          <w:lang w:val="pt-PT"/>
-        </w:rPr>
-      </w:pPr>
-      <w:r>
-        <w:rPr>
-          <w:noProof/>
+        <w:jc w:val="both"/>
+        <w:rPr>
+          <w:lang w:val="pt-PT"/>
+        </w:rPr>
+      </w:pPr>
+      <w:r>
+        <w:rPr>
           <w:lang w:val="pt-PT"/>
         </w:rPr>
         <w:drawing>
-          <wp:inline distT="0" distB="0" distL="0" distR="0" wp14:anchorId="26BD57E1" wp14:editId="6C99FD1A">
-            <wp:extent cx="2692400" cy="1499301"/>
-            <wp:effectExtent l="0" t="0" r="0" b="5715"/>
-            <wp:docPr id="1614289094" name="Imagem 1" descr="Uma imagem com texto, captura de ecrã, Tipo de letra, documento&#10;&#10;Os conteúdos gerados por IA podem estar incorretos."/>
+          <wp:inline distT="0" distB="0" distL="0" distR="0" wp14:anchorId="5AD50838" wp14:editId="38287FD2">
+            <wp:extent cx="2808514" cy="751840"/>
+            <wp:effectExtent l="0" t="0" r="0" b="0"/>
+            <wp:docPr id="436872782" name="Imagem 1" descr="Uma imagem com texto, Tipo de letra, branco, captura de ecrã&#10;&#10;Os conteúdos gerados por IA podem estar incorretos."/>
             <wp:cNvGraphicFramePr>
               <a:graphicFrameLocks xmlns:a="http://purl.oclc.org/ooxml/drawingml/main" noChangeAspect="1"/>
             </wp:cNvGraphicFramePr>
@@ -3100,32 +3561,23 @@
               <a:graphicData uri="http://purl.oclc.org/ooxml/drawingml/picture">
                 <pic:pic xmlns:pic="http://purl.oclc.org/ooxml/drawingml/picture">
                   <pic:nvPicPr>
-                    <pic:cNvPr id="1614289094" name="Imagem 1" descr="Uma imagem com texto, captura de ecrã, Tipo de letra, documento&#10;&#10;Os conteúdos gerados por IA podem estar incorretos."/>
+                    <pic:cNvPr id="436872782" name="Imagem 1" descr="Uma imagem com texto, Tipo de letra, branco, captura de ecrã&#10;&#10;Os conteúdos gerados por IA podem estar incorretos."/>
                     <pic:cNvPicPr/>
                   </pic:nvPicPr>
-                  <pic:blipFill rotWithShape="1">
+                  <pic:blipFill>
                     <a:blip r:embed="rId13"/>
-                    <a:srcRect t="51.035%"/>
                     <a:stretch>
                       <a:fillRect/>
                     </a:stretch>
                   </pic:blipFill>
-                  <pic:spPr bwMode="auto">
+                  <pic:spPr>
                     <a:xfrm>
                       <a:off x="0" y="0"/>
-                      <a:ext cx="2692400" cy="1499301"/>
+                      <a:ext cx="2810841" cy="752463"/>
                     </a:xfrm>
                     <a:prstGeom prst="rect">
                       <a:avLst/>
                     </a:prstGeom>
-                    <a:ln>
-                      <a:noFill/>
-                    </a:ln>
-                    <a:extLst>
-                      <a:ext uri="{53640926-AAD7-44D8-BBD7-CCE9431645EC}">
-                        <a14:shadowObscured xmlns:a14="http://schemas.microsoft.com/office/drawing/2010/main"/>
-                      </a:ext>
-                    </a:extLst>
                   </pic:spPr>
                 </pic:pic>
               </a:graphicData>
@@ -3148,10 +3600,26 @@
         <w:t xml:space="preserve">Figura </w:t>
       </w:r>
       <w:r>
-        <w:rPr>
+        <w:fldChar w:fldCharType="begin"/>
+      </w:r>
+      <w:r>
+        <w:rPr>
+          <w:lang w:val="pt-PT"/>
+        </w:rPr>
+        <w:instrText xml:space="preserve"> SEQ Figura \* ARABIC </w:instrText>
+      </w:r>
+      <w:r>
+        <w:fldChar w:fldCharType="separate"/>
+      </w:r>
+      <w:r>
+        <w:rPr>
+          <w:noProof/>
           <w:lang w:val="pt-PT"/>
         </w:rPr>
         <w:t>5</w:t>
+      </w:r>
+      <w:r>
+        <w:fldChar w:fldCharType="end"/>
       </w:r>
       <w:r>
         <w:rPr>
@@ -3203,12 +3671,6 @@
           <w:lang w:val="pt-PT"/>
         </w:rPr>
         <w:t xml:space="preserve">. </w:t>
-      </w:r>
-      <w:r>
-        <w:rPr>
-          <w:lang w:val="pt-PT"/>
-        </w:rPr>
-        <w:t>Por outro lado, a doença de Asma tem tendência a fazer decrescer as mortes prematuras.</w:t>
       </w:r>
     </w:p>
     <w:p>
@@ -3264,6 +3726,7 @@
         </w:rPr>
         <w:t xml:space="preserve">Para garantir um equilíbrio entre capacidade preditiva e generalização, a configuração da árvore foi previamente otimizada com recurso a </w:t>
       </w:r>
+      <w:proofErr w:type="spellStart"/>
       <w:r>
         <w:rPr>
           <w:i/>
@@ -3272,12 +3735,14 @@
         </w:rPr>
         <w:t>GridSearchCV</w:t>
       </w:r>
+      <w:proofErr w:type="spellEnd"/>
       <w:r>
         <w:rPr>
           <w:lang w:val="pt-PT"/>
         </w:rPr>
         <w:t>, avaliando diferentes combinações de profundidade máxima (</w:t>
       </w:r>
+      <w:proofErr w:type="spellStart"/>
       <w:r>
         <w:rPr>
           <w:i/>
@@ -3286,12 +3751,14 @@
         </w:rPr>
         <w:t>max_depth</w:t>
       </w:r>
+      <w:proofErr w:type="spellEnd"/>
       <w:r>
         <w:rPr>
           <w:lang w:val="pt-PT"/>
         </w:rPr>
         <w:t>), número mínimo de amostras para divisão (</w:t>
       </w:r>
+      <w:proofErr w:type="spellStart"/>
       <w:r>
         <w:rPr>
           <w:i/>
@@ -3300,12 +3767,14 @@
         </w:rPr>
         <w:t>min_samples_split</w:t>
       </w:r>
+      <w:proofErr w:type="spellEnd"/>
       <w:r>
         <w:rPr>
           <w:lang w:val="pt-PT"/>
         </w:rPr>
         <w:t>) e número mínimo de amostras por folha (</w:t>
       </w:r>
+      <w:proofErr w:type="spellStart"/>
       <w:r>
         <w:rPr>
           <w:i/>
@@ -3314,6 +3783,7 @@
         </w:rPr>
         <w:t>min_samples_leaf</w:t>
       </w:r>
+      <w:proofErr w:type="spellEnd"/>
       <w:r>
         <w:rPr>
           <w:lang w:val="pt-PT"/>
@@ -3390,12 +3860,14 @@
         </w:rPr>
         <w:t xml:space="preserve">A normalização não melhora o desempenho e pode até prejudicar a </w:t>
       </w:r>
+      <w:proofErr w:type="spellStart"/>
       <w:r>
         <w:rPr>
           <w:lang w:val="pt-PT"/>
         </w:rPr>
         <w:t>interpretabilidade</w:t>
       </w:r>
+      <w:proofErr w:type="spellEnd"/>
       <w:r>
         <w:rPr>
           <w:lang w:val="pt-PT"/>
@@ -3423,17 +3895,16 @@
       <w:pPr>
         <w:keepNext/>
         <w:ind w:firstLine="14.40pt"/>
-        <w:jc w:val="both"/>
       </w:pPr>
       <w:r>
         <w:rPr>
           <w:noProof/>
         </w:rPr>
         <w:drawing>
-          <wp:inline distT="0" distB="0" distL="0" distR="0" wp14:anchorId="3A81F331" wp14:editId="0CD8FAB9">
-            <wp:extent cx="2816453" cy="1402080"/>
-            <wp:effectExtent l="0" t="0" r="3175" b="7620"/>
-            <wp:docPr id="559275303" name="Imagem 8" descr="Uma imagem com texto, diagrama, Esquema, Paralelo&#10;&#10;Os conteúdos gerados por IA podem estar incorretos."/>
+          <wp:inline distT="0" distB="0" distL="0" distR="0" wp14:anchorId="14CD3C38" wp14:editId="32B5E6D9">
+            <wp:extent cx="2934118" cy="1473200"/>
+            <wp:effectExtent l="0" t="0" r="0" b="0"/>
+            <wp:docPr id="109462287" name="Imagem 4" descr="Uma imagem com diagrama, Esquema, texto, file&#10;&#10;Os conteúdos gerados por IA podem estar incorretos."/>
             <wp:cNvGraphicFramePr>
               <a:graphicFrameLocks xmlns:a="http://purl.oclc.org/ooxml/drawingml/main" noChangeAspect="1"/>
             </wp:cNvGraphicFramePr>
@@ -3441,7 +3912,7 @@
               <a:graphicData uri="http://purl.oclc.org/ooxml/drawingml/picture">
                 <pic:pic xmlns:pic="http://purl.oclc.org/ooxml/drawingml/picture">
                   <pic:nvPicPr>
-                    <pic:cNvPr id="559275303" name="Imagem 8" descr="Uma imagem com texto, diagrama, Esquema, Paralelo&#10;&#10;Os conteúdos gerados por IA podem estar incorretos."/>
+                    <pic:cNvPr id="109462287" name="Imagem 4" descr="Uma imagem com diagrama, Esquema, texto, file&#10;&#10;Os conteúdos gerados por IA podem estar incorretos."/>
                     <pic:cNvPicPr>
                       <a:picLocks noChangeAspect="1" noChangeArrowheads="1"/>
                     </pic:cNvPicPr>
@@ -3462,7 +3933,7 @@
                   <pic:spPr bwMode="auto">
                     <a:xfrm>
                       <a:off x="0" y="0"/>
-                      <a:ext cx="2838205" cy="1412908"/>
+                      <a:ext cx="2937285" cy="1474790"/>
                     </a:xfrm>
                     <a:prstGeom prst="rect">
                       <a:avLst/>
@@ -3493,9 +3964,28 @@
         <w:t xml:space="preserve">Figura </w:t>
       </w:r>
       <w:r>
+        <w:fldChar w:fldCharType="begin"/>
+      </w:r>
+      <w:r>
+        <w:rPr>
+          <w:lang w:val="pt-PT"/>
+        </w:rPr>
+        <w:instrText xml:space="preserve"> SEQ Figura \* ARABIC </w:instrText>
+      </w:r>
+      <w:r>
+        <w:fldChar w:fldCharType="separate"/>
+      </w:r>
+      <w:r>
+        <w:rPr>
+          <w:noProof/>
+          <w:lang w:val="pt-PT"/>
+        </w:rPr>
         <w:t>6</w:t>
       </w:r>
       <w:r>
+        <w:fldChar w:fldCharType="end"/>
+      </w:r>
+      <w:r>
         <w:rPr>
           <w:lang w:val="pt-PT"/>
         </w:rPr>
@@ -3513,14 +4003,54 @@
         <w:rPr>
           <w:lang w:val="pt-PT"/>
         </w:rPr>
-        <w:t xml:space="preserve">Relativamente à árvore, é novamente confirmado que as variáveis Affected_Population (aparece no nó da raiz), Air_Pollution_Average e </w:t>
-      </w:r>
-      <w:r>
-        <w:rPr>
-          <w:lang w:val="pt-PT"/>
-        </w:rPr>
-        <w:tab/>
-        <w:t>Outcome_Asthma (aparecem nos primeiros níveis) são as que fazem mais diferença no valor das mortes prematuras como era destacado pelos coeficientes do modelo anterior.</w:t>
+        <w:lastRenderedPageBreak/>
+        <w:t>A análise da</w:t>
+      </w:r>
+      <w:r>
+        <w:rPr>
+          <w:lang w:val="pt-PT"/>
+        </w:rPr>
+        <w:t xml:space="preserve"> árvore, </w:t>
+      </w:r>
+      <w:r>
+        <w:rPr>
+          <w:lang w:val="pt-PT"/>
+        </w:rPr>
+        <w:t xml:space="preserve">confirma a importância das variáveis </w:t>
+      </w:r>
+      <w:proofErr w:type="spellStart"/>
+      <w:r>
+        <w:rPr>
+          <w:lang w:val="pt-PT"/>
+        </w:rPr>
+        <w:t>Affected_Population</w:t>
+      </w:r>
+      <w:proofErr w:type="spellEnd"/>
+      <w:r>
+        <w:rPr>
+          <w:lang w:val="pt-PT"/>
+        </w:rPr>
+        <w:t xml:space="preserve"> e </w:t>
+      </w:r>
+      <w:proofErr w:type="spellStart"/>
+      <w:r>
+        <w:rPr>
+          <w:lang w:val="pt-PT"/>
+        </w:rPr>
+        <w:t>Air_Pollution_Average</w:t>
+      </w:r>
+      <w:proofErr w:type="spellEnd"/>
+      <w:r>
+        <w:rPr>
+          <w:lang w:val="pt-PT"/>
+        </w:rPr>
+        <w:t>, que surgem repetidamente nos níveis superiores da árvore e assumem um papel central na decisão</w:t>
+      </w:r>
+      <w:r>
+        <w:rPr>
+          <w:lang w:val="pt-PT"/>
+        </w:rPr>
+        <w:t xml:space="preserve"> como era destacado pelos coeficientes do modelo anterior.</w:t>
       </w:r>
       <w:r>
         <w:rPr>
@@ -3532,14 +4062,7 @@
         <w:rPr>
           <w:lang w:val="pt-PT"/>
         </w:rPr>
-        <w:t xml:space="preserve">Embora a segmentação detalhada permita captar padrões não lineares, a profundidade da árvore sugere alguma complexidade que deve ser considerada na </w:t>
-      </w:r>
-      <w:r>
-        <w:rPr>
-          <w:lang w:val="pt-PT"/>
-        </w:rPr>
-        <w:lastRenderedPageBreak/>
-        <w:t>análise do desempenho e na comparação com outros modelos.</w:t>
+        <w:t>A estrutura da árvore permite ainda visualizar a complexidade dos padrões presentes, justificando a adoção de modelos mais flexíveis em fases posteriores da análise.</w:t>
       </w:r>
     </w:p>
     <w:p>
@@ -3606,6 +4129,7 @@
         </w:rPr>
         <w:t xml:space="preserve">ara tal, foi realizada uma otimização do tipo de </w:t>
       </w:r>
+      <w:proofErr w:type="spellStart"/>
       <w:r>
         <w:rPr>
           <w:i/>
@@ -3614,12 +4138,14 @@
         </w:rPr>
         <w:t>kernel</w:t>
       </w:r>
+      <w:proofErr w:type="spellEnd"/>
       <w:r>
         <w:rPr>
           <w:lang w:val="pt-PT"/>
         </w:rPr>
         <w:t xml:space="preserve"> através de </w:t>
       </w:r>
+      <w:proofErr w:type="spellStart"/>
       <w:r>
         <w:rPr>
           <w:i/>
@@ -3628,12 +4154,14 @@
         </w:rPr>
         <w:t>GridSearchCV</w:t>
       </w:r>
+      <w:proofErr w:type="spellEnd"/>
       <w:r>
         <w:rPr>
           <w:lang w:val="pt-PT"/>
         </w:rPr>
         <w:t xml:space="preserve">, testando os três principais tipos de </w:t>
       </w:r>
+      <w:proofErr w:type="spellStart"/>
       <w:r>
         <w:rPr>
           <w:i/>
@@ -3642,6 +4170,7 @@
         </w:rPr>
         <w:t>kernel</w:t>
       </w:r>
+      <w:proofErr w:type="spellEnd"/>
       <w:r>
         <w:rPr>
           <w:lang w:val="pt-PT"/>
@@ -3662,6 +4191,7 @@
         </w:rPr>
         <w:t xml:space="preserve">, </w:t>
       </w:r>
+      <w:proofErr w:type="spellStart"/>
       <w:r>
         <w:rPr>
           <w:i/>
@@ -3670,12 +4200,14 @@
         </w:rPr>
         <w:t>rbf</w:t>
       </w:r>
+      <w:proofErr w:type="spellEnd"/>
       <w:r>
         <w:rPr>
           <w:lang w:val="pt-PT"/>
         </w:rPr>
         <w:t xml:space="preserve"> e </w:t>
       </w:r>
+      <w:proofErr w:type="spellStart"/>
       <w:r>
         <w:rPr>
           <w:i/>
@@ -3684,12 +4216,14 @@
         </w:rPr>
         <w:t>polynomial</w:t>
       </w:r>
+      <w:proofErr w:type="spellEnd"/>
       <w:r>
         <w:rPr>
           <w:lang w:val="pt-PT"/>
         </w:rPr>
         <w:t xml:space="preserve">) com valores fixos de C=10 e outros parâmetros apropriados (como </w:t>
       </w:r>
+      <w:proofErr w:type="spellStart"/>
       <w:r>
         <w:rPr>
           <w:i/>
@@ -3698,12 +4232,14 @@
         </w:rPr>
         <w:t>gamma</w:t>
       </w:r>
+      <w:proofErr w:type="spellEnd"/>
       <w:r>
         <w:rPr>
           <w:lang w:val="pt-PT"/>
         </w:rPr>
         <w:t xml:space="preserve"> e </w:t>
       </w:r>
+      <w:proofErr w:type="spellStart"/>
       <w:r>
         <w:rPr>
           <w:i/>
@@ -3712,6 +4248,7 @@
         </w:rPr>
         <w:t>degree</w:t>
       </w:r>
+      <w:proofErr w:type="spellEnd"/>
       <w:r>
         <w:rPr>
           <w:lang w:val="pt-PT"/>
@@ -3764,6 +4301,7 @@
         </w:rPr>
         <w:t xml:space="preserve"> recorrendo ao algoritmo </w:t>
       </w:r>
+      <w:proofErr w:type="spellStart"/>
       <w:r>
         <w:rPr>
           <w:i/>
@@ -3772,6 +4310,7 @@
         </w:rPr>
         <w:t>MLPRegressor</w:t>
       </w:r>
+      <w:proofErr w:type="spellEnd"/>
       <w:r>
         <w:rPr>
           <w:lang w:val="pt-PT"/>
@@ -3784,6 +4323,7 @@
         </w:rPr>
         <w:t xml:space="preserve"> Antes de aplicar o modelo final, procedeu-se à otimização da sua configuração através de uma grelha de parâmetros testada com </w:t>
       </w:r>
+      <w:proofErr w:type="spellStart"/>
       <w:r>
         <w:rPr>
           <w:i/>
@@ -3792,6 +4332,7 @@
         </w:rPr>
         <w:t>GridSearchCV</w:t>
       </w:r>
+      <w:proofErr w:type="spellEnd"/>
       <w:r>
         <w:rPr>
           <w:lang w:val="pt-PT"/>
@@ -3810,6 +4351,7 @@
         </w:rPr>
         <w:t>A grelha contemplou diferentes estruturas de camadas ocultas, bem como duas funções de ativação (</w:t>
       </w:r>
+      <w:proofErr w:type="spellStart"/>
       <w:r>
         <w:rPr>
           <w:i/>
@@ -3818,12 +4360,14 @@
         </w:rPr>
         <w:t>relu</w:t>
       </w:r>
+      <w:proofErr w:type="spellEnd"/>
       <w:r>
         <w:rPr>
           <w:lang w:val="pt-PT"/>
         </w:rPr>
         <w:t xml:space="preserve"> e </w:t>
       </w:r>
+      <w:proofErr w:type="spellStart"/>
       <w:r>
         <w:rPr>
           <w:i/>
@@ -3832,20 +4376,41 @@
         </w:rPr>
         <w:t>tanh</w:t>
       </w:r>
+      <w:proofErr w:type="spellEnd"/>
       <w:r>
         <w:rPr>
           <w:lang w:val="pt-PT"/>
         </w:rPr>
         <w:t>). O solver adam foi mantido fixo, com um número máximo de 5000 iterações, tendo sido igualmente aplicados o ajuste adaptativo da taxa de aprendizagem e a paragem antecipada (</w:t>
       </w:r>
+      <w:proofErr w:type="spellStart"/>
       <w:r>
         <w:rPr>
           <w:i/>
           <w:iCs/>
           <w:lang w:val="pt-PT"/>
         </w:rPr>
-        <w:t>early stopping</w:t>
-      </w:r>
+        <w:t>early</w:t>
+      </w:r>
+      <w:proofErr w:type="spellEnd"/>
+      <w:r>
+        <w:rPr>
+          <w:i/>
+          <w:iCs/>
+          <w:lang w:val="pt-PT"/>
+        </w:rPr>
+        <w:t xml:space="preserve"> </w:t>
+      </w:r>
+      <w:proofErr w:type="spellStart"/>
+      <w:r>
+        <w:rPr>
+          <w:i/>
+          <w:iCs/>
+          <w:lang w:val="pt-PT"/>
+        </w:rPr>
+        <w:t>stopping</w:t>
+      </w:r>
+      <w:proofErr w:type="spellEnd"/>
       <w:r>
         <w:rPr>
           <w:lang w:val="pt-PT"/>
@@ -3890,6 +4455,7 @@
         </w:rPr>
         <w:t xml:space="preserve">Neste ponto, de forma a apresentar, de forma clara e comparável, as métricas de erro dos quatro modelos, foi armazenado num </w:t>
       </w:r>
+      <w:proofErr w:type="spellStart"/>
       <w:r>
         <w:rPr>
           <w:i/>
@@ -3898,6 +4464,7 @@
         </w:rPr>
         <w:t>DataFrame</w:t>
       </w:r>
+      <w:proofErr w:type="spellEnd"/>
       <w:r>
         <w:rPr>
           <w:lang w:val="pt-PT"/>
@@ -3912,14 +4479,11 @@
         <w:jc w:val="both"/>
       </w:pPr>
       <w:r>
-        <w:rPr>
-          <w:noProof/>
-        </w:rPr>
         <w:drawing>
-          <wp:inline distT="0" distB="0" distL="0" distR="0" wp14:anchorId="45905E28" wp14:editId="5C3EC0EE">
-            <wp:extent cx="2785110" cy="476250"/>
-            <wp:effectExtent l="0" t="0" r="0" b="0"/>
-            <wp:docPr id="61974487" name="Imagem 1" descr="Uma imagem com texto, Tipo de letra, file, número&#10;&#10;Os conteúdos gerados por IA podem estar incorretos."/>
+          <wp:inline distT="0" distB="0" distL="0" distR="0" wp14:anchorId="53324B42" wp14:editId="290624D2">
+            <wp:extent cx="2908997" cy="495300"/>
+            <wp:effectExtent l="0" t="0" r="5715" b="0"/>
+            <wp:docPr id="2140858090" name="Imagem 1" descr="Uma imagem com texto, captura de ecrã, Tipo de letra, file&#10;&#10;Os conteúdos gerados por IA podem estar incorretos."/>
             <wp:cNvGraphicFramePr>
               <a:graphicFrameLocks xmlns:a="http://purl.oclc.org/ooxml/drawingml/main" noChangeAspect="1"/>
             </wp:cNvGraphicFramePr>
@@ -3927,7 +4491,7 @@
               <a:graphicData uri="http://purl.oclc.org/ooxml/drawingml/picture">
                 <pic:pic xmlns:pic="http://purl.oclc.org/ooxml/drawingml/picture">
                   <pic:nvPicPr>
-                    <pic:cNvPr id="61974487" name="Imagem 1" descr="Uma imagem com texto, Tipo de letra, file, número&#10;&#10;Os conteúdos gerados por IA podem estar incorretos."/>
+                    <pic:cNvPr id="2140858090" name="Imagem 1" descr="Uma imagem com texto, captura de ecrã, Tipo de letra, file&#10;&#10;Os conteúdos gerados por IA podem estar incorretos."/>
                     <pic:cNvPicPr/>
                   </pic:nvPicPr>
                   <pic:blipFill>
@@ -3939,7 +4503,7 @@
                   <pic:spPr>
                     <a:xfrm>
                       <a:off x="0" y="0"/>
-                      <a:ext cx="2785110" cy="476250"/>
+                      <a:ext cx="2912092" cy="495827"/>
                     </a:xfrm>
                     <a:prstGeom prst="rect">
                       <a:avLst/>
@@ -3966,10 +4530,26 @@
         <w:t xml:space="preserve">Figura </w:t>
       </w:r>
       <w:r>
-        <w:rPr>
+        <w:fldChar w:fldCharType="begin"/>
+      </w:r>
+      <w:r>
+        <w:rPr>
+          <w:lang w:val="pt-PT"/>
+        </w:rPr>
+        <w:instrText xml:space="preserve"> SEQ Figura \* ARABIC </w:instrText>
+      </w:r>
+      <w:r>
+        <w:fldChar w:fldCharType="separate"/>
+      </w:r>
+      <w:r>
+        <w:rPr>
+          <w:noProof/>
           <w:lang w:val="pt-PT"/>
         </w:rPr>
         <w:t>7</w:t>
+      </w:r>
+      <w:r>
+        <w:fldChar w:fldCharType="end"/>
       </w:r>
       <w:r>
         <w:rPr>
@@ -4022,6 +4602,7 @@
         </w:rPr>
         <w:t>o que sugere que o modelo pode estar a cometer alguns erros grandes (</w:t>
       </w:r>
+      <w:proofErr w:type="spellStart"/>
       <w:r>
         <w:rPr>
           <w:i/>
@@ -4030,6 +4611,7 @@
         </w:rPr>
         <w:t>outliers</w:t>
       </w:r>
+      <w:proofErr w:type="spellEnd"/>
       <w:r>
         <w:rPr>
           <w:lang w:val="pt-PT"/>
@@ -4055,7 +4637,19 @@
         <w:rPr>
           <w:lang w:val="pt-PT"/>
         </w:rPr>
-        <w:t>O modelo da Rede Neuronal MLP é o que consegue prever com menor dispersão de erro em relação aos valores reais (RMSE mais baixo) e mantém um MAE baixo (segundo melhor).</w:t>
+        <w:t xml:space="preserve">O modelo da Rede Neuronal MLP é o que consegue prever com menor dispersão de erro em relação aos valores reais (RMSE mais baixo) e mantém um MAE </w:t>
+      </w:r>
+      <w:r>
+        <w:rPr>
+          <w:lang w:val="pt-PT"/>
+        </w:rPr>
+        <w:t>considerável</w:t>
+      </w:r>
+      <w:r>
+        <w:rPr>
+          <w:lang w:val="pt-PT"/>
+        </w:rPr>
+        <w:t xml:space="preserve"> (segundo melhor).</w:t>
       </w:r>
     </w:p>
     <w:p>
@@ -4070,7 +4664,37 @@
         <w:rPr>
           <w:lang w:val="pt-PT"/>
         </w:rPr>
-        <w:t>Os restantes modelos apresentam valores intermédios quando comparados aos restantes, com a árvore de regressão a apresentar melhor erro médio absoluto que a regressão linear.</w:t>
+        <w:t>Os restantes modelos apresentam valores intermédios quando comparados aos restantes, com a árvore de regressão a apresentar</w:t>
+      </w:r>
+      <w:r>
+        <w:rPr>
+          <w:lang w:val="pt-PT"/>
+        </w:rPr>
+        <w:t xml:space="preserve"> valores </w:t>
+      </w:r>
+      <w:r>
+        <w:rPr>
+          <w:lang w:val="pt-PT"/>
+        </w:rPr>
+        <w:t>mais</w:t>
+      </w:r>
+      <w:r>
+        <w:rPr>
+          <w:lang w:val="pt-PT"/>
+        </w:rPr>
+        <w:t xml:space="preserve"> próximos dos da Rede Neuronal</w:t>
+      </w:r>
+      <w:r>
+        <w:rPr>
+          <w:lang w:val="pt-PT"/>
+        </w:rPr>
+        <w:t xml:space="preserve"> </w:t>
+      </w:r>
+      <w:r>
+        <w:rPr>
+          <w:lang w:val="pt-PT"/>
+        </w:rPr>
+        <w:t>e com a regressão Linear múltipla apresentar o pior valor de MAE e segundo pior de RMSE.</w:t>
       </w:r>
     </w:p>
     <w:p>
@@ -4099,7 +4723,21 @@
         <w:rPr>
           <w:lang w:val="pt-PT"/>
         </w:rPr>
-        <w:t>Com o objetivo de identificar os melhores modelos começamos por definir o menor MAE médio como critério para melhor desempenho dos modelos. Posto isto, armazenamos em listas os valores de MAE de cada fold para cada modelo e isolamos os dois melhores modelos (modelos que teriam melhor média de MAE nas listas).</w:t>
+        <w:t xml:space="preserve">Com o objetivo de identificar os melhores modelos começamos por definir o menor MAE médio como critério para melhor desempenho dos modelos. Posto isto, armazenamos em listas os valores de MAE de cada </w:t>
+      </w:r>
+      <w:proofErr w:type="spellStart"/>
+      <w:r>
+        <w:rPr>
+          <w:lang w:val="pt-PT"/>
+        </w:rPr>
+        <w:t>fold</w:t>
+      </w:r>
+      <w:proofErr w:type="spellEnd"/>
+      <w:r>
+        <w:rPr>
+          <w:lang w:val="pt-PT"/>
+        </w:rPr>
+        <w:t xml:space="preserve"> para cada modelo e isolamos os dois melhores modelos (modelos que teriam melhor média de MAE nas listas).</w:t>
       </w:r>
     </w:p>
     <w:p>
@@ -4116,6 +4754,7 @@
         </w:rPr>
         <w:t xml:space="preserve">Para o teste estatístico decidimos usar o teste de </w:t>
       </w:r>
+      <w:proofErr w:type="spellStart"/>
       <w:r>
         <w:rPr>
           <w:i/>
@@ -4124,6 +4763,7 @@
         </w:rPr>
         <w:t>Shapiro-Wilk</w:t>
       </w:r>
+      <w:proofErr w:type="spellEnd"/>
       <w:r>
         <w:rPr>
           <w:lang w:val="pt-PT"/>
@@ -4145,6 +4785,7 @@
         </w:rPr>
         <w:t xml:space="preserve">Usaremos o t </w:t>
       </w:r>
+      <w:proofErr w:type="spellStart"/>
       <w:r>
         <w:rPr>
           <w:i/>
@@ -4153,12 +4794,14 @@
         </w:rPr>
         <w:t>Student</w:t>
       </w:r>
+      <w:proofErr w:type="spellEnd"/>
       <w:r>
         <w:rPr>
           <w:lang w:val="pt-PT"/>
         </w:rPr>
         <w:t xml:space="preserve"> pareado para amostras normais ou teste </w:t>
       </w:r>
+      <w:proofErr w:type="spellStart"/>
       <w:r>
         <w:rPr>
           <w:i/>
@@ -4167,6 +4810,7 @@
         </w:rPr>
         <w:t>Wilcoxon</w:t>
       </w:r>
+      <w:proofErr w:type="spellEnd"/>
       <w:r>
         <w:rPr>
           <w:lang w:val="pt-PT"/>
@@ -4258,13 +4902,7 @@
         <w:rPr>
           <w:lang w:val="pt-PT"/>
         </w:rPr>
-        <w:t xml:space="preserve">e ser usual para verificar se um </w:t>
-      </w:r>
-      <w:r>
-        <w:rPr>
-          <w:lang w:val="pt-PT"/>
-        </w:rPr>
-        <w:t>modelo</w:t>
+        <w:t>e ser usual para verificar se um modelo</w:t>
       </w:r>
       <w:r>
         <w:rPr>
@@ -4288,7 +4926,21 @@
         <w:rPr>
           <w:lang w:val="pt-PT"/>
         </w:rPr>
-        <w:t>” que poderá ser rejeitado caso o p-value apresente valores menores que os 5% de significância definidos.</w:t>
+        <w:t>” que poderá ser rejeitado caso o p-</w:t>
+      </w:r>
+      <w:proofErr w:type="spellStart"/>
+      <w:r>
+        <w:rPr>
+          <w:lang w:val="pt-PT"/>
+        </w:rPr>
+        <w:t>value</w:t>
+      </w:r>
+      <w:proofErr w:type="spellEnd"/>
+      <w:r>
+        <w:rPr>
+          <w:lang w:val="pt-PT"/>
+        </w:rPr>
+        <w:t xml:space="preserve"> apresente valores menores que os 5% de significância definidos.</w:t>
       </w:r>
     </w:p>
     <w:p>
@@ -4298,14 +4950,11 @@
         <w:jc w:val="both"/>
       </w:pPr>
       <w:r>
-        <w:rPr>
-          <w:noProof/>
-        </w:rPr>
         <w:drawing>
-          <wp:inline distT="0" distB="0" distL="0" distR="0" wp14:anchorId="5EBB0DA0" wp14:editId="41F9ADC5">
-            <wp:extent cx="2870200" cy="1914525"/>
-            <wp:effectExtent l="0" t="0" r="6350" b="9525"/>
-            <wp:docPr id="165653369" name="Imagem 1" descr="Uma imagem com texto, captura de ecrã, Tipo de letra, número&#10;&#10;Os conteúdos gerados por IA podem estar incorretos."/>
+          <wp:inline distT="0" distB="0" distL="0" distR="0" wp14:anchorId="5D1F46A9" wp14:editId="5BB87682">
+            <wp:extent cx="2939143" cy="2013585"/>
+            <wp:effectExtent l="0" t="0" r="0" b="5715"/>
+            <wp:docPr id="1916176038" name="Imagem 1" descr="Uma imagem com texto, captura de ecrã, Tipo de letra, número&#10;&#10;Os conteúdos gerados por IA podem estar incorretos."/>
             <wp:cNvGraphicFramePr>
               <a:graphicFrameLocks xmlns:a="http://purl.oclc.org/ooxml/drawingml/main" noChangeAspect="1"/>
             </wp:cNvGraphicFramePr>
@@ -4313,7 +4962,7 @@
               <a:graphicData uri="http://purl.oclc.org/ooxml/drawingml/picture">
                 <pic:pic xmlns:pic="http://purl.oclc.org/ooxml/drawingml/picture">
                   <pic:nvPicPr>
-                    <pic:cNvPr id="165653369" name="Imagem 1" descr="Uma imagem com texto, captura de ecrã, Tipo de letra, número&#10;&#10;Os conteúdos gerados por IA podem estar incorretos."/>
+                    <pic:cNvPr id="1916176038" name="Imagem 1" descr="Uma imagem com texto, captura de ecrã, Tipo de letra, número&#10;&#10;Os conteúdos gerados por IA podem estar incorretos."/>
                     <pic:cNvPicPr/>
                   </pic:nvPicPr>
                   <pic:blipFill>
@@ -4325,7 +4974,7 @@
                   <pic:spPr>
                     <a:xfrm>
                       <a:off x="0" y="0"/>
-                      <a:ext cx="2870200" cy="1914525"/>
+                      <a:ext cx="2942673" cy="2016004"/>
                     </a:xfrm>
                     <a:prstGeom prst="rect">
                       <a:avLst/>
@@ -4352,9 +5001,28 @@
         <w:t xml:space="preserve">Figura </w:t>
       </w:r>
       <w:r>
+        <w:fldChar w:fldCharType="begin"/>
+      </w:r>
+      <w:r>
+        <w:rPr>
+          <w:lang w:val="pt-PT"/>
+        </w:rPr>
+        <w:instrText xml:space="preserve"> SEQ Figura \* ARABIC </w:instrText>
+      </w:r>
+      <w:r>
+        <w:fldChar w:fldCharType="separate"/>
+      </w:r>
+      <w:r>
+        <w:rPr>
+          <w:noProof/>
+          <w:lang w:val="pt-PT"/>
+        </w:rPr>
         <w:t>8</w:t>
       </w:r>
       <w:r>
+        <w:fldChar w:fldCharType="end"/>
+      </w:r>
+      <w:r>
         <w:rPr>
           <w:lang w:val="pt-PT"/>
         </w:rPr>
@@ -4434,19 +5102,73 @@
         <w:rPr>
           <w:lang w:val="pt-PT"/>
         </w:rPr>
-        <w:t xml:space="preserve">No teste de Shapiro-Wilk </w:t>
-      </w:r>
-      <w:r>
-        <w:rPr>
-          <w:lang w:val="pt-PT"/>
-        </w:rPr>
-        <w:t>aplicado às diferenças entre os MAE dos dois modelos resultou num p-value de 0.7463 (&gt; 0.05), o que indica que as diferenças seguem uma distribuição normal</w:t>
-      </w:r>
-      <w:r>
-        <w:rPr>
-          <w:lang w:val="pt-PT"/>
-        </w:rPr>
-        <w:t>, levando-nos a escolher o teste t de Student para verificar se as diferenças são estatisticamente significativas</w:t>
+        <w:t xml:space="preserve">No teste de </w:t>
+      </w:r>
+      <w:proofErr w:type="spellStart"/>
+      <w:r>
+        <w:rPr>
+          <w:lang w:val="pt-PT"/>
+        </w:rPr>
+        <w:t>Shapiro-Wilk</w:t>
+      </w:r>
+      <w:proofErr w:type="spellEnd"/>
+      <w:r>
+        <w:rPr>
+          <w:lang w:val="pt-PT"/>
+        </w:rPr>
+        <w:t xml:space="preserve"> </w:t>
+      </w:r>
+      <w:r>
+        <w:rPr>
+          <w:lang w:val="pt-PT"/>
+        </w:rPr>
+        <w:t>aplicado às diferenças entre os MAE dos dois modelos resultou num p-</w:t>
+      </w:r>
+      <w:proofErr w:type="spellStart"/>
+      <w:r>
+        <w:rPr>
+          <w:lang w:val="pt-PT"/>
+        </w:rPr>
+        <w:t>value</w:t>
+      </w:r>
+      <w:proofErr w:type="spellEnd"/>
+      <w:r>
+        <w:rPr>
+          <w:lang w:val="pt-PT"/>
+        </w:rPr>
+        <w:t xml:space="preserve"> de 0.</w:t>
+      </w:r>
+      <w:r>
+        <w:rPr>
+          <w:lang w:val="pt-PT"/>
+        </w:rPr>
+        <w:t>4800</w:t>
+      </w:r>
+      <w:r>
+        <w:rPr>
+          <w:lang w:val="pt-PT"/>
+        </w:rPr>
+        <w:t xml:space="preserve"> (&gt; 0.05), o que indica que as diferenças seguem uma distribuição normal</w:t>
+      </w:r>
+      <w:r>
+        <w:rPr>
+          <w:lang w:val="pt-PT"/>
+        </w:rPr>
+        <w:t xml:space="preserve">, levando-nos a escolher o teste t de </w:t>
+      </w:r>
+      <w:proofErr w:type="spellStart"/>
+      <w:r>
+        <w:rPr>
+          <w:lang w:val="pt-PT"/>
+        </w:rPr>
+        <w:t>Student</w:t>
+      </w:r>
+      <w:proofErr w:type="spellEnd"/>
+      <w:r>
+        <w:rPr>
+          <w:lang w:val="pt-PT"/>
+        </w:rPr>
+        <w:t xml:space="preserve"> para verificar se as diferenças são estatisticamente significativas</w:t>
       </w:r>
       <w:r>
         <w:rPr>
@@ -4472,7 +5194,21 @@
         <w:rPr>
           <w:lang w:val="pt-PT"/>
         </w:rPr>
-        <w:t xml:space="preserve"> o valor do p-value foi muito inferior ao nível de significância, levando-nos</w:t>
+        <w:t xml:space="preserve"> o valor do p-</w:t>
+      </w:r>
+      <w:proofErr w:type="spellStart"/>
+      <w:r>
+        <w:rPr>
+          <w:lang w:val="pt-PT"/>
+        </w:rPr>
+        <w:t>value</w:t>
+      </w:r>
+      <w:proofErr w:type="spellEnd"/>
+      <w:r>
+        <w:rPr>
+          <w:lang w:val="pt-PT"/>
+        </w:rPr>
+        <w:t xml:space="preserve"> foi muito inferior ao nível de significância, levando-nos</w:t>
       </w:r>
       <w:r>
         <w:rPr>
@@ -4606,7 +5342,6 @@
               <w:rFonts w:eastAsia="Times New Roman"/>
               <w:sz w:val="24"/>
               <w:szCs w:val="24"/>
-              <w:lang w:val="fr-FR"/>
             </w:rPr>
           </w:pPr>
           <w:r>
@@ -4620,14 +5355,7 @@
               <w:rFonts w:eastAsia="Times New Roman"/>
             </w:rPr>
             <w:tab/>
-            <w:t xml:space="preserve">E. E. Agency., “Air quality in Europe 2022. Report no. 05/2022. European Environmental Agency,” 2022, Accessed: Jun. 14, 2025. </w:t>
-          </w:r>
-          <w:r>
-            <w:rPr>
-              <w:rFonts w:eastAsia="Times New Roman"/>
-              <w:lang w:val="fr-FR"/>
-            </w:rPr>
-            <w:t>[Online]. Available: https://www.eea.europa.eu/publications/air-quality-in-europe-2022</w:t>
+            <w:t>E. E. Agency., “Air quality in Europe 2022. Report no. 05/2022. European Environmental Agency,” 2022, Accessed: Jun. 14, 2025. [Online]. Available: https://www.eea.europa.eu/publications/air-quality-in-europe-2022</w:t>
           </w:r>
         </w:p>
         <w:p>
@@ -4652,7 +5380,35 @@
               <w:rFonts w:eastAsia="Times New Roman"/>
             </w:rPr>
             <w:tab/>
-            <w:t>G. James, D. Witten, T. Hastie, R. Tibshirani, and J. Taylor, “An Introduction to Statistical Learning,” 2023, doi: 10.1007/978-3-031-38747-0.</w:t>
+            <w:t xml:space="preserve">G. James, D. Witten, T. Hastie, R. </w:t>
+          </w:r>
+          <w:proofErr w:type="spellStart"/>
+          <w:r>
+            <w:rPr>
+              <w:rFonts w:eastAsia="Times New Roman"/>
+            </w:rPr>
+            <w:t>Tibshirani</w:t>
+          </w:r>
+          <w:proofErr w:type="spellEnd"/>
+          <w:r>
+            <w:rPr>
+              <w:rFonts w:eastAsia="Times New Roman"/>
+            </w:rPr>
+            <w:t xml:space="preserve">, and J. Taylor, “An Introduction to Statistical Learning,” 2023, </w:t>
+          </w:r>
+          <w:proofErr w:type="spellStart"/>
+          <w:r>
+            <w:rPr>
+              <w:rFonts w:eastAsia="Times New Roman"/>
+            </w:rPr>
+            <w:t>doi</w:t>
+          </w:r>
+          <w:proofErr w:type="spellEnd"/>
+          <w:r>
+            <w:rPr>
+              <w:rFonts w:eastAsia="Times New Roman"/>
+            </w:rPr>
+            <w:t>: 10.1007/978-3-031-38747-0.</w:t>
           </w:r>
         </w:p>
         <w:p>
@@ -4670,6 +5426,7 @@
             <w:rPr>
               <w:rFonts w:eastAsia="Times New Roman"/>
             </w:rPr>
+            <w:lastRenderedPageBreak/>
             <w:t>[3]</w:t>
           </w:r>
           <w:r>
@@ -4702,7 +5459,21 @@
               <w:rFonts w:eastAsia="Times New Roman"/>
             </w:rPr>
             <w:tab/>
-            <w:t xml:space="preserve">V. N. Vapnik, “The Nature of Statistical Learning Theory,” </w:t>
+            <w:t xml:space="preserve">V. N. </w:t>
+          </w:r>
+          <w:proofErr w:type="spellStart"/>
+          <w:r>
+            <w:rPr>
+              <w:rFonts w:eastAsia="Times New Roman"/>
+            </w:rPr>
+            <w:t>Vapnik</w:t>
+          </w:r>
+          <w:proofErr w:type="spellEnd"/>
+          <w:r>
+            <w:rPr>
+              <w:rFonts w:eastAsia="Times New Roman"/>
+            </w:rPr>
+            <w:t xml:space="preserve">, “The Nature of Statistical Learning Theory,” </w:t>
           </w:r>
           <w:r>
             <w:rPr>
@@ -4716,7 +5487,21 @@
             <w:rPr>
               <w:rFonts w:eastAsia="Times New Roman"/>
             </w:rPr>
-            <w:t>, 1995, doi: 10.1007/978-1-4757-2440-0.</w:t>
+            <w:t xml:space="preserve">, 1995, </w:t>
+          </w:r>
+          <w:proofErr w:type="spellStart"/>
+          <w:r>
+            <w:rPr>
+              <w:rFonts w:eastAsia="Times New Roman"/>
+            </w:rPr>
+            <w:t>doi</w:t>
+          </w:r>
+          <w:proofErr w:type="spellEnd"/>
+          <w:r>
+            <w:rPr>
+              <w:rFonts w:eastAsia="Times New Roman"/>
+            </w:rPr>
+            <w:t>: 10.1007/978-1-4757-2440-0.</w:t>
           </w:r>
         </w:p>
         <w:p>
@@ -4755,14 +5540,21 @@
             <w:rPr>
               <w:rFonts w:eastAsia="Times New Roman"/>
             </w:rPr>
-            <w:t xml:space="preserve">, vol. </w:t>
+            <w:t xml:space="preserve">, vol. 13, no. 1, pp. 21–27, 1967, </w:t>
           </w:r>
+          <w:proofErr w:type="spellStart"/>
           <w:r>
             <w:rPr>
               <w:rFonts w:eastAsia="Times New Roman"/>
             </w:rPr>
-            <w:lastRenderedPageBreak/>
-            <w:t>13, no. 1, pp. 21–27, 1967, doi: 10.1109/TIT.1967.1053964.</w:t>
+            <w:t>doi</w:t>
+          </w:r>
+          <w:proofErr w:type="spellEnd"/>
+          <w:r>
+            <w:rPr>
+              <w:rFonts w:eastAsia="Times New Roman"/>
+            </w:rPr>
+            <w:t>: 10.1109/TIT.1967.1053964.</w:t>
           </w:r>
         </w:p>
         <w:p>
@@ -4774,7 +5566,6 @@
             <w:divId w:val="356584485"/>
             <w:rPr>
               <w:rFonts w:eastAsia="Times New Roman"/>
-              <w:lang w:val="fr-FR"/>
             </w:rPr>
           </w:pPr>
           <w:r>
@@ -4788,14 +5579,7 @@
               <w:rFonts w:eastAsia="Times New Roman"/>
             </w:rPr>
             <w:tab/>
-            <w:t xml:space="preserve">“Deep Learning.” Accessed: Jun. 14, 2025. [Online]. </w:t>
-          </w:r>
-          <w:r>
-            <w:rPr>
-              <w:rFonts w:eastAsia="Times New Roman"/>
-              <w:lang w:val="fr-FR"/>
-            </w:rPr>
-            <w:t>Available: https://www.deeplearningbook.org/</w:t>
+            <w:t>“Deep Learning.” Accessed: Jun. 14, 2025. [Online]. Available: https://www.deeplearningbook.org/</w:t>
           </w:r>
         </w:p>
         <w:p>
@@ -4813,7 +5597,6 @@
           <w:r>
             <w:rPr>
               <w:rFonts w:eastAsia="Times New Roman"/>
-              <w:lang w:val="fr-FR"/>
             </w:rPr>
             <w:t> </w:t>
           </w:r>
@@ -5454,7 +6237,7 @@
         <w:sz w:val="20"/>
       </w:rPr>
     </w:lvl>
-    <w:lvl w:ilvl="1" w:tentative="1">
+    <w:lvl w:ilvl="1">
       <w:start w:val="1"/>
       <w:numFmt w:val="bullet"/>
       <w:lvlText w:val="o"/>
@@ -5466,11 +6249,11 @@
         <w:ind w:start="72pt" w:hanging="18pt"/>
       </w:pPr>
       <w:rPr>
-        <w:rFonts w:ascii="Courier New" w:hAnsi="Courier New" w:hint="default"/>
+        <w:rFonts w:ascii="Courier New" w:hAnsi="Courier New" w:cs="Times New Roman" w:hint="default"/>
         <w:sz w:val="20"/>
       </w:rPr>
     </w:lvl>
-    <w:lvl w:ilvl="2" w:tentative="1">
+    <w:lvl w:ilvl="2">
       <w:start w:val="1"/>
       <w:numFmt w:val="bullet"/>
       <w:lvlText w:val=""/>
@@ -5486,7 +6269,7 @@
         <w:sz w:val="20"/>
       </w:rPr>
     </w:lvl>
-    <w:lvl w:ilvl="3" w:tentative="1">
+    <w:lvl w:ilvl="3">
       <w:start w:val="1"/>
       <w:numFmt w:val="bullet"/>
       <w:lvlText w:val=""/>
@@ -5502,7 +6285,7 @@
         <w:sz w:val="20"/>
       </w:rPr>
     </w:lvl>
-    <w:lvl w:ilvl="4" w:tentative="1">
+    <w:lvl w:ilvl="4">
       <w:start w:val="1"/>
       <w:numFmt w:val="bullet"/>
       <w:lvlText w:val=""/>
@@ -5518,7 +6301,7 @@
         <w:sz w:val="20"/>
       </w:rPr>
     </w:lvl>
-    <w:lvl w:ilvl="5" w:tentative="1">
+    <w:lvl w:ilvl="5">
       <w:start w:val="1"/>
       <w:numFmt w:val="bullet"/>
       <w:lvlText w:val=""/>
@@ -5534,7 +6317,7 @@
         <w:sz w:val="20"/>
       </w:rPr>
     </w:lvl>
-    <w:lvl w:ilvl="6" w:tentative="1">
+    <w:lvl w:ilvl="6">
       <w:start w:val="1"/>
       <w:numFmt w:val="bullet"/>
       <w:lvlText w:val=""/>
@@ -5550,7 +6333,7 @@
         <w:sz w:val="20"/>
       </w:rPr>
     </w:lvl>
-    <w:lvl w:ilvl="7" w:tentative="1">
+    <w:lvl w:ilvl="7">
       <w:start w:val="1"/>
       <w:numFmt w:val="bullet"/>
       <w:lvlText w:val=""/>
@@ -5566,7 +6349,7 @@
         <w:sz w:val="20"/>
       </w:rPr>
     </w:lvl>
-    <w:lvl w:ilvl="8" w:tentative="1">
+    <w:lvl w:ilvl="8">
       <w:start w:val="1"/>
       <w:numFmt w:val="bullet"/>
       <w:lvlText w:val=""/>
@@ -5812,119 +6595,6 @@
     </w:lvl>
   </w:abstractNum>
   <w:abstractNum w:abstractNumId="15" w15:restartNumberingAfterBreak="0">
-    <w:nsid w:val="245F7AE1"/>
-    <w:multiLevelType w:val="hybridMultilevel"/>
-    <w:tmpl w:val="94D09C02"/>
-    <w:lvl w:ilvl="0" w:tplc="08160001">
-      <w:start w:val="1"/>
-      <w:numFmt w:val="bullet"/>
-      <w:lvlText w:val=""/>
-      <w:lvlJc w:val="start"/>
-      <w:pPr>
-        <w:ind w:start="54pt" w:hanging="18pt"/>
-      </w:pPr>
-      <w:rPr>
-        <w:rFonts w:ascii="Symbol" w:hAnsi="Symbol" w:hint="default"/>
-      </w:rPr>
-    </w:lvl>
-    <w:lvl w:ilvl="1" w:tplc="08160003" w:tentative="1">
-      <w:start w:val="1"/>
-      <w:numFmt w:val="bullet"/>
-      <w:lvlText w:val="o"/>
-      <w:lvlJc w:val="start"/>
-      <w:pPr>
-        <w:ind w:start="90pt" w:hanging="18pt"/>
-      </w:pPr>
-      <w:rPr>
-        <w:rFonts w:ascii="Courier New" w:hAnsi="Courier New" w:cs="Courier New" w:hint="default"/>
-      </w:rPr>
-    </w:lvl>
-    <w:lvl w:ilvl="2" w:tplc="08160005" w:tentative="1">
-      <w:start w:val="1"/>
-      <w:numFmt w:val="bullet"/>
-      <w:lvlText w:val=""/>
-      <w:lvlJc w:val="start"/>
-      <w:pPr>
-        <w:ind w:start="126pt" w:hanging="18pt"/>
-      </w:pPr>
-      <w:rPr>
-        <w:rFonts w:ascii="Wingdings" w:hAnsi="Wingdings" w:hint="default"/>
-      </w:rPr>
-    </w:lvl>
-    <w:lvl w:ilvl="3" w:tplc="08160001" w:tentative="1">
-      <w:start w:val="1"/>
-      <w:numFmt w:val="bullet"/>
-      <w:lvlText w:val=""/>
-      <w:lvlJc w:val="start"/>
-      <w:pPr>
-        <w:ind w:start="162pt" w:hanging="18pt"/>
-      </w:pPr>
-      <w:rPr>
-        <w:rFonts w:ascii="Symbol" w:hAnsi="Symbol" w:hint="default"/>
-      </w:rPr>
-    </w:lvl>
-    <w:lvl w:ilvl="4" w:tplc="08160003" w:tentative="1">
-      <w:start w:val="1"/>
-      <w:numFmt w:val="bullet"/>
-      <w:lvlText w:val="o"/>
-      <w:lvlJc w:val="start"/>
-      <w:pPr>
-        <w:ind w:start="198pt" w:hanging="18pt"/>
-      </w:pPr>
-      <w:rPr>
-        <w:rFonts w:ascii="Courier New" w:hAnsi="Courier New" w:cs="Courier New" w:hint="default"/>
-      </w:rPr>
-    </w:lvl>
-    <w:lvl w:ilvl="5" w:tplc="08160005" w:tentative="1">
-      <w:start w:val="1"/>
-      <w:numFmt w:val="bullet"/>
-      <w:lvlText w:val=""/>
-      <w:lvlJc w:val="start"/>
-      <w:pPr>
-        <w:ind w:start="234pt" w:hanging="18pt"/>
-      </w:pPr>
-      <w:rPr>
-        <w:rFonts w:ascii="Wingdings" w:hAnsi="Wingdings" w:hint="default"/>
-      </w:rPr>
-    </w:lvl>
-    <w:lvl w:ilvl="6" w:tplc="08160001" w:tentative="1">
-      <w:start w:val="1"/>
-      <w:numFmt w:val="bullet"/>
-      <w:lvlText w:val=""/>
-      <w:lvlJc w:val="start"/>
-      <w:pPr>
-        <w:ind w:start="270pt" w:hanging="18pt"/>
-      </w:pPr>
-      <w:rPr>
-        <w:rFonts w:ascii="Symbol" w:hAnsi="Symbol" w:hint="default"/>
-      </w:rPr>
-    </w:lvl>
-    <w:lvl w:ilvl="7" w:tplc="08160003" w:tentative="1">
-      <w:start w:val="1"/>
-      <w:numFmt w:val="bullet"/>
-      <w:lvlText w:val="o"/>
-      <w:lvlJc w:val="start"/>
-      <w:pPr>
-        <w:ind w:start="306pt" w:hanging="18pt"/>
-      </w:pPr>
-      <w:rPr>
-        <w:rFonts w:ascii="Courier New" w:hAnsi="Courier New" w:cs="Courier New" w:hint="default"/>
-      </w:rPr>
-    </w:lvl>
-    <w:lvl w:ilvl="8" w:tplc="08160005" w:tentative="1">
-      <w:start w:val="1"/>
-      <w:numFmt w:val="bullet"/>
-      <w:lvlText w:val=""/>
-      <w:lvlJc w:val="start"/>
-      <w:pPr>
-        <w:ind w:start="342pt" w:hanging="18pt"/>
-      </w:pPr>
-      <w:rPr>
-        <w:rFonts w:ascii="Wingdings" w:hAnsi="Wingdings" w:hint="default"/>
-      </w:rPr>
-    </w:lvl>
-  </w:abstractNum>
-  <w:abstractNum w:abstractNumId="16" w15:restartNumberingAfterBreak="0">
     <w:nsid w:val="26FE1FCF"/>
     <w:multiLevelType w:val="hybridMultilevel"/>
     <w:tmpl w:val="33826962"/>
@@ -6085,7 +6755,7 @@
       </w:rPr>
     </w:lvl>
   </w:abstractNum>
-  <w:abstractNum w:abstractNumId="17" w15:restartNumberingAfterBreak="0">
+  <w:abstractNum w:abstractNumId="16" w15:restartNumberingAfterBreak="0">
     <w:nsid w:val="29317057"/>
     <w:multiLevelType w:val="multilevel"/>
     <w:tmpl w:val="18DAD9A8"/>
@@ -6234,7 +6904,7 @@
       </w:rPr>
     </w:lvl>
   </w:abstractNum>
-  <w:abstractNum w:abstractNumId="18" w15:restartNumberingAfterBreak="0">
+  <w:abstractNum w:abstractNumId="17" w15:restartNumberingAfterBreak="0">
     <w:nsid w:val="37660336"/>
     <w:multiLevelType w:val="hybridMultilevel"/>
     <w:tmpl w:val="754EAC84"/>
@@ -6375,7 +7045,7 @@
       </w:rPr>
     </w:lvl>
   </w:abstractNum>
-  <w:abstractNum w:abstractNumId="19" w15:restartNumberingAfterBreak="0">
+  <w:abstractNum w:abstractNumId="18" w15:restartNumberingAfterBreak="0">
     <w:nsid w:val="39E54FC6"/>
     <w:multiLevelType w:val="singleLevel"/>
     <w:tmpl w:val="5B7288D4"/>
@@ -6395,7 +7065,7 @@
       </w:rPr>
     </w:lvl>
   </w:abstractNum>
-  <w:abstractNum w:abstractNumId="20" w15:restartNumberingAfterBreak="0">
+  <w:abstractNum w:abstractNumId="19" w15:restartNumberingAfterBreak="0">
     <w:nsid w:val="4189603E"/>
     <w:multiLevelType w:val="multilevel"/>
     <w:tmpl w:val="0AB06E12"/>
@@ -6602,7 +7272,7 @@
       </w:rPr>
     </w:lvl>
   </w:abstractNum>
-  <w:abstractNum w:abstractNumId="21" w15:restartNumberingAfterBreak="0">
+  <w:abstractNum w:abstractNumId="20" w15:restartNumberingAfterBreak="0">
     <w:nsid w:val="493C3F76"/>
     <w:multiLevelType w:val="hybridMultilevel"/>
     <w:tmpl w:val="9A9E418C"/>
@@ -6713,7 +7383,7 @@
       </w:pPr>
     </w:lvl>
   </w:abstractNum>
-  <w:abstractNum w:abstractNumId="22" w15:restartNumberingAfterBreak="0">
+  <w:abstractNum w:abstractNumId="21" w15:restartNumberingAfterBreak="0">
     <w:nsid w:val="52CA544A"/>
     <w:multiLevelType w:val="singleLevel"/>
     <w:tmpl w:val="AED6D67E"/>
@@ -6740,7 +7410,7 @@
       </w:rPr>
     </w:lvl>
   </w:abstractNum>
-  <w:abstractNum w:abstractNumId="23" w15:restartNumberingAfterBreak="0">
+  <w:abstractNum w:abstractNumId="22" w15:restartNumberingAfterBreak="0">
     <w:nsid w:val="54114E1D"/>
     <w:multiLevelType w:val="multilevel"/>
     <w:tmpl w:val="052E2048"/>
@@ -6889,10 +7559,10 @@
       </w:rPr>
     </w:lvl>
   </w:abstractNum>
-  <w:abstractNum w:abstractNumId="24" w15:restartNumberingAfterBreak="0">
+  <w:abstractNum w:abstractNumId="23" w15:restartNumberingAfterBreak="0">
     <w:nsid w:val="558A56AD"/>
     <w:multiLevelType w:val="multilevel"/>
-    <w:tmpl w:val="91F00C3C"/>
+    <w:tmpl w:val="5A306194"/>
     <w:lvl w:ilvl="0">
       <w:start w:val="4"/>
       <w:numFmt w:val="decimal"/>
@@ -7002,7 +7672,7 @@
       </w:rPr>
     </w:lvl>
   </w:abstractNum>
-  <w:abstractNum w:abstractNumId="25" w15:restartNumberingAfterBreak="0">
+  <w:abstractNum w:abstractNumId="24" w15:restartNumberingAfterBreak="0">
     <w:nsid w:val="6C402C58"/>
     <w:multiLevelType w:val="hybridMultilevel"/>
     <w:tmpl w:val="9A1CA078"/>
@@ -7147,7 +7817,7 @@
       </w:rPr>
     </w:lvl>
   </w:abstractNum>
-  <w:abstractNum w:abstractNumId="26" w15:restartNumberingAfterBreak="0">
+  <w:abstractNum w:abstractNumId="25" w15:restartNumberingAfterBreak="0">
     <w:nsid w:val="6CD32DA8"/>
     <w:multiLevelType w:val="singleLevel"/>
     <w:tmpl w:val="166470C2"/>
@@ -7174,34 +7844,34 @@
     </w:lvl>
   </w:abstractNum>
   <w:num w:numId="1" w16cid:durableId="1292131899">
-    <w:abstractNumId w:val="18"/>
+    <w:abstractNumId w:val="17"/>
   </w:num>
   <w:num w:numId="2" w16cid:durableId="1981811616">
+    <w:abstractNumId w:val="24"/>
+  </w:num>
+  <w:num w:numId="3" w16cid:durableId="275409809">
+    <w:abstractNumId w:val="15"/>
+  </w:num>
+  <w:num w:numId="4" w16cid:durableId="198201035">
+    <w:abstractNumId w:val="19"/>
+  </w:num>
+  <w:num w:numId="5" w16cid:durableId="1082801989">
+    <w:abstractNumId w:val="19"/>
+  </w:num>
+  <w:num w:numId="6" w16cid:durableId="822503530">
+    <w:abstractNumId w:val="19"/>
+  </w:num>
+  <w:num w:numId="7" w16cid:durableId="756367764">
+    <w:abstractNumId w:val="19"/>
+  </w:num>
+  <w:num w:numId="8" w16cid:durableId="425736167">
+    <w:abstractNumId w:val="21"/>
+  </w:num>
+  <w:num w:numId="9" w16cid:durableId="311300959">
     <w:abstractNumId w:val="25"/>
   </w:num>
-  <w:num w:numId="3" w16cid:durableId="275409809">
-    <w:abstractNumId w:val="16"/>
-  </w:num>
-  <w:num w:numId="4" w16cid:durableId="198201035">
-    <w:abstractNumId w:val="20"/>
-  </w:num>
-  <w:num w:numId="5" w16cid:durableId="1082801989">
-    <w:abstractNumId w:val="20"/>
-  </w:num>
-  <w:num w:numId="6" w16cid:durableId="822503530">
-    <w:abstractNumId w:val="20"/>
-  </w:num>
-  <w:num w:numId="7" w16cid:durableId="756367764">
-    <w:abstractNumId w:val="20"/>
-  </w:num>
-  <w:num w:numId="8" w16cid:durableId="425736167">
-    <w:abstractNumId w:val="22"/>
-  </w:num>
-  <w:num w:numId="9" w16cid:durableId="311300959">
-    <w:abstractNumId w:val="26"/>
-  </w:num>
   <w:num w:numId="10" w16cid:durableId="1675302043">
-    <w:abstractNumId w:val="19"/>
+    <w:abstractNumId w:val="18"/>
   </w:num>
   <w:num w:numId="11" w16cid:durableId="331377733">
     <w:abstractNumId w:val="14"/>
@@ -7243,25 +7913,61 @@
     <w:abstractNumId w:val="1"/>
   </w:num>
   <w:num w:numId="24" w16cid:durableId="831023287">
-    <w:abstractNumId w:val="21"/>
+    <w:abstractNumId w:val="20"/>
   </w:num>
   <w:num w:numId="25" w16cid:durableId="1301956013">
-    <w:abstractNumId w:val="24"/>
+    <w:abstractNumId w:val="23"/>
   </w:num>
   <w:num w:numId="26" w16cid:durableId="1514110797">
     <w:abstractNumId w:val="11"/>
   </w:num>
   <w:num w:numId="27" w16cid:durableId="2057268622">
-    <w:abstractNumId w:val="23"/>
+    <w:abstractNumId w:val="22"/>
   </w:num>
   <w:num w:numId="28" w16cid:durableId="1600526919">
-    <w:abstractNumId w:val="17"/>
+    <w:abstractNumId w:val="16"/>
   </w:num>
-  <w:num w:numId="29" w16cid:durableId="987174063">
-    <w:abstractNumId w:val="15"/>
+  <w:num w:numId="29" w16cid:durableId="428164648">
+    <w:abstractNumId w:val="19"/>
+    <w:lvlOverride w:ilvl="0">
+      <w:startOverride w:val="1"/>
+    </w:lvlOverride>
+    <w:lvlOverride w:ilvl="1">
+      <w:startOverride w:val="1"/>
+    </w:lvlOverride>
+    <w:lvlOverride w:ilvl="2">
+      <w:startOverride w:val="1"/>
+    </w:lvlOverride>
+    <w:lvlOverride w:ilvl="3">
+      <w:startOverride w:val="1"/>
+    </w:lvlOverride>
+    <w:lvlOverride w:ilvl="4">
+      <w:startOverride w:val="1"/>
+    </w:lvlOverride>
+    <w:lvlOverride w:ilvl="5">
+      <w:startOverride w:val="1"/>
+    </w:lvlOverride>
+    <w:lvlOverride w:ilvl="6">
+      <w:startOverride w:val="1"/>
+    </w:lvlOverride>
+    <w:lvlOverride w:ilvl="7">
+      <w:startOverride w:val="1"/>
+    </w:lvlOverride>
+    <w:lvlOverride w:ilvl="8">
+      <w:startOverride w:val="1"/>
+    </w:lvlOverride>
   </w:num>
-  <w:num w:numId="30" w16cid:durableId="288585508">
+  <w:num w:numId="30" w16cid:durableId="913052684">
     <w:abstractNumId w:val="12"/>
+    <w:lvlOverride w:ilvl="0"/>
+    <w:lvlOverride w:ilvl="1"/>
+    <w:lvlOverride w:ilvl="2"/>
+    <w:lvlOverride w:ilvl="3"/>
+    <w:lvlOverride w:ilvl="4"/>
+    <w:lvlOverride w:ilvl="5"/>
+    <w:lvlOverride w:ilvl="6"/>
+    <w:lvlOverride w:ilvl="7"/>
+    <w:lvlOverride w:ilvl="8"/>
   </w:num>
 </w:numbering>
 </file>
@@ -8133,14 +8839,14 @@
     <w:charset w:characterSet="iso-8859-1"/>
     <w:family w:val="swiss"/>
     <w:pitch w:val="variable"/>
-    <w:sig w:usb0="E4002EFF" w:usb1="C000247B" w:usb2="00000009" w:usb3="00000000" w:csb0="000001FF" w:csb1="00000000"/>
+    <w:sig w:usb0="E4002EFF" w:usb1="C200247B" w:usb2="00000009" w:usb3="00000000" w:csb0="000001FF" w:csb1="00000000"/>
   </w:font>
   <w:font w:name="Calibri">
     <w:panose1 w:val="020F0502020204030204"/>
     <w:charset w:characterSet="iso-8859-1"/>
     <w:family w:val="swiss"/>
     <w:pitch w:val="variable"/>
-    <w:sig w:usb0="E4002EFF" w:usb1="C000247B" w:usb2="00000009" w:usb3="00000000" w:csb0="000001FF" w:csb1="00000000"/>
+    <w:sig w:usb0="E4002EFF" w:usb1="C200247B" w:usb2="00000009" w:usb3="00000000" w:csb0="000001FF" w:csb1="00000000"/>
   </w:font>
   <w:font w:name="Aptos">
     <w:charset w:characterSet="iso-8859-1"/>
@@ -8174,10 +8880,12 @@
   <w:rsids>
     <w:rsidRoot w:val="00034672"/>
     <w:rsid w:val="00034672"/>
-    <w:rsid w:val="00136FD2"/>
-    <w:rsid w:val="006E2517"/>
-    <w:rsid w:val="007B4B89"/>
+    <w:rsid w:val="00045482"/>
+    <w:rsid w:val="00406FA7"/>
+    <w:rsid w:val="00874A87"/>
     <w:rsid w:val="0097333A"/>
+    <w:rsid w:val="00B76587"/>
+    <w:rsid w:val="00F72855"/>
     <w:rsid w:val="00FD45F1"/>
   </w:rsids>
   <m:mathPr>

</xml_diff>

<commit_message>
Inclusão do ponto 4.3 no relatório.
</commit_message>
<xml_diff>
--- a/artigo/ANADI2_conference-template-a4.docx
+++ b/artigo/ANADI2_conference-template-a4.docx
@@ -6,6 +6,7 @@
       <w:pPr>
         <w:pStyle w:val="papertitle"/>
         <w:spacing w:before="5pt" w:beforeAutospacing="1" w:after="5pt" w:afterAutospacing="1"/>
+        <w:ind w:start="36pt" w:hanging="36pt"/>
         <w:rPr>
           <w:sz w:val="16"/>
           <w:szCs w:val="16"/>
@@ -404,7 +405,6 @@
           <w:lang w:val="pt-PT"/>
         </w:rPr>
       </w:pPr>
-      <w:proofErr w:type="spellStart"/>
       <w:r>
         <w:rPr>
           <w:i/>
@@ -413,7 +413,6 @@
         </w:rPr>
         <w:t>Abstract</w:t>
       </w:r>
-      <w:proofErr w:type="spellEnd"/>
       <w:r>
         <w:rPr>
           <w:lang w:val="pt-PT"/>
@@ -446,19 +445,11 @@
           <w:lang w:val="pt-PT"/>
         </w:rPr>
       </w:pPr>
-      <w:proofErr w:type="spellStart"/>
-      <w:r>
-        <w:rPr>
-          <w:lang w:val="pt-PT"/>
-        </w:rPr>
-        <w:t>Keywords</w:t>
-      </w:r>
-      <w:proofErr w:type="spellEnd"/>
-      <w:r>
-        <w:rPr>
-          <w:lang w:val="pt-PT"/>
-        </w:rPr>
-        <w:t>—</w:t>
+      <w:r>
+        <w:rPr>
+          <w:lang w:val="pt-PT"/>
+        </w:rPr>
+        <w:t>Keywords—</w:t>
       </w:r>
       <w:r>
         <w:rPr>
@@ -548,16 +539,8 @@
         <w:rPr>
           <w:lang w:val="pt-PT"/>
         </w:rPr>
-        <w:t>Validação Cruzada k-</w:t>
-      </w:r>
-      <w:proofErr w:type="spellStart"/>
-      <w:r>
-        <w:rPr>
-          <w:lang w:val="pt-PT"/>
-        </w:rPr>
-        <w:t>fold</w:t>
-      </w:r>
-      <w:proofErr w:type="spellEnd"/>
+        <w:t>Validação Cruzada k-fold</w:t>
+      </w:r>
       <w:r>
         <w:rPr>
           <w:lang w:val="pt-PT"/>
@@ -672,55 +655,7 @@
           <w:rFonts w:eastAsia="Times New Roman"/>
           <w:lang w:val="pt-PT" w:eastAsia="pt-PT"/>
         </w:rPr>
-        <w:t xml:space="preserve">O presente trabalho tem como foco a análise de dados referentes aos níveis de poluentes atmosféricos em várias regiões da Europa no ano de 2022, com o objetivo de explorar e modelar relações entre poluição, doenças associadas e número de mortes prematuras. Os dados analisados, disponibilizados pelos docentes da unidade curricular de Análise de Dados em Informática, encontram-se no ficheiro ‘AIRPOL_data.csv’ e foram tratados com recurso à linguagem </w:t>
-      </w:r>
-      <w:proofErr w:type="spellStart"/>
-      <w:r>
-        <w:rPr>
-          <w:rFonts w:eastAsia="Times New Roman"/>
-          <w:lang w:val="pt-PT" w:eastAsia="pt-PT"/>
-        </w:rPr>
-        <w:t>Python</w:t>
-      </w:r>
-      <w:proofErr w:type="spellEnd"/>
-      <w:r>
-        <w:rPr>
-          <w:rFonts w:eastAsia="Times New Roman"/>
-          <w:lang w:val="pt-PT" w:eastAsia="pt-PT"/>
-        </w:rPr>
-        <w:t xml:space="preserve"> e bibliotecas como Pandas, </w:t>
-      </w:r>
-      <w:proofErr w:type="spellStart"/>
-      <w:r>
-        <w:rPr>
-          <w:rFonts w:eastAsia="Times New Roman"/>
-          <w:lang w:val="pt-PT" w:eastAsia="pt-PT"/>
-        </w:rPr>
-        <w:t>Scikit-learn</w:t>
-      </w:r>
-      <w:proofErr w:type="spellEnd"/>
-      <w:r>
-        <w:rPr>
-          <w:rFonts w:eastAsia="Times New Roman"/>
-          <w:lang w:val="pt-PT" w:eastAsia="pt-PT"/>
-        </w:rPr>
-        <w:t xml:space="preserve"> e </w:t>
-      </w:r>
-      <w:proofErr w:type="spellStart"/>
-      <w:r>
-        <w:rPr>
-          <w:rFonts w:eastAsia="Times New Roman"/>
-          <w:lang w:val="pt-PT" w:eastAsia="pt-PT"/>
-        </w:rPr>
-        <w:t>Matplotlib</w:t>
-      </w:r>
-      <w:proofErr w:type="spellEnd"/>
-      <w:r>
-        <w:rPr>
-          <w:rFonts w:eastAsia="Times New Roman"/>
-          <w:lang w:val="pt-PT" w:eastAsia="pt-PT"/>
-        </w:rPr>
-        <w:t>.</w:t>
+        <w:t>O presente trabalho tem como foco a análise de dados referentes aos níveis de poluentes atmosféricos em várias regiões da Europa no ano de 2022, com o objetivo de explorar e modelar relações entre poluição, doenças associadas e número de mortes prematuras. Os dados analisados, disponibilizados pelos docentes da unidade curricular de Análise de Dados em Informática, encontram-se no ficheiro ‘AIRPOL_data.csv’ e foram tratados com recurso à linguagem Python e bibliotecas como Pandas, Scikit-learn e Matplotlib.</w:t>
       </w:r>
       <w:r>
         <w:rPr>
@@ -803,33 +738,8 @@
           <w:rFonts w:eastAsia="Times New Roman"/>
           <w:lang w:val="pt-PT" w:eastAsia="pt-PT"/>
         </w:rPr>
-        <w:t>A validação dos modelos foi realizada com o método de k-</w:t>
-      </w:r>
-      <w:proofErr w:type="spellStart"/>
-      <w:r>
-        <w:rPr>
-          <w:rFonts w:eastAsia="Times New Roman"/>
-          <w:lang w:val="pt-PT" w:eastAsia="pt-PT"/>
-        </w:rPr>
-        <w:t>fold</w:t>
-      </w:r>
-      <w:proofErr w:type="spellEnd"/>
-      <w:r>
-        <w:rPr>
-          <w:rFonts w:eastAsia="Times New Roman"/>
-          <w:lang w:val="pt-PT" w:eastAsia="pt-PT"/>
-        </w:rPr>
-        <w:t xml:space="preserve"> cross-</w:t>
-      </w:r>
-      <w:proofErr w:type="spellStart"/>
-      <w:r>
-        <w:rPr>
-          <w:rFonts w:eastAsia="Times New Roman"/>
-          <w:lang w:val="pt-PT" w:eastAsia="pt-PT"/>
-        </w:rPr>
-        <w:t>validation</w:t>
-      </w:r>
-      <w:proofErr w:type="spellEnd"/>
+        <w:t>A validação dos modelos foi realizada com o método de k-fold cross-validation</w:t>
+      </w:r>
       <w:r>
         <w:rPr>
           <w:rFonts w:eastAsia="Times New Roman"/>
@@ -866,39 +776,7 @@
           <w:rFonts w:eastAsia="Times New Roman"/>
           <w:lang w:val="pt-PT" w:eastAsia="pt-PT"/>
         </w:rPr>
-        <w:t xml:space="preserve">, e o seu desempenho avaliado através de métricas apropriadas, como MAE, RMSE, </w:t>
-      </w:r>
-      <w:proofErr w:type="spellStart"/>
-      <w:r>
-        <w:rPr>
-          <w:rFonts w:eastAsia="Times New Roman"/>
-          <w:lang w:val="pt-PT" w:eastAsia="pt-PT"/>
-        </w:rPr>
-        <w:t>Accuracy</w:t>
-      </w:r>
-      <w:proofErr w:type="spellEnd"/>
-      <w:r>
-        <w:rPr>
-          <w:rFonts w:eastAsia="Times New Roman"/>
-          <w:lang w:val="pt-PT" w:eastAsia="pt-PT"/>
-        </w:rPr>
-        <w:t xml:space="preserve">, </w:t>
-      </w:r>
-      <w:proofErr w:type="spellStart"/>
-      <w:r>
-        <w:rPr>
-          <w:rFonts w:eastAsia="Times New Roman"/>
-          <w:lang w:val="pt-PT" w:eastAsia="pt-PT"/>
-        </w:rPr>
-        <w:t>Sensitivity</w:t>
-      </w:r>
-      <w:proofErr w:type="spellEnd"/>
-      <w:r>
-        <w:rPr>
-          <w:rFonts w:eastAsia="Times New Roman"/>
-          <w:lang w:val="pt-PT" w:eastAsia="pt-PT"/>
-        </w:rPr>
-        <w:t xml:space="preserve"> e F1-score. Este trabalho visa aplicar conhecimentos de aprendizagem automática em problemas reais, promover a interpretação crítica dos resultados obtidos e contribuir para uma melhor compreensão dos impactos da poluição atmosférica na saúde pública.</w:t>
+        <w:t>, e o seu desempenho avaliado através de métricas apropriadas, como MAE, RMSE, Accuracy, Sensitivity e F1-score. Este trabalho visa aplicar conhecimentos de aprendizagem automática em problemas reais, promover a interpretação crítica dos resultados obtidos e contribuir para uma melhor compreensão dos impactos da poluição atmosférica na saúde pública.</w:t>
       </w:r>
     </w:p>
     <w:p>
@@ -968,35 +846,7 @@
         <w:rPr>
           <w:lang w:val="pt-PT"/>
         </w:rPr>
-        <w:t>A aprendizagem automática (</w:t>
-      </w:r>
-      <w:proofErr w:type="spellStart"/>
-      <w:r>
-        <w:rPr>
-          <w:lang w:val="pt-PT"/>
-        </w:rPr>
-        <w:t>Machine</w:t>
-      </w:r>
-      <w:proofErr w:type="spellEnd"/>
-      <w:r>
-        <w:rPr>
-          <w:lang w:val="pt-PT"/>
-        </w:rPr>
-        <w:t xml:space="preserve"> </w:t>
-      </w:r>
-      <w:proofErr w:type="spellStart"/>
-      <w:r>
-        <w:rPr>
-          <w:lang w:val="pt-PT"/>
-        </w:rPr>
-        <w:t>Learning</w:t>
-      </w:r>
-      <w:proofErr w:type="spellEnd"/>
-      <w:r>
-        <w:rPr>
-          <w:lang w:val="pt-PT"/>
-        </w:rPr>
-        <w:t>) pode ser dividida em diferentes categorias, sendo as mais relevantes a aprendizagem supervisionada e a não supervisionada</w:t>
+        <w:t>A aprendizagem automática (Machine Learning) pode ser dividida em diferentes categorias, sendo as mais relevantes a aprendizagem supervisionada e a não supervisionada</w:t>
       </w:r>
       <w:r>
         <w:rPr>
@@ -1300,21 +1150,7 @@
         <w:rPr>
           <w:lang w:val="pt-PT"/>
         </w:rPr>
-        <w:t xml:space="preserve">As SVM são algoritmos que constroem um </w:t>
-      </w:r>
-      <w:proofErr w:type="spellStart"/>
-      <w:r>
-        <w:rPr>
-          <w:lang w:val="pt-PT"/>
-        </w:rPr>
-        <w:t>hiperplano</w:t>
-      </w:r>
-      <w:proofErr w:type="spellEnd"/>
-      <w:r>
-        <w:rPr>
-          <w:lang w:val="pt-PT"/>
-        </w:rPr>
-        <w:t xml:space="preserve"> ótimo no espaço das </w:t>
+        <w:t xml:space="preserve">As SVM são algoritmos que constroem um hiperplano ótimo no espaço das </w:t>
       </w:r>
       <w:r>
         <w:rPr>
@@ -1323,7 +1159,6 @@
         <w:lastRenderedPageBreak/>
         <w:t xml:space="preserve">características, maximizando a margem entre as classes. Podem ser aplicadas em problemas lineares e não-lineares, através da utilização de funções </w:t>
       </w:r>
-      <w:proofErr w:type="spellStart"/>
       <w:r>
         <w:rPr>
           <w:i/>
@@ -1332,7 +1167,6 @@
         </w:rPr>
         <w:t>kernel</w:t>
       </w:r>
-      <w:proofErr w:type="spellEnd"/>
       <w:r>
         <w:rPr>
           <w:lang w:val="pt-PT"/>
@@ -1404,34 +1238,14 @@
         </w:rPr>
         <w:t xml:space="preserve">O algoritmo KNN é um método baseado em instâncias que classifica ou estima valores com base nos k exemplos mais próximos de um ponto de teste. Utiliza medidas de distância (como a euclidiana) para encontrar os vizinhos mais próximos e realiza uma votação (classificação) ou média (regressão) para prever o resultado. É um modelo não paramétrico e de </w:t>
       </w:r>
-      <w:proofErr w:type="spellStart"/>
       <w:r>
         <w:rPr>
           <w:i/>
           <w:iCs/>
           <w:lang w:val="pt-PT"/>
         </w:rPr>
-        <w:t>lazy</w:t>
-      </w:r>
-      <w:proofErr w:type="spellEnd"/>
-      <w:r>
-        <w:rPr>
-          <w:i/>
-          <w:iCs/>
-          <w:lang w:val="pt-PT"/>
-        </w:rPr>
-        <w:t xml:space="preserve"> </w:t>
-      </w:r>
-      <w:proofErr w:type="spellStart"/>
-      <w:r>
-        <w:rPr>
-          <w:i/>
-          <w:iCs/>
-          <w:lang w:val="pt-PT"/>
-        </w:rPr>
-        <w:t>learning</w:t>
-      </w:r>
-      <w:proofErr w:type="spellEnd"/>
+        <w:t>lazy learning</w:t>
+      </w:r>
       <w:r>
         <w:rPr>
           <w:i/>
@@ -1493,7 +1307,6 @@
         </w:rPr>
         <w:t xml:space="preserve">s RNA consistem em camadas de neurónios artificiais interligados. Uma rede neuronal típica possui uma camada de entrada, uma ou mais camadas escondidas, e uma camada de saída. A aprendizagem é feita através do algoritmo de </w:t>
       </w:r>
-      <w:proofErr w:type="spellStart"/>
       <w:r>
         <w:rPr>
           <w:i/>
@@ -1502,7 +1315,6 @@
         </w:rPr>
         <w:t>backpropagation</w:t>
       </w:r>
-      <w:proofErr w:type="spellEnd"/>
       <w:r>
         <w:rPr>
           <w:lang w:val="pt-PT"/>
@@ -1521,7 +1333,6 @@
         </w:rPr>
         <w:t xml:space="preserve"> As RNA são adequadas para a modelação de padrões não lineares complexos, mas requerem uma boa escolha de parâmetros para evitar o </w:t>
       </w:r>
-      <w:proofErr w:type="spellStart"/>
       <w:r>
         <w:rPr>
           <w:i/>
@@ -1530,7 +1341,6 @@
         </w:rPr>
         <w:t>overfitting</w:t>
       </w:r>
-      <w:proofErr w:type="spellEnd"/>
       <w:r>
         <w:rPr>
           <w:i/>
@@ -1599,21 +1409,7 @@
         <w:rPr>
           <w:lang w:val="pt-PT"/>
         </w:rPr>
-        <w:t>A validação cruzada k-</w:t>
-      </w:r>
-      <w:proofErr w:type="spellStart"/>
-      <w:r>
-        <w:rPr>
-          <w:lang w:val="pt-PT"/>
-        </w:rPr>
-        <w:t>fold</w:t>
-      </w:r>
-      <w:proofErr w:type="spellEnd"/>
-      <w:r>
-        <w:rPr>
-          <w:lang w:val="pt-PT"/>
-        </w:rPr>
-        <w:t xml:space="preserve"> é uma técnica fundamental utilizada neste trabalho para avaliar o desempenho dos modelos desenvolvidos. Esta técnica consiste em dividir o conjunto de dados em k subconjuntos de igual dimensão. Em cada uma das k iterações, um dos subconjuntos é utilizado como conjunto de teste, enquanto os restantes k−</w:t>
+        <w:t>A validação cruzada k-fold é uma técnica fundamental utilizada neste trabalho para avaliar o desempenho dos modelos desenvolvidos. Esta técnica consiste em dividir o conjunto de dados em k subconjuntos de igual dimensão. Em cada uma das k iterações, um dos subconjuntos é utilizado como conjunto de teste, enquanto os restantes k−</w:t>
       </w:r>
       <w:r>
         <w:rPr>
@@ -1759,7 +1555,6 @@
           <w:lang w:val="pt-PT"/>
         </w:rPr>
       </w:pPr>
-      <w:proofErr w:type="spellStart"/>
       <w:r>
         <w:rPr>
           <w:i/>
@@ -1769,7 +1564,6 @@
         </w:rPr>
         <w:t>Accuracy</w:t>
       </w:r>
-      <w:proofErr w:type="spellEnd"/>
       <w:r>
         <w:rPr>
           <w:lang w:val="pt-PT"/>
@@ -1800,7 +1594,6 @@
           <w:lang w:val="pt-PT"/>
         </w:rPr>
       </w:pPr>
-      <w:proofErr w:type="spellStart"/>
       <w:r>
         <w:rPr>
           <w:i/>
@@ -1808,9 +1601,8 @@
           <w:u w:val="single"/>
           <w:lang w:val="pt-PT"/>
         </w:rPr>
-        <w:t>Sensitivity</w:t>
-      </w:r>
-      <w:proofErr w:type="spellEnd"/>
+        <w:t>Sensitivity (</w:t>
+      </w:r>
       <w:r>
         <w:rPr>
           <w:i/>
@@ -1818,19 +1610,8 @@
           <w:u w:val="single"/>
           <w:lang w:val="pt-PT"/>
         </w:rPr>
-        <w:t xml:space="preserve"> (</w:t>
-      </w:r>
-      <w:proofErr w:type="spellStart"/>
-      <w:r>
-        <w:rPr>
-          <w:i/>
-          <w:iCs/>
-          <w:u w:val="single"/>
-          <w:lang w:val="pt-PT"/>
-        </w:rPr>
         <w:t>Recall</w:t>
       </w:r>
-      <w:proofErr w:type="spellEnd"/>
       <w:r>
         <w:rPr>
           <w:u w:val="single"/>
@@ -1868,7 +1649,6 @@
           <w:lang w:val="pt-PT"/>
         </w:rPr>
       </w:pPr>
-      <w:proofErr w:type="spellStart"/>
       <w:r>
         <w:rPr>
           <w:i/>
@@ -1878,7 +1658,6 @@
         </w:rPr>
         <w:t>Specificity</w:t>
       </w:r>
-      <w:proofErr w:type="spellEnd"/>
       <w:r>
         <w:rPr>
           <w:lang w:val="pt-PT"/>
@@ -1924,7 +1703,6 @@
         </w:rPr>
         <w:t xml:space="preserve">: média harmónica entre a precisão e o </w:t>
       </w:r>
-      <w:proofErr w:type="spellStart"/>
       <w:r>
         <w:rPr>
           <w:i/>
@@ -1933,7 +1711,6 @@
         </w:rPr>
         <w:t>recall</w:t>
       </w:r>
-      <w:proofErr w:type="spellEnd"/>
       <w:r>
         <w:rPr>
           <w:i/>
@@ -1966,21 +1743,7 @@
         <w:rPr>
           <w:lang w:val="pt-PT"/>
         </w:rPr>
-        <w:t>Estas métricas, combinadas com a validação cruzada k-</w:t>
-      </w:r>
-      <w:proofErr w:type="spellStart"/>
-      <w:r>
-        <w:rPr>
-          <w:lang w:val="pt-PT"/>
-        </w:rPr>
-        <w:t>fold</w:t>
-      </w:r>
-      <w:proofErr w:type="spellEnd"/>
-      <w:r>
-        <w:rPr>
-          <w:lang w:val="pt-PT"/>
-        </w:rPr>
-        <w:t>, garantem uma avaliação rigorosa e comparável entre os diversos modelos aplicados.</w:t>
+        <w:t>Estas métricas, combinadas com a validação cruzada k-fold, garantem uma avaliação rigorosa e comparável entre os diversos modelos aplicados.</w:t>
       </w:r>
     </w:p>
     <w:p>
@@ -2021,21 +1784,7 @@
         <w:rPr>
           <w:lang w:val="pt-PT"/>
         </w:rPr>
-        <w:t xml:space="preserve">identificar padrões, </w:t>
-      </w:r>
-      <w:proofErr w:type="spellStart"/>
-      <w:r>
-        <w:rPr>
-          <w:lang w:val="pt-PT"/>
-        </w:rPr>
-        <w:t>outliers</w:t>
-      </w:r>
-      <w:proofErr w:type="spellEnd"/>
-      <w:r>
-        <w:rPr>
-          <w:lang w:val="pt-PT"/>
-        </w:rPr>
-        <w:t xml:space="preserve"> e preparar a informação para as etapas seguintes. Nesta fase, exploram-se os dados sobre poluição atmosférica e saúde pública em diferentes regiões europeias, recorrendo a visualizações e técnicas de pré-processamento. Os países foram agrupados por regiões geográficas para facilitar a análise comparativa.</w:t>
+        <w:t>identificar padrões, outliers e preparar a informação para as etapas seguintes. Nesta fase, exploram-se os dados sobre poluição atmosférica e saúde pública em diferentes regiões europeias, recorrendo a visualizações e técnicas de pré-processamento. Os países foram agrupados por regiões geográficas para facilitar a análise comparativa.</w:t>
       </w:r>
     </w:p>
     <w:p>
@@ -2078,77 +1827,35 @@
         <w:rPr>
           <w:lang w:val="pt-PT"/>
         </w:rPr>
-        <w:t xml:space="preserve">utilizando ferramentas de análise de dados em </w:t>
-      </w:r>
-      <w:proofErr w:type="spellStart"/>
-      <w:r>
-        <w:rPr>
-          <w:lang w:val="pt-PT"/>
-        </w:rPr>
-        <w:t>Python</w:t>
-      </w:r>
-      <w:proofErr w:type="spellEnd"/>
-      <w:r>
-        <w:rPr>
-          <w:lang w:val="pt-PT"/>
-        </w:rPr>
-        <w:t>. Durante o processo de carregamento, foram removidas colunas não identificadas e garantida a correta interpretação do separador decimal e do delimitador.</w:t>
-      </w:r>
-    </w:p>
-    <w:p>
-      <w:pPr>
-        <w:jc w:val="both"/>
-        <w:rPr>
-          <w:lang w:val="pt-PT"/>
-        </w:rPr>
-      </w:pPr>
-      <w:r>
-        <w:rPr>
-          <w:lang w:val="pt-PT"/>
-        </w:rPr>
-        <w:t xml:space="preserve">Após o carregamento, foi verificada a dimensão do </w:t>
-      </w:r>
-      <w:proofErr w:type="spellStart"/>
-      <w:r>
-        <w:rPr>
-          <w:lang w:val="pt-PT"/>
-        </w:rPr>
-        <w:t>dataset</w:t>
-      </w:r>
-      <w:proofErr w:type="spellEnd"/>
-      <w:r>
-        <w:rPr>
-          <w:lang w:val="pt-PT"/>
-        </w:rPr>
-        <w:t>, que contém 49.140 registos e 8 atributos. Para obter uma visão geral dos dados, foram visualizadas as primeiras entradas e calculadas estatísticas descritivas para todas as variáveis.</w:t>
-      </w:r>
-    </w:p>
-    <w:p>
-      <w:pPr>
-        <w:jc w:val="both"/>
-        <w:rPr>
-          <w:lang w:val="pt-PT"/>
-        </w:rPr>
-      </w:pPr>
-      <w:r>
-        <w:rPr>
-          <w:lang w:val="pt-PT"/>
-        </w:rPr>
-        <w:t xml:space="preserve">A Tabela resume as estatísticas descritivas, permitindo identificar a distribuição, variabilidade e possíveis </w:t>
-      </w:r>
-      <w:proofErr w:type="spellStart"/>
-      <w:r>
-        <w:rPr>
-          <w:lang w:val="pt-PT"/>
-        </w:rPr>
-        <w:t>outliers</w:t>
-      </w:r>
-      <w:proofErr w:type="spellEnd"/>
-      <w:r>
-        <w:rPr>
-          <w:lang w:val="pt-PT"/>
-        </w:rPr>
-        <w:t xml:space="preserve"> nos dados. Verifica-se, por exemplo, uma elevada dispersão na população afetada e nos valores de poluição atmosférica.</w:t>
+        <w:t>utilizando ferramentas de análise de dados em Python. Durante o processo de carregamento, foram removidas colunas não identificadas e garantida a correta interpretação do separador decimal e do delimitador.</w:t>
+      </w:r>
+    </w:p>
+    <w:p>
+      <w:pPr>
+        <w:jc w:val="both"/>
+        <w:rPr>
+          <w:lang w:val="pt-PT"/>
+        </w:rPr>
+      </w:pPr>
+      <w:r>
+        <w:rPr>
+          <w:lang w:val="pt-PT"/>
+        </w:rPr>
+        <w:t>Após o carregamento, foi verificada a dimensão do dataset, que contém 49.140 registos e 8 atributos. Para obter uma visão geral dos dados, foram visualizadas as primeiras entradas e calculadas estatísticas descritivas para todas as variáveis.</w:t>
+      </w:r>
+    </w:p>
+    <w:p>
+      <w:pPr>
+        <w:jc w:val="both"/>
+        <w:rPr>
+          <w:lang w:val="pt-PT"/>
+        </w:rPr>
+      </w:pPr>
+      <w:r>
+        <w:rPr>
+          <w:lang w:val="pt-PT"/>
+        </w:rPr>
+        <w:t>A Tabela resume as estatísticas descritivas, permitindo identificar a distribuição, variabilidade e possíveis outliers nos dados. Verifica-se, por exemplo, uma elevada dispersão na população afetada e nos valores de poluição atmosférica.</w:t>
       </w:r>
     </w:p>
     <w:p>
@@ -2407,91 +2114,35 @@
         <w:rPr>
           <w:lang w:val="pt-PT"/>
         </w:rPr>
-        <w:t xml:space="preserve">Como parte do pré-processamento, procedeu-se à identificação e remoção de </w:t>
-      </w:r>
-      <w:proofErr w:type="spellStart"/>
-      <w:r>
-        <w:rPr>
-          <w:lang w:val="pt-PT"/>
-        </w:rPr>
-        <w:t>outliers</w:t>
-      </w:r>
-      <w:proofErr w:type="spellEnd"/>
-      <w:r>
-        <w:rPr>
-          <w:lang w:val="pt-PT"/>
-        </w:rPr>
-        <w:t xml:space="preserve"> nas variáveis numéricas mais relevantes do conjunto de dados: população afetada, área populacional, média dos níveis de poluição e número de mortes prematuras.</w:t>
-      </w:r>
-    </w:p>
-    <w:p>
-      <w:pPr>
-        <w:jc w:val="both"/>
-        <w:rPr>
-          <w:lang w:val="pt-PT"/>
-        </w:rPr>
-      </w:pPr>
-      <w:r>
-        <w:rPr>
-          <w:lang w:val="pt-PT"/>
-        </w:rPr>
-        <w:t xml:space="preserve">Para essa tarefa, foi utilizado o método do intervalo </w:t>
-      </w:r>
-      <w:proofErr w:type="spellStart"/>
-      <w:r>
-        <w:rPr>
-          <w:lang w:val="pt-PT"/>
-        </w:rPr>
-        <w:t>interquartílico</w:t>
-      </w:r>
-      <w:proofErr w:type="spellEnd"/>
-      <w:r>
-        <w:rPr>
-          <w:lang w:val="pt-PT"/>
-        </w:rPr>
-        <w:t xml:space="preserve"> (IQR), que permite detetar e excluir valores extremos situados fora dos limites estabelecidos entre o primeiro e o terceiro quartil (Q1 e Q3). Este procedimento foi aplicado individualmente a cada uma das variáveis numéricas consideradas.</w:t>
-      </w:r>
-    </w:p>
-    <w:p>
-      <w:pPr>
-        <w:jc w:val="both"/>
-        <w:rPr>
-          <w:lang w:val="pt-PT"/>
-        </w:rPr>
-      </w:pPr>
-      <w:r>
-        <w:rPr>
-          <w:lang w:val="pt-PT"/>
-        </w:rPr>
-        <w:t xml:space="preserve">Antes da remoção de </w:t>
-      </w:r>
-      <w:proofErr w:type="spellStart"/>
-      <w:r>
-        <w:rPr>
-          <w:lang w:val="pt-PT"/>
-        </w:rPr>
-        <w:t>outliers</w:t>
-      </w:r>
-      <w:proofErr w:type="spellEnd"/>
-      <w:r>
-        <w:rPr>
-          <w:lang w:val="pt-PT"/>
-        </w:rPr>
-        <w:t xml:space="preserve">, o </w:t>
-      </w:r>
-      <w:proofErr w:type="spellStart"/>
-      <w:r>
-        <w:rPr>
-          <w:lang w:val="pt-PT"/>
-        </w:rPr>
-        <w:t>dataset</w:t>
-      </w:r>
-      <w:proofErr w:type="spellEnd"/>
-      <w:r>
-        <w:rPr>
-          <w:lang w:val="pt-PT"/>
-        </w:rPr>
-        <w:t xml:space="preserve"> continha um total de 49.140 registos. Após a aplicação do filtro, esse número foi reduzido para 34.449 registos, o que representa a eliminação de aproximadamente 30% dos dados iniciais. Esta redução é justificada pela presença de vários valores anómalos e extremamente distantes da distribuição central, que poderiam enviesar os modelos de regressão e classificação a desenvolver nas etapas seguintes.</w:t>
+        <w:t>Como parte do pré-processamento, procedeu-se à identificação e remoção de outliers nas variáveis numéricas mais relevantes do conjunto de dados: população afetada, área populacional, média dos níveis de poluição e número de mortes prematuras.</w:t>
+      </w:r>
+    </w:p>
+    <w:p>
+      <w:pPr>
+        <w:jc w:val="both"/>
+        <w:rPr>
+          <w:lang w:val="pt-PT"/>
+        </w:rPr>
+      </w:pPr>
+      <w:r>
+        <w:rPr>
+          <w:lang w:val="pt-PT"/>
+        </w:rPr>
+        <w:t>Para essa tarefa, foi utilizado o método do intervalo interquartílico (IQR), que permite detetar e excluir valores extremos situados fora dos limites estabelecidos entre o primeiro e o terceiro quartil (Q1 e Q3). Este procedimento foi aplicado individualmente a cada uma das variáveis numéricas consideradas.</w:t>
+      </w:r>
+    </w:p>
+    <w:p>
+      <w:pPr>
+        <w:jc w:val="both"/>
+        <w:rPr>
+          <w:lang w:val="pt-PT"/>
+        </w:rPr>
+      </w:pPr>
+      <w:r>
+        <w:rPr>
+          <w:lang w:val="pt-PT"/>
+        </w:rPr>
+        <w:t>Antes da remoção de outliers, o dataset continha um total de 49.140 registos. Após a aplicação do filtro, esse número foi reduzido para 34.449 registos, o que representa a eliminação de aproximadamente 30% dos dados iniciais. Esta redução é justificada pela presença de vários valores anómalos e extremamente distantes da distribuição central, que poderiam enviesar os modelos de regressão e classificação a desenvolver nas etapas seguintes.</w:t>
       </w:r>
     </w:p>
     <w:p>
@@ -2713,7 +2364,6 @@
       <w:r>
         <w:t xml:space="preserve"> prever a variável </w:t>
       </w:r>
-      <w:proofErr w:type="spellStart"/>
       <w:r>
         <w:rPr>
           <w:i/>
@@ -2721,14 +2371,12 @@
         </w:rPr>
         <w:t>Premature_Deaths</w:t>
       </w:r>
-      <w:proofErr w:type="spellEnd"/>
       <w:r>
         <w:t xml:space="preserve"> utilizando apenas os dados dos países do sul da europa representados </w:t>
       </w:r>
       <w:r>
         <w:t xml:space="preserve">no </w:t>
       </w:r>
-      <w:proofErr w:type="spellStart"/>
       <w:r>
         <w:rPr>
           <w:i/>
@@ -2736,7 +2384,6 @@
         </w:rPr>
         <w:t>dataset</w:t>
       </w:r>
-      <w:proofErr w:type="spellEnd"/>
       <w:r>
         <w:t xml:space="preserve">. Para isso, </w:t>
       </w:r>
@@ -2756,15 +2403,7 @@
         <w:t>com</w:t>
       </w:r>
       <w:r>
-        <w:t xml:space="preserve"> validação cruzada (k-</w:t>
-      </w:r>
-      <w:proofErr w:type="spellStart"/>
-      <w:r>
-        <w:t>fold</w:t>
-      </w:r>
-      <w:proofErr w:type="spellEnd"/>
-      <w:r>
-        <w:t xml:space="preserve">) para garantir a robustez do </w:t>
+        <w:t xml:space="preserve"> validação cruzada (k-fold) para garantir a robustez do </w:t>
       </w:r>
       <w:r>
         <w:t xml:space="preserve">ajuste. Em seguida, compararemos o desempenho de cada modelo por meio de métricas de erro, de modo a identificar qual abordagem é mais eficaz na </w:t>
@@ -2808,55 +2447,13 @@
         <w:rPr>
           <w:lang w:val="pt-PT"/>
         </w:rPr>
-        <w:t xml:space="preserve">Numa fase inicial, com a intenção de identificar quais as variáveis mais influenciam a variável </w:t>
-      </w:r>
-      <w:proofErr w:type="spellStart"/>
-      <w:r>
-        <w:rPr>
-          <w:lang w:val="pt-PT"/>
-        </w:rPr>
-        <w:t>Premature_Deaths</w:t>
-      </w:r>
-      <w:proofErr w:type="spellEnd"/>
-      <w:r>
-        <w:rPr>
-          <w:lang w:val="pt-PT"/>
-        </w:rPr>
-        <w:t>, procurou-se desenvolver um mapa de calor (</w:t>
-      </w:r>
-      <w:proofErr w:type="spellStart"/>
-      <w:r>
-        <w:rPr>
-          <w:lang w:val="pt-PT"/>
-        </w:rPr>
-        <w:t>heatmap</w:t>
-      </w:r>
-      <w:proofErr w:type="spellEnd"/>
-      <w:r>
-        <w:rPr>
-          <w:lang w:val="pt-PT"/>
-        </w:rPr>
-        <w:t>)</w:t>
-      </w:r>
-      <w:r>
-        <w:rPr>
-          <w:lang w:val="pt-PT"/>
-        </w:rPr>
-        <w:t xml:space="preserve"> com os coeficientes de correlação de </w:t>
-      </w:r>
-      <w:proofErr w:type="spellStart"/>
-      <w:r>
-        <w:rPr>
-          <w:lang w:val="pt-PT"/>
-        </w:rPr>
-        <w:t>Pearson</w:t>
-      </w:r>
-      <w:proofErr w:type="spellEnd"/>
-      <w:r>
-        <w:rPr>
-          <w:lang w:val="pt-PT"/>
-        </w:rPr>
-        <w:t xml:space="preserve"> entre a variável dependente e as restantes variáveis do conjunto de dados. </w:t>
+        <w:t>Numa fase inicial, com a intenção de identificar quais as variáveis mais influenciam a variável Premature_Deaths, procurou-se desenvolver um mapa de calor (heatmap)</w:t>
+      </w:r>
+      <w:r>
+        <w:rPr>
+          <w:lang w:val="pt-PT"/>
+        </w:rPr>
+        <w:t xml:space="preserve"> com os coeficientes de correlação de Pearson entre a variável dependente e as restantes variáveis do conjunto de dados. </w:t>
       </w:r>
     </w:p>
     <w:p>
@@ -2871,21 +2468,7 @@
         <w:rPr>
           <w:lang w:val="pt-PT"/>
         </w:rPr>
-        <w:t xml:space="preserve">É importante também destacar que foi feito um isolamento das variáveis numéricas (foram apenas escolhidas variáveis com valores quantitativos) uma vez que a correlação de </w:t>
-      </w:r>
-      <w:proofErr w:type="spellStart"/>
-      <w:r>
-        <w:rPr>
-          <w:lang w:val="pt-PT"/>
-        </w:rPr>
-        <w:t>Pearson</w:t>
-      </w:r>
-      <w:proofErr w:type="spellEnd"/>
-      <w:r>
-        <w:rPr>
-          <w:lang w:val="pt-PT"/>
-        </w:rPr>
-        <w:t xml:space="preserve"> só se aplica a atributos numéricos.</w:t>
+        <w:t>É importante também destacar que foi feito um isolamento das variáveis numéricas (foram apenas escolhidas variáveis com valores quantitativos) uma vez que a correlação de Pearson só se aplica a atributos numéricos.</w:t>
       </w:r>
     </w:p>
     <w:p>
@@ -2981,16 +2564,8 @@
         <w:rPr>
           <w:lang w:val="pt-PT"/>
         </w:rPr>
-        <w:t xml:space="preserve">m </w:t>
-      </w:r>
-      <w:proofErr w:type="spellStart"/>
-      <w:r>
-        <w:rPr>
-          <w:lang w:val="pt-PT"/>
-        </w:rPr>
-        <w:t>Premature_Deaths</w:t>
-      </w:r>
-      <w:proofErr w:type="spellEnd"/>
+        <w:t>m Premature_Deaths</w:t>
+      </w:r>
     </w:p>
     <w:p>
       <w:pPr>
@@ -3105,21 +2680,7 @@
         <w:rPr>
           <w:lang w:val="pt-PT"/>
         </w:rPr>
-        <w:t xml:space="preserve"> ponto seguinte é realizado um modelo de regressão linear simples para prever o número de mortes prematuras com base na variável </w:t>
-      </w:r>
-      <w:proofErr w:type="spellStart"/>
-      <w:r>
-        <w:rPr>
-          <w:lang w:val="pt-PT"/>
-        </w:rPr>
-        <w:t>Affected_Population</w:t>
-      </w:r>
-      <w:proofErr w:type="spellEnd"/>
-      <w:r>
-        <w:rPr>
-          <w:lang w:val="pt-PT"/>
-        </w:rPr>
-        <w:t>.</w:t>
+        <w:t xml:space="preserve"> ponto seguinte é realizado um modelo de regressão linear simples para prever o número de mortes prematuras com base na variável Affected_Population.</w:t>
       </w:r>
     </w:p>
     <w:p>
@@ -3134,21 +2695,7 @@
         <w:rPr>
           <w:lang w:val="pt-PT"/>
         </w:rPr>
-        <w:t>A avaliação do modelo foi realizada utilizando o método de validação cruzada k-</w:t>
-      </w:r>
-      <w:proofErr w:type="spellStart"/>
-      <w:r>
-        <w:rPr>
-          <w:lang w:val="pt-PT"/>
-        </w:rPr>
-        <w:t>fold</w:t>
-      </w:r>
-      <w:proofErr w:type="spellEnd"/>
-      <w:r>
-        <w:rPr>
-          <w:lang w:val="pt-PT"/>
-        </w:rPr>
-        <w:t xml:space="preserve">, permitindo obter métricas médias de desempenho mais fiáveis. Além disso, foi gerado um diagrama de dispersão com os dados observados, sobreposto pela reta de regressão obtida, o que permite </w:t>
+        <w:t xml:space="preserve">A avaliação do modelo foi realizada utilizando o método de validação cruzada k-fold, permitindo obter métricas médias de desempenho mais fiáveis. Além disso, foi gerado um diagrama de dispersão com os dados observados, sobreposto pela reta de regressão obtida, o que permite </w:t>
       </w:r>
       <w:r>
         <w:rPr>
@@ -3275,7 +2822,6 @@
         </w:rPr>
         <w:t xml:space="preserve">É possível constatar que os valores de MAE e RMSE em cada </w:t>
       </w:r>
-      <w:proofErr w:type="spellStart"/>
       <w:r>
         <w:rPr>
           <w:i/>
@@ -3284,7 +2830,6 @@
         </w:rPr>
         <w:t>fold</w:t>
       </w:r>
-      <w:proofErr w:type="spellEnd"/>
       <w:r>
         <w:rPr>
           <w:lang w:val="pt-PT"/>
@@ -3427,7 +2972,7 @@
           <w:noProof/>
         </w:rPr>
         <w:drawing>
-          <wp:inline distT="0" distB="0" distL="0" distR="0" wp14:anchorId="508EFD57" wp14:editId="569B2FFB">
+          <wp:inline distT="0" distB="0" distL="0" distR="0" wp14:anchorId="508EFD57" wp14:editId="04CF9664">
             <wp:extent cx="3059723" cy="2307590"/>
             <wp:effectExtent l="0" t="0" r="7620" b="0"/>
             <wp:docPr id="205200839" name="Imagem 3" descr="Uma imagem com captura de ecrã, texto, file, Saturação de cores&#10;&#10;Os conteúdos gerados por IA podem estar incorretos."/>
@@ -3690,32 +3235,22 @@
           <w:iCs/>
           <w:lang w:val="pt-PT"/>
         </w:rPr>
-        <w:t xml:space="preserve"> </w:t>
-      </w:r>
-      <w:proofErr w:type="spellStart"/>
+        <w:t xml:space="preserve"> scaling</w:t>
+      </w:r>
       <w:r>
         <w:rPr>
           <w:i/>
           <w:iCs/>
           <w:lang w:val="pt-PT"/>
         </w:rPr>
-        <w:t>scaling</w:t>
-      </w:r>
-      <w:proofErr w:type="spellEnd"/>
+        <w:t>)</w:t>
+      </w:r>
       <w:r>
         <w:rPr>
           <w:i/>
           <w:iCs/>
           <w:lang w:val="pt-PT"/>
         </w:rPr>
-        <w:t>)</w:t>
-      </w:r>
-      <w:r>
-        <w:rPr>
-          <w:i/>
-          <w:iCs/>
-          <w:lang w:val="pt-PT"/>
-        </w:rPr>
         <w:t xml:space="preserve"> </w:t>
       </w:r>
       <w:r>
@@ -3767,21 +3302,7 @@
         <w:rPr>
           <w:lang w:val="pt-PT"/>
         </w:rPr>
-        <w:t>A avaliação do modelo foi realizada com validação cruzada k-</w:t>
-      </w:r>
-      <w:proofErr w:type="spellStart"/>
-      <w:r>
-        <w:rPr>
-          <w:lang w:val="pt-PT"/>
-        </w:rPr>
-        <w:t>fold</w:t>
-      </w:r>
-      <w:proofErr w:type="spellEnd"/>
-      <w:r>
-        <w:rPr>
-          <w:lang w:val="pt-PT"/>
-        </w:rPr>
-        <w:t xml:space="preserve"> (k=5), sendo calculadas as métricas MAE e RMSE em cada iteração, bem como no conjunto total de dados.</w:t>
+        <w:t>A avaliação do modelo foi realizada com validação cruzada k-fold (k=5), sendo calculadas as métricas MAE e RMSE em cada iteração, bem como no conjunto total de dados.</w:t>
       </w:r>
     </w:p>
     <w:p>
@@ -4033,7 +3554,6 @@
         </w:rPr>
         <w:t xml:space="preserve">Para garantir um equilíbrio entre capacidade preditiva e generalização, a configuração da árvore foi previamente otimizada com recurso a </w:t>
       </w:r>
-      <w:proofErr w:type="spellStart"/>
       <w:r>
         <w:rPr>
           <w:i/>
@@ -4042,14 +3562,12 @@
         </w:rPr>
         <w:t>GridSearchCV</w:t>
       </w:r>
-      <w:proofErr w:type="spellEnd"/>
       <w:r>
         <w:rPr>
           <w:lang w:val="pt-PT"/>
         </w:rPr>
         <w:t>, avaliando diferentes combinações de profundidade máxima (</w:t>
       </w:r>
-      <w:proofErr w:type="spellStart"/>
       <w:r>
         <w:rPr>
           <w:i/>
@@ -4058,14 +3576,12 @@
         </w:rPr>
         <w:t>max_depth</w:t>
       </w:r>
-      <w:proofErr w:type="spellEnd"/>
       <w:r>
         <w:rPr>
           <w:lang w:val="pt-PT"/>
         </w:rPr>
         <w:t>), número mínimo de amostras para divisão (</w:t>
       </w:r>
-      <w:proofErr w:type="spellStart"/>
       <w:r>
         <w:rPr>
           <w:i/>
@@ -4074,14 +3590,12 @@
         </w:rPr>
         <w:t>min_samples_split</w:t>
       </w:r>
-      <w:proofErr w:type="spellEnd"/>
       <w:r>
         <w:rPr>
           <w:lang w:val="pt-PT"/>
         </w:rPr>
         <w:t>) e número mínimo de amostras por folha (</w:t>
       </w:r>
-      <w:proofErr w:type="spellStart"/>
       <w:r>
         <w:rPr>
           <w:i/>
@@ -4090,7 +3604,6 @@
         </w:rPr>
         <w:t>min_samples_leaf</w:t>
       </w:r>
-      <w:proofErr w:type="spellEnd"/>
       <w:r>
         <w:rPr>
           <w:lang w:val="pt-PT"/>
@@ -4174,14 +3687,12 @@
         <w:lastRenderedPageBreak/>
         <w:t xml:space="preserve">desempenho e pode até prejudicar a </w:t>
       </w:r>
-      <w:proofErr w:type="spellStart"/>
       <w:r>
         <w:rPr>
           <w:lang w:val="pt-PT"/>
         </w:rPr>
         <w:t>interpretabilidade</w:t>
       </w:r>
-      <w:proofErr w:type="spellEnd"/>
       <w:r>
         <w:rPr>
           <w:lang w:val="pt-PT"/>
@@ -4329,35 +3840,7 @@
         <w:rPr>
           <w:lang w:val="pt-PT"/>
         </w:rPr>
-        <w:t xml:space="preserve">confirma a importância das variáveis </w:t>
-      </w:r>
-      <w:proofErr w:type="spellStart"/>
-      <w:r>
-        <w:rPr>
-          <w:lang w:val="pt-PT"/>
-        </w:rPr>
-        <w:t>Affected_Population</w:t>
-      </w:r>
-      <w:proofErr w:type="spellEnd"/>
-      <w:r>
-        <w:rPr>
-          <w:lang w:val="pt-PT"/>
-        </w:rPr>
-        <w:t xml:space="preserve"> e </w:t>
-      </w:r>
-      <w:proofErr w:type="spellStart"/>
-      <w:r>
-        <w:rPr>
-          <w:lang w:val="pt-PT"/>
-        </w:rPr>
-        <w:t>Air_Pollution_Average</w:t>
-      </w:r>
-      <w:proofErr w:type="spellEnd"/>
-      <w:r>
-        <w:rPr>
-          <w:lang w:val="pt-PT"/>
-        </w:rPr>
-        <w:t>, que surgem repetidamente nos níveis superiores da árvore e assumem um papel central na decisão</w:t>
+        <w:t>confirma a importância das variáveis Affected_Population e Air_Pollution_Average, que surgem repetidamente nos níveis superiores da árvore e assumem um papel central na decisão</w:t>
       </w:r>
       <w:r>
         <w:rPr>
@@ -4442,7 +3925,6 @@
         </w:rPr>
         <w:t xml:space="preserve">ara tal, foi realizada uma otimização do tipo de </w:t>
       </w:r>
-      <w:proofErr w:type="spellStart"/>
       <w:r>
         <w:rPr>
           <w:i/>
@@ -4451,14 +3933,12 @@
         </w:rPr>
         <w:t>kernel</w:t>
       </w:r>
-      <w:proofErr w:type="spellEnd"/>
       <w:r>
         <w:rPr>
           <w:lang w:val="pt-PT"/>
         </w:rPr>
         <w:t xml:space="preserve"> através de </w:t>
       </w:r>
-      <w:proofErr w:type="spellStart"/>
       <w:r>
         <w:rPr>
           <w:i/>
@@ -4467,14 +3947,12 @@
         </w:rPr>
         <w:t>GridSearchCV</w:t>
       </w:r>
-      <w:proofErr w:type="spellEnd"/>
       <w:r>
         <w:rPr>
           <w:lang w:val="pt-PT"/>
         </w:rPr>
         <w:t xml:space="preserve">, testando os três principais tipos de </w:t>
       </w:r>
-      <w:proofErr w:type="spellStart"/>
       <w:r>
         <w:rPr>
           <w:i/>
@@ -4483,7 +3961,6 @@
         </w:rPr>
         <w:t>kernel</w:t>
       </w:r>
-      <w:proofErr w:type="spellEnd"/>
       <w:r>
         <w:rPr>
           <w:lang w:val="pt-PT"/>
@@ -4504,7 +3981,6 @@
         </w:rPr>
         <w:t xml:space="preserve">, </w:t>
       </w:r>
-      <w:proofErr w:type="spellStart"/>
       <w:r>
         <w:rPr>
           <w:i/>
@@ -4513,14 +3989,12 @@
         </w:rPr>
         <w:t>rbf</w:t>
       </w:r>
-      <w:proofErr w:type="spellEnd"/>
       <w:r>
         <w:rPr>
           <w:lang w:val="pt-PT"/>
         </w:rPr>
         <w:t xml:space="preserve"> e </w:t>
       </w:r>
-      <w:proofErr w:type="spellStart"/>
       <w:r>
         <w:rPr>
           <w:i/>
@@ -4529,14 +4003,12 @@
         </w:rPr>
         <w:t>polynomial</w:t>
       </w:r>
-      <w:proofErr w:type="spellEnd"/>
       <w:r>
         <w:rPr>
           <w:lang w:val="pt-PT"/>
         </w:rPr>
         <w:t xml:space="preserve">) com valores fixos de C=10 e outros parâmetros apropriados (como </w:t>
       </w:r>
-      <w:proofErr w:type="spellStart"/>
       <w:r>
         <w:rPr>
           <w:i/>
@@ -4545,14 +4017,12 @@
         </w:rPr>
         <w:t>gamma</w:t>
       </w:r>
-      <w:proofErr w:type="spellEnd"/>
       <w:r>
         <w:rPr>
           <w:lang w:val="pt-PT"/>
         </w:rPr>
         <w:t xml:space="preserve"> e </w:t>
       </w:r>
-      <w:proofErr w:type="spellStart"/>
       <w:r>
         <w:rPr>
           <w:i/>
@@ -4561,7 +4031,6 @@
         </w:rPr>
         <w:t>degree</w:t>
       </w:r>
-      <w:proofErr w:type="spellEnd"/>
       <w:r>
         <w:rPr>
           <w:lang w:val="pt-PT"/>
@@ -4614,7 +4083,6 @@
         </w:rPr>
         <w:t xml:space="preserve"> recorrendo ao algoritmo </w:t>
       </w:r>
-      <w:proofErr w:type="spellStart"/>
       <w:r>
         <w:rPr>
           <w:i/>
@@ -4623,7 +4091,6 @@
         </w:rPr>
         <w:t>MLPRegressor</w:t>
       </w:r>
-      <w:proofErr w:type="spellEnd"/>
       <w:r>
         <w:rPr>
           <w:lang w:val="pt-PT"/>
@@ -4636,7 +4103,6 @@
         </w:rPr>
         <w:t xml:space="preserve"> Antes de aplicar o modelo final, procedeu-se à otimização da sua configuração através de uma grelha de parâmetros testada com </w:t>
       </w:r>
-      <w:proofErr w:type="spellStart"/>
       <w:r>
         <w:rPr>
           <w:i/>
@@ -4645,7 +4111,6 @@
         </w:rPr>
         <w:t>GridSearchCV</w:t>
       </w:r>
-      <w:proofErr w:type="spellEnd"/>
       <w:r>
         <w:rPr>
           <w:lang w:val="pt-PT"/>
@@ -4664,7 +4129,6 @@
         </w:rPr>
         <w:t>A grelha contemplou diferentes estruturas de camadas ocultas, bem como duas funções de ativação (</w:t>
       </w:r>
-      <w:proofErr w:type="spellStart"/>
       <w:r>
         <w:rPr>
           <w:i/>
@@ -4673,14 +4137,12 @@
         </w:rPr>
         <w:t>relu</w:t>
       </w:r>
-      <w:proofErr w:type="spellEnd"/>
       <w:r>
         <w:rPr>
           <w:lang w:val="pt-PT"/>
         </w:rPr>
         <w:t xml:space="preserve"> e </w:t>
       </w:r>
-      <w:proofErr w:type="spellStart"/>
       <w:r>
         <w:rPr>
           <w:i/>
@@ -4689,95 +4151,72 @@
         </w:rPr>
         <w:t>tanh</w:t>
       </w:r>
-      <w:proofErr w:type="spellEnd"/>
       <w:r>
         <w:rPr>
           <w:lang w:val="pt-PT"/>
         </w:rPr>
         <w:t>). O solver adam foi mantido fixo, com um número máximo de 5000 iterações, tendo sido igualmente aplicados o ajuste adaptativo da taxa de aprendizagem e a paragem antecipada (</w:t>
       </w:r>
-      <w:proofErr w:type="spellStart"/>
       <w:r>
         <w:rPr>
           <w:i/>
           <w:iCs/>
           <w:lang w:val="pt-PT"/>
         </w:rPr>
-        <w:t>early</w:t>
-      </w:r>
-      <w:proofErr w:type="spellEnd"/>
+        <w:t>early stopping</w:t>
+      </w:r>
+      <w:r>
+        <w:rPr>
+          <w:lang w:val="pt-PT"/>
+        </w:rPr>
+        <w:t>) para prevenir o sobre ajuste.</w:t>
+      </w:r>
+    </w:p>
+    <w:p>
+      <w:pPr>
+        <w:keepNext/>
+        <w:jc w:val="both"/>
+        <w:rPr>
+          <w:lang w:val="pt-PT"/>
+        </w:rPr>
+      </w:pPr>
+    </w:p>
+    <w:p>
+      <w:pPr>
+        <w:pStyle w:val="Ttulo3"/>
+        <w:rPr>
+          <w:lang w:val="pt-PT"/>
+        </w:rPr>
+      </w:pPr>
+      <w:r>
+        <w:rPr>
+          <w:lang w:val="pt-PT"/>
+        </w:rPr>
+        <w:t>Comparar resultados obtidos pelos modelos</w:t>
+      </w:r>
+    </w:p>
+    <w:p>
+      <w:pPr>
+        <w:ind w:firstLine="14.40pt"/>
+        <w:jc w:val="both"/>
+        <w:rPr>
+          <w:lang w:val="pt-PT"/>
+        </w:rPr>
+      </w:pPr>
+      <w:r>
+        <w:rPr>
+          <w:lang w:val="pt-PT"/>
+        </w:rPr>
+        <w:t xml:space="preserve">Neste ponto, de forma a apresentar, de forma clara e comparável, as métricas de erro dos quatro modelos, foi armazenado num </w:t>
+      </w:r>
       <w:r>
         <w:rPr>
           <w:i/>
           <w:iCs/>
           <w:lang w:val="pt-PT"/>
         </w:rPr>
-        <w:t xml:space="preserve"> </w:t>
-      </w:r>
-      <w:proofErr w:type="spellStart"/>
-      <w:r>
-        <w:rPr>
-          <w:i/>
-          <w:iCs/>
-          <w:lang w:val="pt-PT"/>
-        </w:rPr>
-        <w:t>stopping</w:t>
-      </w:r>
-      <w:proofErr w:type="spellEnd"/>
-      <w:r>
-        <w:rPr>
-          <w:lang w:val="pt-PT"/>
-        </w:rPr>
-        <w:t>) para prevenir o sobre ajuste.</w:t>
-      </w:r>
-    </w:p>
-    <w:p>
-      <w:pPr>
-        <w:keepNext/>
-        <w:jc w:val="both"/>
-        <w:rPr>
-          <w:lang w:val="pt-PT"/>
-        </w:rPr>
-      </w:pPr>
-    </w:p>
-    <w:p>
-      <w:pPr>
-        <w:pStyle w:val="Ttulo3"/>
-        <w:rPr>
-          <w:lang w:val="pt-PT"/>
-        </w:rPr>
-      </w:pPr>
-      <w:r>
-        <w:rPr>
-          <w:lang w:val="pt-PT"/>
-        </w:rPr>
-        <w:t>Comparar resultados obtidos pelos modelos</w:t>
-      </w:r>
-    </w:p>
-    <w:p>
-      <w:pPr>
-        <w:ind w:firstLine="14.40pt"/>
-        <w:jc w:val="both"/>
-        <w:rPr>
-          <w:lang w:val="pt-PT"/>
-        </w:rPr>
-      </w:pPr>
-      <w:r>
-        <w:rPr>
-          <w:lang w:val="pt-PT"/>
-        </w:rPr>
-        <w:t xml:space="preserve">Neste ponto, de forma a apresentar, de forma clara e comparável, as métricas de erro dos quatro modelos, foi armazenado num </w:t>
-      </w:r>
-      <w:proofErr w:type="spellStart"/>
-      <w:r>
-        <w:rPr>
-          <w:i/>
-          <w:iCs/>
-          <w:lang w:val="pt-PT"/>
-        </w:rPr>
         <w:t>DataFrame</w:t>
       </w:r>
-      <w:proofErr w:type="spellEnd"/>
       <w:r>
         <w:rPr>
           <w:lang w:val="pt-PT"/>
@@ -4918,7 +4357,6 @@
         </w:rPr>
         <w:t>o que sugere que o modelo pode estar a cometer alguns erros grandes (</w:t>
       </w:r>
-      <w:proofErr w:type="spellStart"/>
       <w:r>
         <w:rPr>
           <w:i/>
@@ -4927,7 +4365,6 @@
         </w:rPr>
         <w:t>outliers</w:t>
       </w:r>
-      <w:proofErr w:type="spellEnd"/>
       <w:r>
         <w:rPr>
           <w:lang w:val="pt-PT"/>
@@ -5045,21 +4482,7 @@
         <w:rPr>
           <w:lang w:val="pt-PT"/>
         </w:rPr>
-        <w:t xml:space="preserve">Com o objetivo de identificar os melhores modelos começamos por definir o menor MAE médio como critério para melhor desempenho dos modelos. Posto isto, armazenamos em listas os valores de MAE de cada </w:t>
-      </w:r>
-      <w:proofErr w:type="spellStart"/>
-      <w:r>
-        <w:rPr>
-          <w:lang w:val="pt-PT"/>
-        </w:rPr>
-        <w:t>fold</w:t>
-      </w:r>
-      <w:proofErr w:type="spellEnd"/>
-      <w:r>
-        <w:rPr>
-          <w:lang w:val="pt-PT"/>
-        </w:rPr>
-        <w:t xml:space="preserve"> para cada modelo e isolamos os dois melhores modelos (modelos que teriam melhor média de MAE nas listas).</w:t>
+        <w:t>Com o objetivo de identificar os melhores modelos começamos por definir o menor MAE médio como critério para melhor desempenho dos modelos. Posto isto, armazenamos em listas os valores de MAE de cada fold para cada modelo e isolamos os dois melhores modelos (modelos que teriam melhor média de MAE nas listas).</w:t>
       </w:r>
     </w:p>
     <w:p>
@@ -5076,7 +4499,6 @@
         </w:rPr>
         <w:t xml:space="preserve">Para o teste estatístico decidimos usar o teste de </w:t>
       </w:r>
-      <w:proofErr w:type="spellStart"/>
       <w:r>
         <w:rPr>
           <w:i/>
@@ -5085,7 +4507,6 @@
         </w:rPr>
         <w:t>Shapiro-Wilk</w:t>
       </w:r>
-      <w:proofErr w:type="spellEnd"/>
       <w:r>
         <w:rPr>
           <w:lang w:val="pt-PT"/>
@@ -5107,7 +4528,6 @@
         </w:rPr>
         <w:t xml:space="preserve">Usaremos o t </w:t>
       </w:r>
-      <w:proofErr w:type="spellStart"/>
       <w:r>
         <w:rPr>
           <w:i/>
@@ -5116,14 +4536,12 @@
         </w:rPr>
         <w:t>Student</w:t>
       </w:r>
-      <w:proofErr w:type="spellEnd"/>
       <w:r>
         <w:rPr>
           <w:lang w:val="pt-PT"/>
         </w:rPr>
         <w:t xml:space="preserve"> pareado para amostras normais ou teste </w:t>
       </w:r>
-      <w:proofErr w:type="spellStart"/>
       <w:r>
         <w:rPr>
           <w:i/>
@@ -5132,7 +4550,6 @@
         </w:rPr>
         <w:t>Wilcoxon</w:t>
       </w:r>
-      <w:proofErr w:type="spellEnd"/>
       <w:r>
         <w:rPr>
           <w:lang w:val="pt-PT"/>
@@ -5248,21 +4665,7 @@
         <w:rPr>
           <w:lang w:val="pt-PT"/>
         </w:rPr>
-        <w:t>” que poderá ser rejeitado caso o p-</w:t>
-      </w:r>
-      <w:proofErr w:type="spellStart"/>
-      <w:r>
-        <w:rPr>
-          <w:lang w:val="pt-PT"/>
-        </w:rPr>
-        <w:t>value</w:t>
-      </w:r>
-      <w:proofErr w:type="spellEnd"/>
-      <w:r>
-        <w:rPr>
-          <w:lang w:val="pt-PT"/>
-        </w:rPr>
-        <w:t xml:space="preserve"> apresente valores menores que os 5% de significância definidos.</w:t>
+        <w:t>” que poderá ser rejeitado caso o p-value apresente valores menores que os 5% de significância definidos.</w:t>
       </w:r>
     </w:p>
     <w:p>
@@ -5356,21 +4759,7 @@
         <w:rPr>
           <w:lang w:val="pt-PT"/>
         </w:rPr>
-        <w:t>Resultados do teste de normalidade (</w:t>
-      </w:r>
-      <w:proofErr w:type="spellStart"/>
-      <w:r>
-        <w:rPr>
-          <w:lang w:val="pt-PT"/>
-        </w:rPr>
-        <w:t>Shapiro-Wilk</w:t>
-      </w:r>
-      <w:proofErr w:type="spellEnd"/>
-      <w:r>
-        <w:rPr>
-          <w:lang w:val="pt-PT"/>
-        </w:rPr>
-        <w:t>):</w:t>
+        <w:t>Resultados do teste de normalidade (Shapiro-Wilk):</w:t>
       </w:r>
     </w:p>
     <w:p>
@@ -5392,18 +4781,8 @@
           <w:bCs/>
           <w:lang w:val="pt-PT"/>
         </w:rPr>
-        <w:t>P-</w:t>
-      </w:r>
-      <w:proofErr w:type="spellStart"/>
-      <w:r>
-        <w:rPr>
-          <w:b/>
-          <w:bCs/>
-          <w:lang w:val="pt-PT"/>
-        </w:rPr>
-        <w:t>value</w:t>
-      </w:r>
-      <w:proofErr w:type="spellEnd"/>
+        <w:t>P-value</w:t>
+      </w:r>
       <w:r>
         <w:rPr>
           <w:lang w:val="pt-PT"/>
@@ -5423,21 +4802,7 @@
         <w:rPr>
           <w:lang w:val="pt-PT"/>
         </w:rPr>
-        <w:t xml:space="preserve">Resultados do teste t de </w:t>
-      </w:r>
-      <w:proofErr w:type="spellStart"/>
-      <w:r>
-        <w:rPr>
-          <w:lang w:val="pt-PT"/>
-        </w:rPr>
-        <w:t>Student</w:t>
-      </w:r>
-      <w:proofErr w:type="spellEnd"/>
-      <w:r>
-        <w:rPr>
-          <w:lang w:val="pt-PT"/>
-        </w:rPr>
-        <w:t>:</w:t>
+        <w:t>Resultados do teste t de Student:</w:t>
       </w:r>
     </w:p>
     <w:p>
@@ -5459,18 +4824,8 @@
           <w:bCs/>
           <w:lang w:val="pt-PT"/>
         </w:rPr>
-        <w:t>P-</w:t>
-      </w:r>
-      <w:proofErr w:type="spellStart"/>
-      <w:r>
-        <w:rPr>
-          <w:b/>
-          <w:bCs/>
-          <w:lang w:val="pt-PT"/>
-        </w:rPr>
-        <w:t>value</w:t>
-      </w:r>
-      <w:proofErr w:type="spellEnd"/>
+        <w:t>P-value</w:t>
+      </w:r>
       <w:r>
         <w:rPr>
           <w:lang w:val="pt-PT"/>
@@ -5588,18 +4943,137 @@
         <w:rPr>
           <w:lang w:val="pt-PT"/>
         </w:rPr>
-        <w:t xml:space="preserve">No teste de </w:t>
-      </w:r>
-      <w:proofErr w:type="spellStart"/>
-      <w:r>
-        <w:rPr>
-          <w:lang w:val="pt-PT"/>
-        </w:rPr>
-        <w:t>Shapiro-Wilk</w:t>
-      </w:r>
-      <w:proofErr w:type="spellEnd"/>
-      <w:r>
-        <w:rPr>
+        <w:t xml:space="preserve">No teste de Shapiro-Wilk </w:t>
+      </w:r>
+      <w:r>
+        <w:rPr>
+          <w:lang w:val="pt-PT"/>
+        </w:rPr>
+        <w:t xml:space="preserve">aplicado às diferenças entre os MAE dos dois modelos resultou num p-value </w:t>
+      </w:r>
+      <w:r>
+        <w:rPr>
+          <w:lang w:val="pt-PT"/>
+        </w:rPr>
+        <w:t xml:space="preserve">&gt; </w:t>
+      </w:r>
+      <w:r>
+        <w:rPr>
+          <w:lang w:val="pt-PT"/>
+        </w:rPr>
+        <w:t>0.05, o que indica que as diferenças seguem uma distribuição normal</w:t>
+      </w:r>
+      <w:r>
+        <w:rPr>
+          <w:lang w:val="pt-PT"/>
+        </w:rPr>
+        <w:t>, levando-nos a escolher o teste t de Student para verificar se as diferenças são estatisticamente significativas</w:t>
+      </w:r>
+      <w:r>
+        <w:rPr>
+          <w:lang w:val="pt-PT"/>
+        </w:rPr>
+        <w:t>.</w:t>
+      </w:r>
+    </w:p>
+    <w:p>
+      <w:pPr>
+        <w:jc w:val="both"/>
+        <w:rPr>
+          <w:lang w:val="pt-PT"/>
+        </w:rPr>
+      </w:pPr>
+      <w:r>
+        <w:rPr>
+          <w:lang w:val="pt-PT"/>
+        </w:rPr>
+        <w:t xml:space="preserve">     No referido teste,</w:t>
+      </w:r>
+      <w:r>
+        <w:rPr>
+          <w:lang w:val="pt-PT"/>
+        </w:rPr>
+        <w:t xml:space="preserve"> o valor do p-value foi muito inferior ao nível de significância, levando-nos</w:t>
+      </w:r>
+      <w:r>
+        <w:rPr>
+          <w:lang w:val="pt-PT"/>
+        </w:rPr>
+        <w:t xml:space="preserve"> a rejeitar a hipótese nula e</w:t>
+      </w:r>
+      <w:r>
+        <w:rPr>
+          <w:lang w:val="pt-PT"/>
+        </w:rPr>
+        <w:t xml:space="preserve"> a concluir que o modelo SVM é o que apresenta um melhor nível de desempenho.</w:t>
+      </w:r>
+    </w:p>
+    <w:p>
+      <w:pPr>
+        <w:jc w:val="both"/>
+        <w:rPr>
+          <w:lang w:val="pt-PT"/>
+        </w:rPr>
+      </w:pPr>
+    </w:p>
+    <w:p>
+      <w:pPr>
+        <w:pStyle w:val="PargrafodaLista"/>
+        <w:numPr>
+          <w:ilvl w:val="1"/>
+          <w:numId w:val="25"/>
+        </w:numPr>
+        <w:jc w:val="both"/>
+        <w:rPr>
+          <w:lang w:val="pt-PT"/>
+        </w:rPr>
+      </w:pPr>
+      <w:r>
+        <w:rPr>
+          <w:lang w:val="pt-PT"/>
+        </w:rPr>
+        <w:t>Classificação</w:t>
+      </w:r>
+    </w:p>
+    <w:p>
+      <w:pPr>
+        <w:jc w:val="both"/>
+        <w:rPr>
+          <w:lang w:val="pt-PT"/>
+        </w:rPr>
+      </w:pPr>
+      <w:r>
+        <w:rPr>
+          <w:lang w:val="pt-PT"/>
+        </w:rPr>
+        <w:t>4.3.1</w:t>
+      </w:r>
+    </w:p>
+    <w:p>
+      <w:pPr>
+        <w:jc w:val="both"/>
+        <w:rPr>
+          <w:lang w:val="pt-PT"/>
+        </w:rPr>
+      </w:pPr>
+      <w:r>
+        <w:rPr>
+          <w:lang w:val="pt-PT"/>
+        </w:rPr>
+        <w:t xml:space="preserve">O pretendido neste exercício é a criação de um novo atributo </w:t>
+      </w:r>
+      <w:r>
+        <w:rPr>
+          <w:i/>
+          <w:iCs/>
+          <w:lang w:val="pt-PT"/>
+        </w:rPr>
+        <w:t>RespDisease</w:t>
+      </w:r>
+      <w:r>
+        <w:rPr>
+          <w:i/>
+          <w:iCs/>
           <w:lang w:val="pt-PT"/>
         </w:rPr>
         <w:t xml:space="preserve"> </w:t>
@@ -5608,149 +5082,766 @@
         <w:rPr>
           <w:lang w:val="pt-PT"/>
         </w:rPr>
-        <w:t>aplicado às diferenças entre os MAE dos dois modelos resultou num p-</w:t>
-      </w:r>
-      <w:proofErr w:type="spellStart"/>
-      <w:r>
-        <w:rPr>
-          <w:lang w:val="pt-PT"/>
-        </w:rPr>
-        <w:t>value</w:t>
-      </w:r>
-      <w:proofErr w:type="spellEnd"/>
-      <w:r>
-        <w:rPr>
-          <w:lang w:val="pt-PT"/>
-        </w:rPr>
-        <w:t xml:space="preserve"> </w:t>
-      </w:r>
-      <w:r>
-        <w:rPr>
-          <w:lang w:val="pt-PT"/>
-        </w:rPr>
-        <w:t xml:space="preserve">&gt; </w:t>
-      </w:r>
-      <w:r>
-        <w:rPr>
-          <w:lang w:val="pt-PT"/>
-        </w:rPr>
-        <w:t>0.05, o que indica que as diferenças seguem uma distribuição normal</w:t>
-      </w:r>
-      <w:r>
-        <w:rPr>
-          <w:lang w:val="pt-PT"/>
-        </w:rPr>
-        <w:t xml:space="preserve">, levando-nos a escolher o teste t de </w:t>
-      </w:r>
-      <w:proofErr w:type="spellStart"/>
-      <w:r>
-        <w:rPr>
-          <w:lang w:val="pt-PT"/>
-        </w:rPr>
-        <w:t>Student</w:t>
-      </w:r>
-      <w:proofErr w:type="spellEnd"/>
-      <w:r>
-        <w:rPr>
-          <w:lang w:val="pt-PT"/>
-        </w:rPr>
-        <w:t xml:space="preserve"> para verificar se as diferenças são estatisticamente significativas</w:t>
-      </w:r>
-      <w:r>
-        <w:rPr>
-          <w:lang w:val="pt-PT"/>
-        </w:rPr>
-        <w:t>.</w:t>
-      </w:r>
-    </w:p>
-    <w:p>
-      <w:pPr>
-        <w:jc w:val="both"/>
-        <w:rPr>
-          <w:lang w:val="pt-PT"/>
-        </w:rPr>
-      </w:pPr>
-      <w:r>
-        <w:rPr>
-          <w:lang w:val="pt-PT"/>
-        </w:rPr>
-        <w:t xml:space="preserve">     No referido teste,</w:t>
-      </w:r>
-      <w:r>
-        <w:rPr>
-          <w:lang w:val="pt-PT"/>
-        </w:rPr>
-        <w:t xml:space="preserve"> o valor do p-</w:t>
-      </w:r>
-      <w:proofErr w:type="spellStart"/>
-      <w:r>
-        <w:rPr>
-          <w:lang w:val="pt-PT"/>
-        </w:rPr>
-        <w:t>value</w:t>
-      </w:r>
-      <w:proofErr w:type="spellEnd"/>
-      <w:r>
-        <w:rPr>
-          <w:lang w:val="pt-PT"/>
-        </w:rPr>
-        <w:t xml:space="preserve"> foi muito inferior ao nível de significância, levando-nos</w:t>
-      </w:r>
-      <w:r>
-        <w:rPr>
-          <w:lang w:val="pt-PT"/>
-        </w:rPr>
-        <w:t xml:space="preserve"> a rejeitar a hipótese nula e</w:t>
-      </w:r>
-      <w:r>
-        <w:rPr>
-          <w:lang w:val="pt-PT"/>
-        </w:rPr>
-        <w:t xml:space="preserve"> a concluir que o modelo SVM é o que apresenta um melhor nível de desempenho.</w:t>
-      </w:r>
-    </w:p>
-    <w:p>
-      <w:pPr>
-        <w:rPr>
-          <w:lang w:val="pt-PT"/>
-        </w:rPr>
-      </w:pPr>
-    </w:p>
-    <w:p>
-      <w:pPr>
-        <w:rPr>
-          <w:lang w:val="pt-PT"/>
-        </w:rPr>
-      </w:pPr>
-    </w:p>
-    <w:p>
-      <w:pPr>
-        <w:rPr>
-          <w:lang w:val="pt-PT"/>
-        </w:rPr>
-      </w:pPr>
-    </w:p>
-    <w:p>
-      <w:pPr>
-        <w:jc w:val="both"/>
-        <w:rPr>
-          <w:lang w:val="pt-PT"/>
-        </w:rPr>
-      </w:pPr>
-    </w:p>
-    <w:p>
-      <w:pPr>
-        <w:rPr>
-          <w:lang w:val="pt-PT"/>
-        </w:rPr>
-      </w:pPr>
-    </w:p>
-    <w:p>
-      <w:pPr>
-        <w:rPr>
-          <w:lang w:val="pt-PT"/>
-        </w:rPr>
-      </w:pPr>
+        <w:t xml:space="preserve">que consiste na identificação de uma doença estar ligada a problemas respiratórios ou não. Deste modo, o atributo foi derivado da coluna </w:t>
+      </w:r>
+      <w:r>
+        <w:rPr>
+          <w:i/>
+          <w:iCs/>
+          <w:lang w:val="pt-PT"/>
+        </w:rPr>
+        <w:t xml:space="preserve">Outcome </w:t>
+      </w:r>
+      <w:r>
+        <w:rPr>
+          <w:lang w:val="pt-PT"/>
+        </w:rPr>
+        <w:t>dos dados, sendo consideradas os valores “</w:t>
+      </w:r>
+      <w:r>
+        <w:rPr>
+          <w:lang w:val="pt-PT"/>
+        </w:rPr>
+        <w:t>Asthma</w:t>
+      </w:r>
+      <w:r>
+        <w:rPr>
+          <w:lang w:val="pt-PT"/>
+        </w:rPr>
+        <w:t>” e “</w:t>
+      </w:r>
+      <w:r>
+        <w:rPr>
+          <w:lang w:val="pt-PT"/>
+        </w:rPr>
+        <w:t>Chronic obstructive pulmonary disease</w:t>
+      </w:r>
+      <w:r>
+        <w:rPr>
+          <w:lang w:val="pt-PT"/>
+        </w:rPr>
+        <w:t>” como ligados a doenças respiratórias. Estamos então perante uma classificação binária em que o valor 1 identifica uma doença desta natureza e o valor 0 o oposto.</w:t>
+      </w:r>
+    </w:p>
+    <w:p>
+      <w:pPr>
+        <w:jc w:val="both"/>
+        <w:rPr>
+          <w:lang w:val="pt-PT"/>
+        </w:rPr>
+      </w:pPr>
+      <w:r>
+        <w:rPr>
+          <w:lang w:val="pt-PT"/>
+        </w:rPr>
+        <w:lastRenderedPageBreak/>
+        <w:t>4.3.2</w:t>
+      </w:r>
+      <w:r>
+        <w:rPr>
+          <w:lang w:val="pt-PT"/>
+        </w:rPr>
+        <w:t xml:space="preserve"> e 4.3.3</w:t>
+      </w:r>
+    </w:p>
+    <w:p>
+      <w:pPr>
+        <w:jc w:val="both"/>
+        <w:rPr>
+          <w:lang w:val="pt-PT"/>
+        </w:rPr>
+      </w:pPr>
+      <w:r>
+        <w:rPr>
+          <w:lang w:val="pt-PT"/>
+        </w:rPr>
+        <w:t>De modo a fazer previsões relativamente ao novo atributo derivado descrito no ponto anterior, foram utilizados 4 modelos de previsão, que serão detalhados de seguida.</w:t>
+      </w:r>
+    </w:p>
+    <w:p>
+      <w:pPr>
+        <w:pStyle w:val="Ttulo4"/>
+        <w:rPr>
+          <w:lang w:val="pt-PT"/>
+        </w:rPr>
+      </w:pPr>
+      <w:r>
+        <w:rPr>
+          <w:lang w:val="pt-PT"/>
+        </w:rPr>
+        <w:t>Árvore de decisão</w:t>
+      </w:r>
+    </w:p>
+    <w:p>
+      <w:pPr>
+        <w:jc w:val="both"/>
+        <w:rPr>
+          <w:lang w:val="pt-PT"/>
+        </w:rPr>
+      </w:pPr>
+      <w:r>
+        <w:rPr>
+          <w:lang w:val="pt-PT"/>
+        </w:rPr>
+        <w:t>Para o modelo da árvore de decisão foram utilizados os seguintes parâmetros.</w:t>
+      </w:r>
+    </w:p>
+    <w:p>
+      <w:pPr>
+        <w:keepNext/>
+      </w:pPr>
+      <w:r>
+        <w:rPr>
+          <w:lang w:val="pt-PT"/>
+        </w:rPr>
+        <w:drawing>
+          <wp:inline distT="0" distB="0" distL="0" distR="0" wp14:anchorId="4B9F4E05" wp14:editId="5B929849">
+            <wp:extent cx="3089910" cy="1320165"/>
+            <wp:effectExtent l="0" t="0" r="0" b="0"/>
+            <wp:docPr id="1805104325" name="Imagem 1" descr="Uma imagem com texto, captura de ecrã, Tipo de letra&#10;&#10;Os conteúdos gerados por IA podem estar incorretos."/>
+            <wp:cNvGraphicFramePr>
+              <a:graphicFrameLocks xmlns:a="http://purl.oclc.org/ooxml/drawingml/main" noChangeAspect="1"/>
+            </wp:cNvGraphicFramePr>
+            <a:graphic xmlns:a="http://purl.oclc.org/ooxml/drawingml/main">
+              <a:graphicData uri="http://purl.oclc.org/ooxml/drawingml/picture">
+                <pic:pic xmlns:pic="http://purl.oclc.org/ooxml/drawingml/picture">
+                  <pic:nvPicPr>
+                    <pic:cNvPr id="1805104325" name="Imagem 1" descr="Uma imagem com texto, captura de ecrã, Tipo de letra&#10;&#10;Os conteúdos gerados por IA podem estar incorretos."/>
+                    <pic:cNvPicPr/>
+                  </pic:nvPicPr>
+                  <pic:blipFill>
+                    <a:blip r:embed="rId16"/>
+                    <a:stretch>
+                      <a:fillRect/>
+                    </a:stretch>
+                  </pic:blipFill>
+                  <pic:spPr>
+                    <a:xfrm>
+                      <a:off x="0" y="0"/>
+                      <a:ext cx="3089910" cy="1320165"/>
+                    </a:xfrm>
+                    <a:prstGeom prst="rect">
+                      <a:avLst/>
+                    </a:prstGeom>
+                  </pic:spPr>
+                </pic:pic>
+              </a:graphicData>
+            </a:graphic>
+          </wp:inline>
+        </w:drawing>
+      </w:r>
+    </w:p>
+    <w:p>
+      <w:pPr>
+        <w:pStyle w:val="Legenda"/>
+      </w:pPr>
+      <w:r>
+        <w:t xml:space="preserve">Figura </w:t>
+      </w:r>
+      <w:fldSimple w:instr=" SEQ Figura \* ARABIC ">
+        <w:r>
+          <w:rPr>
+            <w:noProof/>
+          </w:rPr>
+          <w:t>8</w:t>
+        </w:r>
+      </w:fldSimple>
+      <w:r>
+        <w:t xml:space="preserve"> - Parâmetros da árvore de decisão</w:t>
+      </w:r>
+    </w:p>
+    <w:p>
+      <w:pPr>
+        <w:keepNext/>
+      </w:pPr>
+      <w:r>
+        <w:drawing>
+          <wp:inline distT="0" distB="0" distL="0" distR="0" wp14:anchorId="4269F6F6" wp14:editId="0BE61C3A">
+            <wp:extent cx="3089910" cy="1413510"/>
+            <wp:effectExtent l="0" t="0" r="0" b="0"/>
+            <wp:docPr id="951752603" name="Imagem 1" descr="Uma imagem com diagrama, Esquema, Retângulo, file&#10;&#10;Os conteúdos gerados por IA podem estar incorretos."/>
+            <wp:cNvGraphicFramePr>
+              <a:graphicFrameLocks xmlns:a="http://purl.oclc.org/ooxml/drawingml/main" noChangeAspect="1"/>
+            </wp:cNvGraphicFramePr>
+            <a:graphic xmlns:a="http://purl.oclc.org/ooxml/drawingml/main">
+              <a:graphicData uri="http://purl.oclc.org/ooxml/drawingml/picture">
+                <pic:pic xmlns:pic="http://purl.oclc.org/ooxml/drawingml/picture">
+                  <pic:nvPicPr>
+                    <pic:cNvPr id="951752603" name="Imagem 1" descr="Uma imagem com diagrama, Esquema, Retângulo, file&#10;&#10;Os conteúdos gerados por IA podem estar incorretos."/>
+                    <pic:cNvPicPr/>
+                  </pic:nvPicPr>
+                  <pic:blipFill>
+                    <a:blip r:embed="rId17"/>
+                    <a:stretch>
+                      <a:fillRect/>
+                    </a:stretch>
+                  </pic:blipFill>
+                  <pic:spPr>
+                    <a:xfrm>
+                      <a:off x="0" y="0"/>
+                      <a:ext cx="3089910" cy="1413510"/>
+                    </a:xfrm>
+                    <a:prstGeom prst="rect">
+                      <a:avLst/>
+                    </a:prstGeom>
+                  </pic:spPr>
+                </pic:pic>
+              </a:graphicData>
+            </a:graphic>
+          </wp:inline>
+        </w:drawing>
+      </w:r>
+    </w:p>
+    <w:p>
+      <w:pPr>
+        <w:pStyle w:val="Legenda"/>
+      </w:pPr>
+      <w:r>
+        <w:t xml:space="preserve">Figura </w:t>
+      </w:r>
+      <w:fldSimple w:instr=" SEQ Figura \* ARABIC ">
+        <w:r>
+          <w:rPr>
+            <w:noProof/>
+          </w:rPr>
+          <w:t>9</w:t>
+        </w:r>
+      </w:fldSimple>
+      <w:r>
+        <w:t xml:space="preserve"> - Árvore de decisão</w:t>
+      </w:r>
+    </w:p>
+    <w:p>
+      <w:pPr>
+        <w:jc w:val="both"/>
+      </w:pPr>
+      <w:r>
+        <w:t>Foram alcançados os seguintes resultados.</w:t>
+      </w:r>
+    </w:p>
+    <w:p>
+      <w:pPr>
+        <w:keepNext/>
+      </w:pPr>
+      <w:r>
+        <w:drawing>
+          <wp:inline distT="0" distB="0" distL="0" distR="0" wp14:anchorId="71294244" wp14:editId="41D3FDEC">
+            <wp:extent cx="3089910" cy="793115"/>
+            <wp:effectExtent l="0" t="0" r="0" b="6985"/>
+            <wp:docPr id="1378068290" name="Imagem 1" descr="Uma imagem com texto, Tipo de letra, captura de ecrã, algebra&#10;&#10;Os conteúdos gerados por IA podem estar incorretos."/>
+            <wp:cNvGraphicFramePr>
+              <a:graphicFrameLocks xmlns:a="http://purl.oclc.org/ooxml/drawingml/main" noChangeAspect="1"/>
+            </wp:cNvGraphicFramePr>
+            <a:graphic xmlns:a="http://purl.oclc.org/ooxml/drawingml/main">
+              <a:graphicData uri="http://purl.oclc.org/ooxml/drawingml/picture">
+                <pic:pic xmlns:pic="http://purl.oclc.org/ooxml/drawingml/picture">
+                  <pic:nvPicPr>
+                    <pic:cNvPr id="1378068290" name="Imagem 1" descr="Uma imagem com texto, Tipo de letra, captura de ecrã, algebra&#10;&#10;Os conteúdos gerados por IA podem estar incorretos."/>
+                    <pic:cNvPicPr/>
+                  </pic:nvPicPr>
+                  <pic:blipFill>
+                    <a:blip r:embed="rId18"/>
+                    <a:stretch>
+                      <a:fillRect/>
+                    </a:stretch>
+                  </pic:blipFill>
+                  <pic:spPr>
+                    <a:xfrm>
+                      <a:off x="0" y="0"/>
+                      <a:ext cx="3089910" cy="793115"/>
+                    </a:xfrm>
+                    <a:prstGeom prst="rect">
+                      <a:avLst/>
+                    </a:prstGeom>
+                  </pic:spPr>
+                </pic:pic>
+              </a:graphicData>
+            </a:graphic>
+          </wp:inline>
+        </w:drawing>
+      </w:r>
+    </w:p>
+    <w:p>
+      <w:pPr>
+        <w:pStyle w:val="Legenda"/>
+      </w:pPr>
+      <w:r>
+        <w:t xml:space="preserve">Figura </w:t>
+      </w:r>
+      <w:fldSimple w:instr=" SEQ Figura \* ARABIC ">
+        <w:r>
+          <w:rPr>
+            <w:noProof/>
+          </w:rPr>
+          <w:t>10</w:t>
+        </w:r>
+      </w:fldSimple>
+      <w:r>
+        <w:t xml:space="preserve"> - Resultados da árvore de decisão</w:t>
+      </w:r>
+    </w:p>
+    <w:p>
+      <w:pPr>
+        <w:pStyle w:val="Ttulo4"/>
+      </w:pPr>
+      <w:r>
+        <w:t>Rede neuronal</w:t>
+      </w:r>
+    </w:p>
+    <w:p>
+      <w:pPr>
+        <w:jc w:val="both"/>
+      </w:pPr>
+      <w:r>
+        <w:t>Para a rede neuronal criada foram selcionados os seguintes parâmetros.</w:t>
+      </w:r>
+    </w:p>
+    <w:p>
+      <w:pPr>
+        <w:keepNext/>
+      </w:pPr>
+      <w:r>
+        <w:drawing>
+          <wp:inline distT="0" distB="0" distL="0" distR="0" wp14:anchorId="6AED1FC1" wp14:editId="790BBCBA">
+            <wp:extent cx="2943636" cy="1657581"/>
+            <wp:effectExtent l="0" t="0" r="9525" b="0"/>
+            <wp:docPr id="1606738551" name="Imagem 1" descr="Uma imagem com texto, captura de ecrã, Tipo de letra&#10;&#10;Os conteúdos gerados por IA podem estar incorretos."/>
+            <wp:cNvGraphicFramePr>
+              <a:graphicFrameLocks xmlns:a="http://purl.oclc.org/ooxml/drawingml/main" noChangeAspect="1"/>
+            </wp:cNvGraphicFramePr>
+            <a:graphic xmlns:a="http://purl.oclc.org/ooxml/drawingml/main">
+              <a:graphicData uri="http://purl.oclc.org/ooxml/drawingml/picture">
+                <pic:pic xmlns:pic="http://purl.oclc.org/ooxml/drawingml/picture">
+                  <pic:nvPicPr>
+                    <pic:cNvPr id="1606738551" name="Imagem 1" descr="Uma imagem com texto, captura de ecrã, Tipo de letra&#10;&#10;Os conteúdos gerados por IA podem estar incorretos."/>
+                    <pic:cNvPicPr/>
+                  </pic:nvPicPr>
+                  <pic:blipFill>
+                    <a:blip r:embed="rId19"/>
+                    <a:stretch>
+                      <a:fillRect/>
+                    </a:stretch>
+                  </pic:blipFill>
+                  <pic:spPr>
+                    <a:xfrm>
+                      <a:off x="0" y="0"/>
+                      <a:ext cx="2943636" cy="1657581"/>
+                    </a:xfrm>
+                    <a:prstGeom prst="rect">
+                      <a:avLst/>
+                    </a:prstGeom>
+                  </pic:spPr>
+                </pic:pic>
+              </a:graphicData>
+            </a:graphic>
+          </wp:inline>
+        </w:drawing>
+      </w:r>
+    </w:p>
+    <w:p>
+      <w:pPr>
+        <w:pStyle w:val="Legenda"/>
+      </w:pPr>
+      <w:r>
+        <w:t xml:space="preserve">Figura </w:t>
+      </w:r>
+      <w:fldSimple w:instr=" SEQ Figura \* ARABIC ">
+        <w:r>
+          <w:rPr>
+            <w:noProof/>
+          </w:rPr>
+          <w:t>11</w:t>
+        </w:r>
+      </w:fldSimple>
+      <w:r>
+        <w:t xml:space="preserve"> - Parâmetros da rede neuronal</w:t>
+      </w:r>
+    </w:p>
+    <w:p>
+      <w:pPr>
+        <w:jc w:val="both"/>
+      </w:pPr>
+      <w:r>
+        <w:t>Foram alcançados os seguintes resultados.</w:t>
+      </w:r>
+    </w:p>
+    <w:p>
+      <w:pPr>
+        <w:keepNext/>
+      </w:pPr>
+      <w:r>
+        <w:drawing>
+          <wp:inline distT="0" distB="0" distL="0" distR="0" wp14:anchorId="2B85820D" wp14:editId="54C33491">
+            <wp:extent cx="3089910" cy="854075"/>
+            <wp:effectExtent l="0" t="0" r="0" b="3175"/>
+            <wp:docPr id="738226220" name="Imagem 1" descr="Uma imagem com texto, captura de ecrã, Tipo de letra, algebra&#10;&#10;Os conteúdos gerados por IA podem estar incorretos."/>
+            <wp:cNvGraphicFramePr>
+              <a:graphicFrameLocks xmlns:a="http://purl.oclc.org/ooxml/drawingml/main" noChangeAspect="1"/>
+            </wp:cNvGraphicFramePr>
+            <a:graphic xmlns:a="http://purl.oclc.org/ooxml/drawingml/main">
+              <a:graphicData uri="http://purl.oclc.org/ooxml/drawingml/picture">
+                <pic:pic xmlns:pic="http://purl.oclc.org/ooxml/drawingml/picture">
+                  <pic:nvPicPr>
+                    <pic:cNvPr id="738226220" name="Imagem 1" descr="Uma imagem com texto, captura de ecrã, Tipo de letra, algebra&#10;&#10;Os conteúdos gerados por IA podem estar incorretos."/>
+                    <pic:cNvPicPr/>
+                  </pic:nvPicPr>
+                  <pic:blipFill>
+                    <a:blip r:embed="rId20"/>
+                    <a:stretch>
+                      <a:fillRect/>
+                    </a:stretch>
+                  </pic:blipFill>
+                  <pic:spPr>
+                    <a:xfrm>
+                      <a:off x="0" y="0"/>
+                      <a:ext cx="3089910" cy="854075"/>
+                    </a:xfrm>
+                    <a:prstGeom prst="rect">
+                      <a:avLst/>
+                    </a:prstGeom>
+                  </pic:spPr>
+                </pic:pic>
+              </a:graphicData>
+            </a:graphic>
+          </wp:inline>
+        </w:drawing>
+      </w:r>
+    </w:p>
+    <w:p>
+      <w:pPr>
+        <w:pStyle w:val="Legenda"/>
+      </w:pPr>
+      <w:r>
+        <w:t xml:space="preserve">Figura </w:t>
+      </w:r>
+      <w:fldSimple w:instr=" SEQ Figura \* ARABIC ">
+        <w:r>
+          <w:rPr>
+            <w:noProof/>
+          </w:rPr>
+          <w:t>12</w:t>
+        </w:r>
+      </w:fldSimple>
+      <w:r>
+        <w:t xml:space="preserve"> - Resultados da rede neuronal</w:t>
+      </w:r>
+    </w:p>
+    <w:p>
+      <w:pPr>
+        <w:pStyle w:val="Ttulo4"/>
+      </w:pPr>
+      <w:r>
+        <w:t>SVM</w:t>
+      </w:r>
+    </w:p>
+    <w:p>
+      <w:pPr>
+        <w:jc w:val="both"/>
+      </w:pPr>
+      <w:r>
+        <w:t xml:space="preserve">Para este modelo foi utilizado um </w:t>
+      </w:r>
+      <w:r>
+        <w:rPr>
+          <w:i/>
+          <w:iCs/>
+        </w:rPr>
+        <w:t>kernel</w:t>
+      </w:r>
+      <w:r>
+        <w:t xml:space="preserve"> linear, não se conseguindo alcançar resultados.</w:t>
+      </w:r>
+    </w:p>
+    <w:p>
+      <w:pPr>
+        <w:pStyle w:val="Ttulo4"/>
+      </w:pPr>
+      <w:r>
+        <w:t>K-vizinhos-mais-próximos</w:t>
+      </w:r>
+    </w:p>
+    <w:p>
+      <w:pPr>
+        <w:jc w:val="both"/>
+        <w:rPr>
+          <w:lang w:val="pt-PT"/>
+        </w:rPr>
+      </w:pPr>
+      <w:r>
+        <w:rPr>
+          <w:lang w:val="pt-PT"/>
+        </w:rPr>
+        <w:t>De modo a otimizar o número de vizinhos considerados para a classificação, foram comparados todos os valores no intervalo [1,9], verificando-se o valor de k otimizado para k=2.</w:t>
+      </w:r>
+    </w:p>
+    <w:p>
+      <w:pPr>
+        <w:keepNext/>
+      </w:pPr>
+      <w:r>
+        <w:rPr>
+          <w:lang w:val="pt-PT"/>
+        </w:rPr>
+        <w:drawing>
+          <wp:inline distT="0" distB="0" distL="0" distR="0" wp14:anchorId="2ED08D7E" wp14:editId="4FE508B4">
+            <wp:extent cx="3089910" cy="2054225"/>
+            <wp:effectExtent l="0" t="0" r="0" b="3175"/>
+            <wp:docPr id="2030697506" name="Imagem 1" descr="Uma imagem com texto, diagrama, file, Gráfico&#10;&#10;Os conteúdos gerados por IA podem estar incorretos."/>
+            <wp:cNvGraphicFramePr>
+              <a:graphicFrameLocks xmlns:a="http://purl.oclc.org/ooxml/drawingml/main" noChangeAspect="1"/>
+            </wp:cNvGraphicFramePr>
+            <a:graphic xmlns:a="http://purl.oclc.org/ooxml/drawingml/main">
+              <a:graphicData uri="http://purl.oclc.org/ooxml/drawingml/picture">
+                <pic:pic xmlns:pic="http://purl.oclc.org/ooxml/drawingml/picture">
+                  <pic:nvPicPr>
+                    <pic:cNvPr id="2030697506" name="Imagem 1" descr="Uma imagem com texto, diagrama, file, Gráfico&#10;&#10;Os conteúdos gerados por IA podem estar incorretos."/>
+                    <pic:cNvPicPr/>
+                  </pic:nvPicPr>
+                  <pic:blipFill>
+                    <a:blip r:embed="rId21"/>
+                    <a:stretch>
+                      <a:fillRect/>
+                    </a:stretch>
+                  </pic:blipFill>
+                  <pic:spPr>
+                    <a:xfrm>
+                      <a:off x="0" y="0"/>
+                      <a:ext cx="3089910" cy="2054225"/>
+                    </a:xfrm>
+                    <a:prstGeom prst="rect">
+                      <a:avLst/>
+                    </a:prstGeom>
+                  </pic:spPr>
+                </pic:pic>
+              </a:graphicData>
+            </a:graphic>
+          </wp:inline>
+        </w:drawing>
+      </w:r>
+    </w:p>
+    <w:p>
+      <w:pPr>
+        <w:pStyle w:val="Legenda"/>
+      </w:pPr>
+      <w:r>
+        <w:t xml:space="preserve">Figura </w:t>
+      </w:r>
+      <w:fldSimple w:instr=" SEQ Figura \* ARABIC ">
+        <w:r>
+          <w:rPr>
+            <w:noProof/>
+          </w:rPr>
+          <w:t>13</w:t>
+        </w:r>
+      </w:fldSimple>
+      <w:r>
+        <w:t xml:space="preserve"> - Gráfico de otimização para vizinhos</w:t>
+      </w:r>
+    </w:p>
+    <w:p>
+      <w:pPr>
+        <w:jc w:val="both"/>
+      </w:pPr>
+      <w:r>
+        <w:t>Alcançaram-se assim os seguintes resultados.</w:t>
+      </w:r>
+    </w:p>
+    <w:p>
+      <w:pPr>
+        <w:keepNext/>
+      </w:pPr>
+      <w:r>
+        <w:drawing>
+          <wp:inline distT="0" distB="0" distL="0" distR="0" wp14:anchorId="4328A72B" wp14:editId="66E57889">
+            <wp:extent cx="3089910" cy="2088515"/>
+            <wp:effectExtent l="0" t="0" r="0" b="6985"/>
+            <wp:docPr id="1533022720" name="Imagem 1" descr="Uma imagem com texto, captura de ecrã, Tipo de letra, número&#10;&#10;Os conteúdos gerados por IA podem estar incorretos."/>
+            <wp:cNvGraphicFramePr>
+              <a:graphicFrameLocks xmlns:a="http://purl.oclc.org/ooxml/drawingml/main" noChangeAspect="1"/>
+            </wp:cNvGraphicFramePr>
+            <a:graphic xmlns:a="http://purl.oclc.org/ooxml/drawingml/main">
+              <a:graphicData uri="http://purl.oclc.org/ooxml/drawingml/picture">
+                <pic:pic xmlns:pic="http://purl.oclc.org/ooxml/drawingml/picture">
+                  <pic:nvPicPr>
+                    <pic:cNvPr id="1533022720" name="Imagem 1" descr="Uma imagem com texto, captura de ecrã, Tipo de letra, número&#10;&#10;Os conteúdos gerados por IA podem estar incorretos."/>
+                    <pic:cNvPicPr/>
+                  </pic:nvPicPr>
+                  <pic:blipFill>
+                    <a:blip r:embed="rId22"/>
+                    <a:stretch>
+                      <a:fillRect/>
+                    </a:stretch>
+                  </pic:blipFill>
+                  <pic:spPr>
+                    <a:xfrm>
+                      <a:off x="0" y="0"/>
+                      <a:ext cx="3089910" cy="2088515"/>
+                    </a:xfrm>
+                    <a:prstGeom prst="rect">
+                      <a:avLst/>
+                    </a:prstGeom>
+                  </pic:spPr>
+                </pic:pic>
+              </a:graphicData>
+            </a:graphic>
+          </wp:inline>
+        </w:drawing>
+      </w:r>
+    </w:p>
+    <w:p>
+      <w:pPr>
+        <w:pStyle w:val="Legenda"/>
+      </w:pPr>
+      <w:r>
+        <w:t xml:space="preserve">Figura </w:t>
+      </w:r>
+      <w:fldSimple w:instr=" SEQ Figura \* ARABIC ">
+        <w:r>
+          <w:rPr>
+            <w:noProof/>
+          </w:rPr>
+          <w:t>14</w:t>
+        </w:r>
+      </w:fldSimple>
+      <w:r>
+        <w:t xml:space="preserve"> - Resultados k-vizinhos mais próximos</w:t>
+      </w:r>
+    </w:p>
+    <w:p>
+      <w:pPr>
+        <w:jc w:val="both"/>
+      </w:pPr>
+      <w:r>
+        <w:t>4.3.</w:t>
+      </w:r>
+      <w:r>
+        <w:t>4.</w:t>
+      </w:r>
+    </w:p>
+    <w:p>
+      <w:pPr>
+        <w:jc w:val="both"/>
+      </w:pPr>
+      <w:r>
+        <w:t xml:space="preserve">De modo a comparer os dois melhores modelos, foram selecionados os dois com medias de </w:t>
+      </w:r>
+      <w:r>
+        <w:rPr>
+          <w:i/>
+          <w:iCs/>
+        </w:rPr>
+        <w:t>accuracy</w:t>
+      </w:r>
+      <w:r>
+        <w:t xml:space="preserve"> mais próximas de 1, pelo que os dois melhores foram o modelo de rede neuronal e o modelo de k-nearest neighbors.</w:t>
+      </w:r>
+    </w:p>
+    <w:p>
+      <w:pPr>
+        <w:jc w:val="both"/>
+      </w:pPr>
+      <w:r>
+        <w:t xml:space="preserve">Com a finalidade de identificar se existe uma diferença significativa entre os dois modelos foi aplicado </w:t>
+      </w:r>
+      <w:r>
+        <w:t>o teste t</w:t>
+      </w:r>
+      <w:r>
+        <w:t xml:space="preserve">-student </w:t>
+      </w:r>
+      <w:r>
+        <w:t xml:space="preserve">para </w:t>
+      </w:r>
+      <w:r>
+        <w:t xml:space="preserve">as accuracies de cada fold de cada modelo, </w:t>
+      </w:r>
+      <w:r>
+        <w:t>com nível de significância de 5%, obteve-se um p-</w:t>
+      </w:r>
+      <w:r>
+        <w:t xml:space="preserve">value inferior a 0.05, concluímos que existe uma diferença significative entre os modelos. </w:t>
+      </w:r>
+    </w:p>
+    <w:p>
+      <w:r>
+        <w:drawing>
+          <wp:inline distT="0" distB="0" distL="0" distR="0" wp14:anchorId="4F37DB5D" wp14:editId="2CE76B49">
+            <wp:extent cx="2400635" cy="238158"/>
+            <wp:effectExtent l="0" t="0" r="0" b="9525"/>
+            <wp:docPr id="246608142" name="Imagem 1"/>
+            <wp:cNvGraphicFramePr>
+              <a:graphicFrameLocks xmlns:a="http://purl.oclc.org/ooxml/drawingml/main" noChangeAspect="1"/>
+            </wp:cNvGraphicFramePr>
+            <a:graphic xmlns:a="http://purl.oclc.org/ooxml/drawingml/main">
+              <a:graphicData uri="http://purl.oclc.org/ooxml/drawingml/picture">
+                <pic:pic xmlns:pic="http://purl.oclc.org/ooxml/drawingml/picture">
+                  <pic:nvPicPr>
+                    <pic:cNvPr id="246608142" name=""/>
+                    <pic:cNvPicPr/>
+                  </pic:nvPicPr>
+                  <pic:blipFill>
+                    <a:blip r:embed="rId23"/>
+                    <a:stretch>
+                      <a:fillRect/>
+                    </a:stretch>
+                  </pic:blipFill>
+                  <pic:spPr>
+                    <a:xfrm>
+                      <a:off x="0" y="0"/>
+                      <a:ext cx="2400635" cy="238158"/>
+                    </a:xfrm>
+                    <a:prstGeom prst="rect">
+                      <a:avLst/>
+                    </a:prstGeom>
+                  </pic:spPr>
+                </pic:pic>
+              </a:graphicData>
+            </a:graphic>
+          </wp:inline>
+        </w:drawing>
+      </w:r>
+    </w:p>
+    <w:p>
+      <w:pPr>
+        <w:jc w:val="both"/>
+        <w:rPr>
+          <w:lang w:val="pt-PT"/>
+        </w:rPr>
+      </w:pPr>
+      <w:r>
+        <w:rPr>
+          <w:lang w:val="pt-PT"/>
+        </w:rPr>
+        <w:t>O melhor dos modelos é, então, o modelo de rede neuronal, com um valor médio de accuracy entre folds de 0.797.</w:t>
+      </w:r>
+    </w:p>
+    <w:p>
+      <w:pPr>
+        <w:jc w:val="both"/>
+        <w:rPr>
+          <w:lang w:val="pt-PT"/>
+        </w:rPr>
+      </w:pPr>
+      <w:r>
+        <w:rPr>
+          <w:lang w:val="pt-PT"/>
+        </w:rPr>
+        <w:t xml:space="preserve">4.3.5 </w:t>
+      </w:r>
+    </w:p>
+    <w:p>
+      <w:pPr>
+        <w:jc w:val="both"/>
+        <w:rPr>
+          <w:lang w:val="pt-PT"/>
+        </w:rPr>
+      </w:pPr>
+      <w:r>
+        <w:rPr>
+          <w:lang w:val="pt-PT"/>
+        </w:rPr>
+        <w:t>Analisando os resultados obtidos dos vários modelos, concluímos que o melhor entre eles é o modelo de rede neuronal.</w:t>
+      </w:r>
     </w:p>
     <w:p>
       <w:pPr>
@@ -5777,6 +5868,7 @@
         <w:rPr>
           <w:lang w:val="pt-PT"/>
         </w:rPr>
+        <w:lastRenderedPageBreak/>
         <w:t>Conclusões do Trabalho</w:t>
       </w:r>
     </w:p>
@@ -10185,6 +10277,7 @@
   </w:compat>
   <w:rsids>
     <w:rsidRoot w:val="00034672"/>
+    <w:rsid w:val="00032A65"/>
     <w:rsid w:val="00034672"/>
     <w:rsid w:val="00045482"/>
     <w:rsid w:val="000C22E9"/>
@@ -10197,6 +10290,7 @@
     <w:rsid w:val="00B76587"/>
     <w:rsid w:val="00C352E9"/>
     <w:rsid w:val="00C44573"/>
+    <w:rsid w:val="00DA6449"/>
     <w:rsid w:val="00F72855"/>
     <w:rsid w:val="00FD45F1"/>
   </w:rsids>

</xml_diff>

<commit_message>
artigo final, codigo final
</commit_message>
<xml_diff>
--- a/artigo/ANADI2_conference-template-a4.docx
+++ b/artigo/ANADI2_conference-template-a4.docx
@@ -405,6 +405,7 @@
           <w:lang w:val="pt-PT"/>
         </w:rPr>
       </w:pPr>
+      <w:proofErr w:type="spellStart"/>
       <w:r>
         <w:rPr>
           <w:i/>
@@ -413,6 +414,7 @@
         </w:rPr>
         <w:t>Abstract</w:t>
       </w:r>
+      <w:proofErr w:type="spellEnd"/>
       <w:r>
         <w:rPr>
           <w:lang w:val="pt-PT"/>
@@ -445,11 +447,19 @@
           <w:lang w:val="pt-PT"/>
         </w:rPr>
       </w:pPr>
-      <w:r>
-        <w:rPr>
-          <w:lang w:val="pt-PT"/>
-        </w:rPr>
-        <w:t>Keywords—</w:t>
+      <w:proofErr w:type="spellStart"/>
+      <w:r>
+        <w:rPr>
+          <w:lang w:val="pt-PT"/>
+        </w:rPr>
+        <w:t>Keywords</w:t>
+      </w:r>
+      <w:proofErr w:type="spellEnd"/>
+      <w:r>
+        <w:rPr>
+          <w:lang w:val="pt-PT"/>
+        </w:rPr>
+        <w:t>—</w:t>
       </w:r>
       <w:r>
         <w:rPr>
@@ -539,8 +549,16 @@
         <w:rPr>
           <w:lang w:val="pt-PT"/>
         </w:rPr>
-        <w:t>Validação Cruzada k-fold</w:t>
-      </w:r>
+        <w:t>Validação Cruzada k-</w:t>
+      </w:r>
+      <w:proofErr w:type="spellStart"/>
+      <w:r>
+        <w:rPr>
+          <w:lang w:val="pt-PT"/>
+        </w:rPr>
+        <w:t>fold</w:t>
+      </w:r>
+      <w:proofErr w:type="spellEnd"/>
       <w:r>
         <w:rPr>
           <w:lang w:val="pt-PT"/>
@@ -655,7 +673,55 @@
           <w:rFonts w:eastAsia="Times New Roman"/>
           <w:lang w:val="pt-PT" w:eastAsia="pt-PT"/>
         </w:rPr>
-        <w:t>O presente trabalho tem como foco a análise de dados referentes aos níveis de poluentes atmosféricos em várias regiões da Europa no ano de 2022, com o objetivo de explorar e modelar relações entre poluição, doenças associadas e número de mortes prematuras. Os dados analisados, disponibilizados pelos docentes da unidade curricular de Análise de Dados em Informática, encontram-se no ficheiro ‘AIRPOL_data.csv’ e foram tratados com recurso à linguagem Python e bibliotecas como Pandas, Scikit-learn e Matplotlib.</w:t>
+        <w:t xml:space="preserve">O presente trabalho tem como foco a análise de dados referentes aos níveis de poluentes atmosféricos em várias regiões da Europa no ano de 2022, com o objetivo de explorar e modelar relações entre poluição, doenças associadas e número de mortes prematuras. Os dados analisados, disponibilizados pelos docentes da unidade curricular de Análise de Dados em Informática, encontram-se no ficheiro ‘AIRPOL_data.csv’ e foram tratados com recurso à linguagem </w:t>
+      </w:r>
+      <w:proofErr w:type="spellStart"/>
+      <w:r>
+        <w:rPr>
+          <w:rFonts w:eastAsia="Times New Roman"/>
+          <w:lang w:val="pt-PT" w:eastAsia="pt-PT"/>
+        </w:rPr>
+        <w:t>Python</w:t>
+      </w:r>
+      <w:proofErr w:type="spellEnd"/>
+      <w:r>
+        <w:rPr>
+          <w:rFonts w:eastAsia="Times New Roman"/>
+          <w:lang w:val="pt-PT" w:eastAsia="pt-PT"/>
+        </w:rPr>
+        <w:t xml:space="preserve"> e bibliotecas como Pandas, </w:t>
+      </w:r>
+      <w:proofErr w:type="spellStart"/>
+      <w:r>
+        <w:rPr>
+          <w:rFonts w:eastAsia="Times New Roman"/>
+          <w:lang w:val="pt-PT" w:eastAsia="pt-PT"/>
+        </w:rPr>
+        <w:t>Scikit-learn</w:t>
+      </w:r>
+      <w:proofErr w:type="spellEnd"/>
+      <w:r>
+        <w:rPr>
+          <w:rFonts w:eastAsia="Times New Roman"/>
+          <w:lang w:val="pt-PT" w:eastAsia="pt-PT"/>
+        </w:rPr>
+        <w:t xml:space="preserve"> e </w:t>
+      </w:r>
+      <w:proofErr w:type="spellStart"/>
+      <w:r>
+        <w:rPr>
+          <w:rFonts w:eastAsia="Times New Roman"/>
+          <w:lang w:val="pt-PT" w:eastAsia="pt-PT"/>
+        </w:rPr>
+        <w:t>Matplotlib</w:t>
+      </w:r>
+      <w:proofErr w:type="spellEnd"/>
+      <w:r>
+        <w:rPr>
+          <w:rFonts w:eastAsia="Times New Roman"/>
+          <w:lang w:val="pt-PT" w:eastAsia="pt-PT"/>
+        </w:rPr>
+        <w:t>.</w:t>
       </w:r>
       <w:r>
         <w:rPr>
@@ -738,8 +804,33 @@
           <w:rFonts w:eastAsia="Times New Roman"/>
           <w:lang w:val="pt-PT" w:eastAsia="pt-PT"/>
         </w:rPr>
-        <w:t>A validação dos modelos foi realizada com o método de k-fold cross-validation</w:t>
-      </w:r>
+        <w:t>A validação dos modelos foi realizada com o método de k-</w:t>
+      </w:r>
+      <w:proofErr w:type="spellStart"/>
+      <w:r>
+        <w:rPr>
+          <w:rFonts w:eastAsia="Times New Roman"/>
+          <w:lang w:val="pt-PT" w:eastAsia="pt-PT"/>
+        </w:rPr>
+        <w:t>fold</w:t>
+      </w:r>
+      <w:proofErr w:type="spellEnd"/>
+      <w:r>
+        <w:rPr>
+          <w:rFonts w:eastAsia="Times New Roman"/>
+          <w:lang w:val="pt-PT" w:eastAsia="pt-PT"/>
+        </w:rPr>
+        <w:t xml:space="preserve"> cross-</w:t>
+      </w:r>
+      <w:proofErr w:type="spellStart"/>
+      <w:r>
+        <w:rPr>
+          <w:rFonts w:eastAsia="Times New Roman"/>
+          <w:lang w:val="pt-PT" w:eastAsia="pt-PT"/>
+        </w:rPr>
+        <w:t>validation</w:t>
+      </w:r>
+      <w:proofErr w:type="spellEnd"/>
       <w:r>
         <w:rPr>
           <w:rFonts w:eastAsia="Times New Roman"/>
@@ -776,7 +867,39 @@
           <w:rFonts w:eastAsia="Times New Roman"/>
           <w:lang w:val="pt-PT" w:eastAsia="pt-PT"/>
         </w:rPr>
-        <w:t>, e o seu desempenho avaliado através de métricas apropriadas, como MAE, RMSE, Accuracy, Sensitivity e F1-score. Este trabalho visa aplicar conhecimentos de aprendizagem automática em problemas reais, promover a interpretação crítica dos resultados obtidos e contribuir para uma melhor compreensão dos impactos da poluição atmosférica na saúde pública.</w:t>
+        <w:t xml:space="preserve">, e o seu desempenho avaliado através de métricas apropriadas, como MAE, RMSE, </w:t>
+      </w:r>
+      <w:proofErr w:type="spellStart"/>
+      <w:r>
+        <w:rPr>
+          <w:rFonts w:eastAsia="Times New Roman"/>
+          <w:lang w:val="pt-PT" w:eastAsia="pt-PT"/>
+        </w:rPr>
+        <w:t>Accuracy</w:t>
+      </w:r>
+      <w:proofErr w:type="spellEnd"/>
+      <w:r>
+        <w:rPr>
+          <w:rFonts w:eastAsia="Times New Roman"/>
+          <w:lang w:val="pt-PT" w:eastAsia="pt-PT"/>
+        </w:rPr>
+        <w:t xml:space="preserve">, </w:t>
+      </w:r>
+      <w:proofErr w:type="spellStart"/>
+      <w:r>
+        <w:rPr>
+          <w:rFonts w:eastAsia="Times New Roman"/>
+          <w:lang w:val="pt-PT" w:eastAsia="pt-PT"/>
+        </w:rPr>
+        <w:t>Sensitivity</w:t>
+      </w:r>
+      <w:proofErr w:type="spellEnd"/>
+      <w:r>
+        <w:rPr>
+          <w:rFonts w:eastAsia="Times New Roman"/>
+          <w:lang w:val="pt-PT" w:eastAsia="pt-PT"/>
+        </w:rPr>
+        <w:t xml:space="preserve"> e F1-score. Este trabalho visa aplicar conhecimentos de aprendizagem automática em problemas reais, promover a interpretação crítica dos resultados obtidos e contribuir para uma melhor compreensão dos impactos da poluição atmosférica na saúde pública.</w:t>
       </w:r>
     </w:p>
     <w:p>
@@ -846,7 +969,35 @@
         <w:rPr>
           <w:lang w:val="pt-PT"/>
         </w:rPr>
-        <w:t>A aprendizagem automática (Machine Learning) pode ser dividida em diferentes categorias, sendo as mais relevantes a aprendizagem supervisionada e a não supervisionada</w:t>
+        <w:t>A aprendizagem automática (</w:t>
+      </w:r>
+      <w:proofErr w:type="spellStart"/>
+      <w:r>
+        <w:rPr>
+          <w:lang w:val="pt-PT"/>
+        </w:rPr>
+        <w:t>Machine</w:t>
+      </w:r>
+      <w:proofErr w:type="spellEnd"/>
+      <w:r>
+        <w:rPr>
+          <w:lang w:val="pt-PT"/>
+        </w:rPr>
+        <w:t xml:space="preserve"> </w:t>
+      </w:r>
+      <w:proofErr w:type="spellStart"/>
+      <w:r>
+        <w:rPr>
+          <w:lang w:val="pt-PT"/>
+        </w:rPr>
+        <w:t>Learning</w:t>
+      </w:r>
+      <w:proofErr w:type="spellEnd"/>
+      <w:r>
+        <w:rPr>
+          <w:lang w:val="pt-PT"/>
+        </w:rPr>
+        <w:t>) pode ser dividida em diferentes categorias, sendo as mais relevantes a aprendizagem supervisionada e a não supervisionada</w:t>
       </w:r>
       <w:r>
         <w:rPr>
@@ -1150,7 +1301,21 @@
         <w:rPr>
           <w:lang w:val="pt-PT"/>
         </w:rPr>
-        <w:t xml:space="preserve">As SVM são algoritmos que constroem um hiperplano ótimo no espaço das </w:t>
+        <w:t xml:space="preserve">As SVM são algoritmos que constroem um </w:t>
+      </w:r>
+      <w:proofErr w:type="spellStart"/>
+      <w:r>
+        <w:rPr>
+          <w:lang w:val="pt-PT"/>
+        </w:rPr>
+        <w:t>hiperplano</w:t>
+      </w:r>
+      <w:proofErr w:type="spellEnd"/>
+      <w:r>
+        <w:rPr>
+          <w:lang w:val="pt-PT"/>
+        </w:rPr>
+        <w:t xml:space="preserve"> ótimo no espaço das </w:t>
       </w:r>
       <w:r>
         <w:rPr>
@@ -1159,6 +1324,7 @@
         <w:lastRenderedPageBreak/>
         <w:t xml:space="preserve">características, maximizando a margem entre as classes. Podem ser aplicadas em problemas lineares e não-lineares, através da utilização de funções </w:t>
       </w:r>
+      <w:proofErr w:type="spellStart"/>
       <w:r>
         <w:rPr>
           <w:i/>
@@ -1167,6 +1333,7 @@
         </w:rPr>
         <w:t>kernel</w:t>
       </w:r>
+      <w:proofErr w:type="spellEnd"/>
       <w:r>
         <w:rPr>
           <w:lang w:val="pt-PT"/>
@@ -1238,14 +1405,34 @@
         </w:rPr>
         <w:t xml:space="preserve">O algoritmo KNN é um método baseado em instâncias que classifica ou estima valores com base nos k exemplos mais próximos de um ponto de teste. Utiliza medidas de distância (como a euclidiana) para encontrar os vizinhos mais próximos e realiza uma votação (classificação) ou média (regressão) para prever o resultado. É um modelo não paramétrico e de </w:t>
       </w:r>
+      <w:proofErr w:type="spellStart"/>
       <w:r>
         <w:rPr>
           <w:i/>
           <w:iCs/>
           <w:lang w:val="pt-PT"/>
         </w:rPr>
-        <w:t>lazy learning</w:t>
-      </w:r>
+        <w:t>lazy</w:t>
+      </w:r>
+      <w:proofErr w:type="spellEnd"/>
+      <w:r>
+        <w:rPr>
+          <w:i/>
+          <w:iCs/>
+          <w:lang w:val="pt-PT"/>
+        </w:rPr>
+        <w:t xml:space="preserve"> </w:t>
+      </w:r>
+      <w:proofErr w:type="spellStart"/>
+      <w:r>
+        <w:rPr>
+          <w:i/>
+          <w:iCs/>
+          <w:lang w:val="pt-PT"/>
+        </w:rPr>
+        <w:t>learning</w:t>
+      </w:r>
+      <w:proofErr w:type="spellEnd"/>
       <w:r>
         <w:rPr>
           <w:i/>
@@ -1307,6 +1494,7 @@
         </w:rPr>
         <w:t xml:space="preserve">s RNA consistem em camadas de neurónios artificiais interligados. Uma rede neuronal típica possui uma camada de entrada, uma ou mais camadas escondidas, e uma camada de saída. A aprendizagem é feita através do algoritmo de </w:t>
       </w:r>
+      <w:proofErr w:type="spellStart"/>
       <w:r>
         <w:rPr>
           <w:i/>
@@ -1315,6 +1503,7 @@
         </w:rPr>
         <w:t>backpropagation</w:t>
       </w:r>
+      <w:proofErr w:type="spellEnd"/>
       <w:r>
         <w:rPr>
           <w:lang w:val="pt-PT"/>
@@ -1333,6 +1522,7 @@
         </w:rPr>
         <w:t xml:space="preserve"> As RNA são adequadas para a modelação de padrões não lineares complexos, mas requerem uma boa escolha de parâmetros para evitar o </w:t>
       </w:r>
+      <w:proofErr w:type="spellStart"/>
       <w:r>
         <w:rPr>
           <w:i/>
@@ -1341,6 +1531,7 @@
         </w:rPr>
         <w:t>overfitting</w:t>
       </w:r>
+      <w:proofErr w:type="spellEnd"/>
       <w:r>
         <w:rPr>
           <w:i/>
@@ -1409,7 +1600,21 @@
         <w:rPr>
           <w:lang w:val="pt-PT"/>
         </w:rPr>
-        <w:t>A validação cruzada k-fold é uma técnica fundamental utilizada neste trabalho para avaliar o desempenho dos modelos desenvolvidos. Esta técnica consiste em dividir o conjunto de dados em k subconjuntos de igual dimensão. Em cada uma das k iterações, um dos subconjuntos é utilizado como conjunto de teste, enquanto os restantes k−</w:t>
+        <w:t>A validação cruzada k-</w:t>
+      </w:r>
+      <w:proofErr w:type="spellStart"/>
+      <w:r>
+        <w:rPr>
+          <w:lang w:val="pt-PT"/>
+        </w:rPr>
+        <w:t>fold</w:t>
+      </w:r>
+      <w:proofErr w:type="spellEnd"/>
+      <w:r>
+        <w:rPr>
+          <w:lang w:val="pt-PT"/>
+        </w:rPr>
+        <w:t xml:space="preserve"> é uma técnica fundamental utilizada neste trabalho para avaliar o desempenho dos modelos desenvolvidos. Esta técnica consiste em dividir o conjunto de dados em k subconjuntos de igual dimensão. Em cada uma das k iterações, um dos subconjuntos é utilizado como conjunto de teste, enquanto os restantes k−</w:t>
       </w:r>
       <w:r>
         <w:rPr>
@@ -1555,6 +1760,7 @@
           <w:lang w:val="pt-PT"/>
         </w:rPr>
       </w:pPr>
+      <w:proofErr w:type="spellStart"/>
       <w:r>
         <w:rPr>
           <w:i/>
@@ -1564,6 +1770,7 @@
         </w:rPr>
         <w:t>Accuracy</w:t>
       </w:r>
+      <w:proofErr w:type="spellEnd"/>
       <w:r>
         <w:rPr>
           <w:lang w:val="pt-PT"/>
@@ -1594,6 +1801,7 @@
           <w:lang w:val="pt-PT"/>
         </w:rPr>
       </w:pPr>
+      <w:proofErr w:type="spellStart"/>
       <w:r>
         <w:rPr>
           <w:i/>
@@ -1601,8 +1809,9 @@
           <w:u w:val="single"/>
           <w:lang w:val="pt-PT"/>
         </w:rPr>
-        <w:t>Sensitivity (</w:t>
-      </w:r>
+        <w:t>Sensitivity</w:t>
+      </w:r>
+      <w:proofErr w:type="spellEnd"/>
       <w:r>
         <w:rPr>
           <w:i/>
@@ -1610,8 +1819,19 @@
           <w:u w:val="single"/>
           <w:lang w:val="pt-PT"/>
         </w:rPr>
+        <w:t xml:space="preserve"> (</w:t>
+      </w:r>
+      <w:proofErr w:type="spellStart"/>
+      <w:r>
+        <w:rPr>
+          <w:i/>
+          <w:iCs/>
+          <w:u w:val="single"/>
+          <w:lang w:val="pt-PT"/>
+        </w:rPr>
         <w:t>Recall</w:t>
       </w:r>
+      <w:proofErr w:type="spellEnd"/>
       <w:r>
         <w:rPr>
           <w:u w:val="single"/>
@@ -1649,6 +1869,7 @@
           <w:lang w:val="pt-PT"/>
         </w:rPr>
       </w:pPr>
+      <w:proofErr w:type="spellStart"/>
       <w:r>
         <w:rPr>
           <w:i/>
@@ -1658,6 +1879,7 @@
         </w:rPr>
         <w:t>Specificity</w:t>
       </w:r>
+      <w:proofErr w:type="spellEnd"/>
       <w:r>
         <w:rPr>
           <w:lang w:val="pt-PT"/>
@@ -1703,6 +1925,7 @@
         </w:rPr>
         <w:t xml:space="preserve">: média harmónica entre a precisão e o </w:t>
       </w:r>
+      <w:proofErr w:type="spellStart"/>
       <w:r>
         <w:rPr>
           <w:i/>
@@ -1711,6 +1934,7 @@
         </w:rPr>
         <w:t>recall</w:t>
       </w:r>
+      <w:proofErr w:type="spellEnd"/>
       <w:r>
         <w:rPr>
           <w:i/>
@@ -1743,7 +1967,21 @@
         <w:rPr>
           <w:lang w:val="pt-PT"/>
         </w:rPr>
-        <w:t>Estas métricas, combinadas com a validação cruzada k-fold, garantem uma avaliação rigorosa e comparável entre os diversos modelos aplicados.</w:t>
+        <w:t>Estas métricas, combinadas com a validação cruzada k-</w:t>
+      </w:r>
+      <w:proofErr w:type="spellStart"/>
+      <w:r>
+        <w:rPr>
+          <w:lang w:val="pt-PT"/>
+        </w:rPr>
+        <w:t>fold</w:t>
+      </w:r>
+      <w:proofErr w:type="spellEnd"/>
+      <w:r>
+        <w:rPr>
+          <w:lang w:val="pt-PT"/>
+        </w:rPr>
+        <w:t>, garantem uma avaliação rigorosa e comparável entre os diversos modelos aplicados.</w:t>
       </w:r>
     </w:p>
     <w:p>
@@ -1784,7 +2022,21 @@
         <w:rPr>
           <w:lang w:val="pt-PT"/>
         </w:rPr>
-        <w:t>identificar padrões, outliers e preparar a informação para as etapas seguintes. Nesta fase, exploram-se os dados sobre poluição atmosférica e saúde pública em diferentes regiões europeias, recorrendo a visualizações e técnicas de pré-processamento. Os países foram agrupados por regiões geográficas para facilitar a análise comparativa.</w:t>
+        <w:t xml:space="preserve">identificar padrões, </w:t>
+      </w:r>
+      <w:proofErr w:type="spellStart"/>
+      <w:r>
+        <w:rPr>
+          <w:lang w:val="pt-PT"/>
+        </w:rPr>
+        <w:t>outliers</w:t>
+      </w:r>
+      <w:proofErr w:type="spellEnd"/>
+      <w:r>
+        <w:rPr>
+          <w:lang w:val="pt-PT"/>
+        </w:rPr>
+        <w:t xml:space="preserve"> e preparar a informação para as etapas seguintes. Nesta fase, exploram-se os dados sobre poluição atmosférica e saúde pública em diferentes regiões europeias, recorrendo a visualizações e técnicas de pré-processamento. Os países foram agrupados por regiões geográficas para facilitar a análise comparativa.</w:t>
       </w:r>
     </w:p>
     <w:p>
@@ -1827,7 +2079,21 @@
         <w:rPr>
           <w:lang w:val="pt-PT"/>
         </w:rPr>
-        <w:t>utilizando ferramentas de análise de dados em Python. Durante o processo de carregamento, foram removidas colunas não identificadas e garantida a correta interpretação do separador decimal e do delimitador.</w:t>
+        <w:t xml:space="preserve">utilizando ferramentas de análise de dados em </w:t>
+      </w:r>
+      <w:proofErr w:type="spellStart"/>
+      <w:r>
+        <w:rPr>
+          <w:lang w:val="pt-PT"/>
+        </w:rPr>
+        <w:t>Python</w:t>
+      </w:r>
+      <w:proofErr w:type="spellEnd"/>
+      <w:r>
+        <w:rPr>
+          <w:lang w:val="pt-PT"/>
+        </w:rPr>
+        <w:t>. Durante o processo de carregamento, foram removidas colunas não identificadas e garantida a correta interpretação do separador decimal e do delimitador.</w:t>
       </w:r>
     </w:p>
     <w:p>
@@ -1841,7 +2107,21 @@
         <w:rPr>
           <w:lang w:val="pt-PT"/>
         </w:rPr>
-        <w:t>Após o carregamento, foi verificada a dimensão do dataset, que contém 49.140 registos e 8 atributos. Para obter uma visão geral dos dados, foram visualizadas as primeiras entradas e calculadas estatísticas descritivas para todas as variáveis.</w:t>
+        <w:t xml:space="preserve">Após o carregamento, foi verificada a dimensão do </w:t>
+      </w:r>
+      <w:proofErr w:type="spellStart"/>
+      <w:r>
+        <w:rPr>
+          <w:lang w:val="pt-PT"/>
+        </w:rPr>
+        <w:t>dataset</w:t>
+      </w:r>
+      <w:proofErr w:type="spellEnd"/>
+      <w:r>
+        <w:rPr>
+          <w:lang w:val="pt-PT"/>
+        </w:rPr>
+        <w:t>, que contém 49.140 registos e 8 atributos. Para obter uma visão geral dos dados, foram visualizadas as primeiras entradas e calculadas estatísticas descritivas para todas as variáveis.</w:t>
       </w:r>
     </w:p>
     <w:p>
@@ -1855,7 +2135,21 @@
         <w:rPr>
           <w:lang w:val="pt-PT"/>
         </w:rPr>
-        <w:t>A Tabela resume as estatísticas descritivas, permitindo identificar a distribuição, variabilidade e possíveis outliers nos dados. Verifica-se, por exemplo, uma elevada dispersão na população afetada e nos valores de poluição atmosférica.</w:t>
+        <w:t xml:space="preserve">A Tabela resume as estatísticas descritivas, permitindo identificar a distribuição, variabilidade e possíveis </w:t>
+      </w:r>
+      <w:proofErr w:type="spellStart"/>
+      <w:r>
+        <w:rPr>
+          <w:lang w:val="pt-PT"/>
+        </w:rPr>
+        <w:t>outliers</w:t>
+      </w:r>
+      <w:proofErr w:type="spellEnd"/>
+      <w:r>
+        <w:rPr>
+          <w:lang w:val="pt-PT"/>
+        </w:rPr>
+        <w:t xml:space="preserve"> nos dados. Verifica-se, por exemplo, uma elevada dispersão na população afetada e nos valores de poluição atmosférica.</w:t>
       </w:r>
     </w:p>
     <w:p>
@@ -2114,7 +2408,21 @@
         <w:rPr>
           <w:lang w:val="pt-PT"/>
         </w:rPr>
-        <w:t>Como parte do pré-processamento, procedeu-se à identificação e remoção de outliers nas variáveis numéricas mais relevantes do conjunto de dados: população afetada, área populacional, média dos níveis de poluição e número de mortes prematuras.</w:t>
+        <w:t xml:space="preserve">Como parte do pré-processamento, procedeu-se à identificação e remoção de </w:t>
+      </w:r>
+      <w:proofErr w:type="spellStart"/>
+      <w:r>
+        <w:rPr>
+          <w:lang w:val="pt-PT"/>
+        </w:rPr>
+        <w:t>outliers</w:t>
+      </w:r>
+      <w:proofErr w:type="spellEnd"/>
+      <w:r>
+        <w:rPr>
+          <w:lang w:val="pt-PT"/>
+        </w:rPr>
+        <w:t xml:space="preserve"> nas variáveis numéricas mais relevantes do conjunto de dados: população afetada, área populacional, média dos níveis de poluição e número de mortes prematuras.</w:t>
       </w:r>
     </w:p>
     <w:p>
@@ -2128,7 +2436,21 @@
         <w:rPr>
           <w:lang w:val="pt-PT"/>
         </w:rPr>
-        <w:t>Para essa tarefa, foi utilizado o método do intervalo interquartílico (IQR), que permite detetar e excluir valores extremos situados fora dos limites estabelecidos entre o primeiro e o terceiro quartil (Q1 e Q3). Este procedimento foi aplicado individualmente a cada uma das variáveis numéricas consideradas.</w:t>
+        <w:t xml:space="preserve">Para essa tarefa, foi utilizado o método do intervalo </w:t>
+      </w:r>
+      <w:proofErr w:type="spellStart"/>
+      <w:r>
+        <w:rPr>
+          <w:lang w:val="pt-PT"/>
+        </w:rPr>
+        <w:t>interquartílico</w:t>
+      </w:r>
+      <w:proofErr w:type="spellEnd"/>
+      <w:r>
+        <w:rPr>
+          <w:lang w:val="pt-PT"/>
+        </w:rPr>
+        <w:t xml:space="preserve"> (IQR), que permite detetar e excluir valores extremos situados fora dos limites estabelecidos entre o primeiro e o terceiro quartil (Q1 e Q3). Este procedimento foi aplicado individualmente a cada uma das variáveis numéricas consideradas.</w:t>
       </w:r>
     </w:p>
     <w:p>
@@ -2142,7 +2464,35 @@
         <w:rPr>
           <w:lang w:val="pt-PT"/>
         </w:rPr>
-        <w:t>Antes da remoção de outliers, o dataset continha um total de 49.140 registos. Após a aplicação do filtro, esse número foi reduzido para 34.449 registos, o que representa a eliminação de aproximadamente 30% dos dados iniciais. Esta redução é justificada pela presença de vários valores anómalos e extremamente distantes da distribuição central, que poderiam enviesar os modelos de regressão e classificação a desenvolver nas etapas seguintes.</w:t>
+        <w:t xml:space="preserve">Antes da remoção de </w:t>
+      </w:r>
+      <w:proofErr w:type="spellStart"/>
+      <w:r>
+        <w:rPr>
+          <w:lang w:val="pt-PT"/>
+        </w:rPr>
+        <w:t>outliers</w:t>
+      </w:r>
+      <w:proofErr w:type="spellEnd"/>
+      <w:r>
+        <w:rPr>
+          <w:lang w:val="pt-PT"/>
+        </w:rPr>
+        <w:t xml:space="preserve">, o </w:t>
+      </w:r>
+      <w:proofErr w:type="spellStart"/>
+      <w:r>
+        <w:rPr>
+          <w:lang w:val="pt-PT"/>
+        </w:rPr>
+        <w:t>dataset</w:t>
+      </w:r>
+      <w:proofErr w:type="spellEnd"/>
+      <w:r>
+        <w:rPr>
+          <w:lang w:val="pt-PT"/>
+        </w:rPr>
+        <w:t xml:space="preserve"> continha um total de 49.140 registos. Após a aplicação do filtro, esse número foi reduzido para 34.449 registos, o que representa a eliminação de aproximadamente 30% dos dados iniciais. Esta redução é justificada pela presença de vários valores anómalos e extremamente distantes da distribuição central, que poderiam enviesar os modelos de regressão e classificação a desenvolver nas etapas seguintes.</w:t>
       </w:r>
     </w:p>
     <w:p>
@@ -2364,6 +2714,7 @@
       <w:r>
         <w:t xml:space="preserve"> prever a variável </w:t>
       </w:r>
+      <w:proofErr w:type="spellStart"/>
       <w:r>
         <w:rPr>
           <w:i/>
@@ -2371,12 +2722,14 @@
         </w:rPr>
         <w:t>Premature_Deaths</w:t>
       </w:r>
+      <w:proofErr w:type="spellEnd"/>
       <w:r>
         <w:t xml:space="preserve"> utilizando apenas os dados dos países do sul da europa representados </w:t>
       </w:r>
       <w:r>
         <w:t xml:space="preserve">no </w:t>
       </w:r>
+      <w:proofErr w:type="spellStart"/>
       <w:r>
         <w:rPr>
           <w:i/>
@@ -2384,6 +2737,7 @@
         </w:rPr>
         <w:t>dataset</w:t>
       </w:r>
+      <w:proofErr w:type="spellEnd"/>
       <w:r>
         <w:t xml:space="preserve">. Para isso, </w:t>
       </w:r>
@@ -2403,7 +2757,15 @@
         <w:t>com</w:t>
       </w:r>
       <w:r>
-        <w:t xml:space="preserve"> validação cruzada (k-fold) para garantir a robustez do </w:t>
+        <w:t xml:space="preserve"> validação cruzada (k-</w:t>
+      </w:r>
+      <w:proofErr w:type="spellStart"/>
+      <w:r>
+        <w:t>fold</w:t>
+      </w:r>
+      <w:proofErr w:type="spellEnd"/>
+      <w:r>
+        <w:t xml:space="preserve">) para garantir a robustez do </w:t>
       </w:r>
       <w:r>
         <w:t xml:space="preserve">ajuste. Em seguida, compararemos o desempenho de cada modelo por meio de métricas de erro, de modo a identificar qual abordagem é mais eficaz na </w:t>
@@ -2447,13 +2809,55 @@
         <w:rPr>
           <w:lang w:val="pt-PT"/>
         </w:rPr>
-        <w:t>Numa fase inicial, com a intenção de identificar quais as variáveis mais influenciam a variável Premature_Deaths, procurou-se desenvolver um mapa de calor (heatmap)</w:t>
-      </w:r>
-      <w:r>
-        <w:rPr>
-          <w:lang w:val="pt-PT"/>
-        </w:rPr>
-        <w:t xml:space="preserve"> com os coeficientes de correlação de Pearson entre a variável dependente e as restantes variáveis do conjunto de dados. </w:t>
+        <w:t xml:space="preserve">Numa fase inicial, com a intenção de identificar quais as variáveis mais influenciam a variável </w:t>
+      </w:r>
+      <w:proofErr w:type="spellStart"/>
+      <w:r>
+        <w:rPr>
+          <w:lang w:val="pt-PT"/>
+        </w:rPr>
+        <w:t>Premature_Deaths</w:t>
+      </w:r>
+      <w:proofErr w:type="spellEnd"/>
+      <w:r>
+        <w:rPr>
+          <w:lang w:val="pt-PT"/>
+        </w:rPr>
+        <w:t>, procurou-se desenvolver um mapa de calor (</w:t>
+      </w:r>
+      <w:proofErr w:type="spellStart"/>
+      <w:r>
+        <w:rPr>
+          <w:lang w:val="pt-PT"/>
+        </w:rPr>
+        <w:t>heatmap</w:t>
+      </w:r>
+      <w:proofErr w:type="spellEnd"/>
+      <w:r>
+        <w:rPr>
+          <w:lang w:val="pt-PT"/>
+        </w:rPr>
+        <w:t>)</w:t>
+      </w:r>
+      <w:r>
+        <w:rPr>
+          <w:lang w:val="pt-PT"/>
+        </w:rPr>
+        <w:t xml:space="preserve"> com os coeficientes de correlação de </w:t>
+      </w:r>
+      <w:proofErr w:type="spellStart"/>
+      <w:r>
+        <w:rPr>
+          <w:lang w:val="pt-PT"/>
+        </w:rPr>
+        <w:t>Pearson</w:t>
+      </w:r>
+      <w:proofErr w:type="spellEnd"/>
+      <w:r>
+        <w:rPr>
+          <w:lang w:val="pt-PT"/>
+        </w:rPr>
+        <w:t xml:space="preserve"> entre a variável dependente e as restantes variáveis do conjunto de dados. </w:t>
       </w:r>
     </w:p>
     <w:p>
@@ -2468,7 +2872,21 @@
         <w:rPr>
           <w:lang w:val="pt-PT"/>
         </w:rPr>
-        <w:t>É importante também destacar que foi feito um isolamento das variáveis numéricas (foram apenas escolhidas variáveis com valores quantitativos) uma vez que a correlação de Pearson só se aplica a atributos numéricos.</w:t>
+        <w:t xml:space="preserve">É importante também destacar que foi feito um isolamento das variáveis numéricas (foram apenas escolhidas variáveis com valores quantitativos) uma vez que a correlação de </w:t>
+      </w:r>
+      <w:proofErr w:type="spellStart"/>
+      <w:r>
+        <w:rPr>
+          <w:lang w:val="pt-PT"/>
+        </w:rPr>
+        <w:t>Pearson</w:t>
+      </w:r>
+      <w:proofErr w:type="spellEnd"/>
+      <w:r>
+        <w:rPr>
+          <w:lang w:val="pt-PT"/>
+        </w:rPr>
+        <w:t xml:space="preserve"> só se aplica a atributos numéricos.</w:t>
       </w:r>
     </w:p>
     <w:p>
@@ -2564,8 +2982,16 @@
         <w:rPr>
           <w:lang w:val="pt-PT"/>
         </w:rPr>
-        <w:t>m Premature_Deaths</w:t>
-      </w:r>
+        <w:t xml:space="preserve">m </w:t>
+      </w:r>
+      <w:proofErr w:type="spellStart"/>
+      <w:r>
+        <w:rPr>
+          <w:lang w:val="pt-PT"/>
+        </w:rPr>
+        <w:t>Premature_Deaths</w:t>
+      </w:r>
+      <w:proofErr w:type="spellEnd"/>
     </w:p>
     <w:p>
       <w:pPr>
@@ -2680,7 +3106,21 @@
         <w:rPr>
           <w:lang w:val="pt-PT"/>
         </w:rPr>
-        <w:t xml:space="preserve"> ponto seguinte é realizado um modelo de regressão linear simples para prever o número de mortes prematuras com base na variável Affected_Population.</w:t>
+        <w:t xml:space="preserve"> ponto seguinte é realizado um modelo de regressão linear simples para prever o número de mortes prematuras com base na variável </w:t>
+      </w:r>
+      <w:proofErr w:type="spellStart"/>
+      <w:r>
+        <w:rPr>
+          <w:lang w:val="pt-PT"/>
+        </w:rPr>
+        <w:t>Affected_Population</w:t>
+      </w:r>
+      <w:proofErr w:type="spellEnd"/>
+      <w:r>
+        <w:rPr>
+          <w:lang w:val="pt-PT"/>
+        </w:rPr>
+        <w:t>.</w:t>
       </w:r>
     </w:p>
     <w:p>
@@ -2695,7 +3135,21 @@
         <w:rPr>
           <w:lang w:val="pt-PT"/>
         </w:rPr>
-        <w:t xml:space="preserve">A avaliação do modelo foi realizada utilizando o método de validação cruzada k-fold, permitindo obter métricas médias de desempenho mais fiáveis. Além disso, foi gerado um diagrama de dispersão com os dados observados, sobreposto pela reta de regressão obtida, o que permite </w:t>
+        <w:t>A avaliação do modelo foi realizada utilizando o método de validação cruzada k-</w:t>
+      </w:r>
+      <w:proofErr w:type="spellStart"/>
+      <w:r>
+        <w:rPr>
+          <w:lang w:val="pt-PT"/>
+        </w:rPr>
+        <w:t>fold</w:t>
+      </w:r>
+      <w:proofErr w:type="spellEnd"/>
+      <w:r>
+        <w:rPr>
+          <w:lang w:val="pt-PT"/>
+        </w:rPr>
+        <w:t xml:space="preserve">, permitindo obter métricas médias de desempenho mais fiáveis. Além disso, foi gerado um diagrama de dispersão com os dados observados, sobreposto pela reta de regressão obtida, o que permite </w:t>
       </w:r>
       <w:r>
         <w:rPr>
@@ -2822,6 +3276,7 @@
         </w:rPr>
         <w:t xml:space="preserve">É possível constatar que os valores de MAE e RMSE em cada </w:t>
       </w:r>
+      <w:proofErr w:type="spellStart"/>
       <w:r>
         <w:rPr>
           <w:i/>
@@ -2830,6 +3285,7 @@
         </w:rPr>
         <w:t>fold</w:t>
       </w:r>
+      <w:proofErr w:type="spellEnd"/>
       <w:r>
         <w:rPr>
           <w:lang w:val="pt-PT"/>
@@ -2972,7 +3428,7 @@
           <w:noProof/>
         </w:rPr>
         <w:drawing>
-          <wp:inline distT="0" distB="0" distL="0" distR="0" wp14:anchorId="508EFD57" wp14:editId="04CF9664">
+          <wp:inline distT="0" distB="0" distL="0" distR="0" wp14:anchorId="508EFD57" wp14:editId="64BCA9D4">
             <wp:extent cx="3059723" cy="2307590"/>
             <wp:effectExtent l="0" t="0" r="7620" b="0"/>
             <wp:docPr id="205200839" name="Imagem 3" descr="Uma imagem com captura de ecrã, texto, file, Saturação de cores&#10;&#10;Os conteúdos gerados por IA podem estar incorretos."/>
@@ -3235,22 +3691,32 @@
           <w:iCs/>
           <w:lang w:val="pt-PT"/>
         </w:rPr>
-        <w:t xml:space="preserve"> scaling</w:t>
-      </w:r>
+        <w:t xml:space="preserve"> </w:t>
+      </w:r>
+      <w:proofErr w:type="spellStart"/>
       <w:r>
         <w:rPr>
           <w:i/>
           <w:iCs/>
           <w:lang w:val="pt-PT"/>
         </w:rPr>
-        <w:t>)</w:t>
-      </w:r>
+        <w:t>scaling</w:t>
+      </w:r>
+      <w:proofErr w:type="spellEnd"/>
       <w:r>
         <w:rPr>
           <w:i/>
           <w:iCs/>
           <w:lang w:val="pt-PT"/>
         </w:rPr>
+        <w:t>)</w:t>
+      </w:r>
+      <w:r>
+        <w:rPr>
+          <w:i/>
+          <w:iCs/>
+          <w:lang w:val="pt-PT"/>
+        </w:rPr>
         <w:t xml:space="preserve"> </w:t>
       </w:r>
       <w:r>
@@ -3302,7 +3768,21 @@
         <w:rPr>
           <w:lang w:val="pt-PT"/>
         </w:rPr>
-        <w:t>A avaliação do modelo foi realizada com validação cruzada k-fold (k=5), sendo calculadas as métricas MAE e RMSE em cada iteração, bem como no conjunto total de dados.</w:t>
+        <w:t>A avaliação do modelo foi realizada com validação cruzada k-</w:t>
+      </w:r>
+      <w:proofErr w:type="spellStart"/>
+      <w:r>
+        <w:rPr>
+          <w:lang w:val="pt-PT"/>
+        </w:rPr>
+        <w:t>fold</w:t>
+      </w:r>
+      <w:proofErr w:type="spellEnd"/>
+      <w:r>
+        <w:rPr>
+          <w:lang w:val="pt-PT"/>
+        </w:rPr>
+        <w:t xml:space="preserve"> (k=5), sendo calculadas as métricas MAE e RMSE em cada iteração, bem como no conjunto total de dados.</w:t>
       </w:r>
     </w:p>
     <w:p>
@@ -3554,6 +4034,7 @@
         </w:rPr>
         <w:t xml:space="preserve">Para garantir um equilíbrio entre capacidade preditiva e generalização, a configuração da árvore foi previamente otimizada com recurso a </w:t>
       </w:r>
+      <w:proofErr w:type="spellStart"/>
       <w:r>
         <w:rPr>
           <w:i/>
@@ -3562,12 +4043,14 @@
         </w:rPr>
         <w:t>GridSearchCV</w:t>
       </w:r>
+      <w:proofErr w:type="spellEnd"/>
       <w:r>
         <w:rPr>
           <w:lang w:val="pt-PT"/>
         </w:rPr>
         <w:t>, avaliando diferentes combinações de profundidade máxima (</w:t>
       </w:r>
+      <w:proofErr w:type="spellStart"/>
       <w:r>
         <w:rPr>
           <w:i/>
@@ -3576,12 +4059,14 @@
         </w:rPr>
         <w:t>max_depth</w:t>
       </w:r>
+      <w:proofErr w:type="spellEnd"/>
       <w:r>
         <w:rPr>
           <w:lang w:val="pt-PT"/>
         </w:rPr>
         <w:t>), número mínimo de amostras para divisão (</w:t>
       </w:r>
+      <w:proofErr w:type="spellStart"/>
       <w:r>
         <w:rPr>
           <w:i/>
@@ -3590,12 +4075,14 @@
         </w:rPr>
         <w:t>min_samples_split</w:t>
       </w:r>
+      <w:proofErr w:type="spellEnd"/>
       <w:r>
         <w:rPr>
           <w:lang w:val="pt-PT"/>
         </w:rPr>
         <w:t>) e número mínimo de amostras por folha (</w:t>
       </w:r>
+      <w:proofErr w:type="spellStart"/>
       <w:r>
         <w:rPr>
           <w:i/>
@@ -3604,6 +4091,7 @@
         </w:rPr>
         <w:t>min_samples_leaf</w:t>
       </w:r>
+      <w:proofErr w:type="spellEnd"/>
       <w:r>
         <w:rPr>
           <w:lang w:val="pt-PT"/>
@@ -3687,12 +4175,14 @@
         <w:lastRenderedPageBreak/>
         <w:t xml:space="preserve">desempenho e pode até prejudicar a </w:t>
       </w:r>
+      <w:proofErr w:type="spellStart"/>
       <w:r>
         <w:rPr>
           <w:lang w:val="pt-PT"/>
         </w:rPr>
         <w:t>interpretabilidade</w:t>
       </w:r>
+      <w:proofErr w:type="spellEnd"/>
       <w:r>
         <w:rPr>
           <w:lang w:val="pt-PT"/>
@@ -3840,7 +4330,35 @@
         <w:rPr>
           <w:lang w:val="pt-PT"/>
         </w:rPr>
-        <w:t>confirma a importância das variáveis Affected_Population e Air_Pollution_Average, que surgem repetidamente nos níveis superiores da árvore e assumem um papel central na decisão</w:t>
+        <w:t xml:space="preserve">confirma a importância das variáveis </w:t>
+      </w:r>
+      <w:proofErr w:type="spellStart"/>
+      <w:r>
+        <w:rPr>
+          <w:lang w:val="pt-PT"/>
+        </w:rPr>
+        <w:t>Affected_Population</w:t>
+      </w:r>
+      <w:proofErr w:type="spellEnd"/>
+      <w:r>
+        <w:rPr>
+          <w:lang w:val="pt-PT"/>
+        </w:rPr>
+        <w:t xml:space="preserve"> e </w:t>
+      </w:r>
+      <w:proofErr w:type="spellStart"/>
+      <w:r>
+        <w:rPr>
+          <w:lang w:val="pt-PT"/>
+        </w:rPr>
+        <w:t>Air_Pollution_Average</w:t>
+      </w:r>
+      <w:proofErr w:type="spellEnd"/>
+      <w:r>
+        <w:rPr>
+          <w:lang w:val="pt-PT"/>
+        </w:rPr>
+        <w:t>, que surgem repetidamente nos níveis superiores da árvore e assumem um papel central na decisão</w:t>
       </w:r>
       <w:r>
         <w:rPr>
@@ -3925,6 +4443,7 @@
         </w:rPr>
         <w:t xml:space="preserve">ara tal, foi realizada uma otimização do tipo de </w:t>
       </w:r>
+      <w:proofErr w:type="spellStart"/>
       <w:r>
         <w:rPr>
           <w:i/>
@@ -3933,12 +4452,14 @@
         </w:rPr>
         <w:t>kernel</w:t>
       </w:r>
+      <w:proofErr w:type="spellEnd"/>
       <w:r>
         <w:rPr>
           <w:lang w:val="pt-PT"/>
         </w:rPr>
         <w:t xml:space="preserve"> através de </w:t>
       </w:r>
+      <w:proofErr w:type="spellStart"/>
       <w:r>
         <w:rPr>
           <w:i/>
@@ -3947,12 +4468,14 @@
         </w:rPr>
         <w:t>GridSearchCV</w:t>
       </w:r>
+      <w:proofErr w:type="spellEnd"/>
       <w:r>
         <w:rPr>
           <w:lang w:val="pt-PT"/>
         </w:rPr>
         <w:t xml:space="preserve">, testando os três principais tipos de </w:t>
       </w:r>
+      <w:proofErr w:type="spellStart"/>
       <w:r>
         <w:rPr>
           <w:i/>
@@ -3961,6 +4484,7 @@
         </w:rPr>
         <w:t>kernel</w:t>
       </w:r>
+      <w:proofErr w:type="spellEnd"/>
       <w:r>
         <w:rPr>
           <w:lang w:val="pt-PT"/>
@@ -3981,6 +4505,7 @@
         </w:rPr>
         <w:t xml:space="preserve">, </w:t>
       </w:r>
+      <w:proofErr w:type="spellStart"/>
       <w:r>
         <w:rPr>
           <w:i/>
@@ -3989,12 +4514,14 @@
         </w:rPr>
         <w:t>rbf</w:t>
       </w:r>
+      <w:proofErr w:type="spellEnd"/>
       <w:r>
         <w:rPr>
           <w:lang w:val="pt-PT"/>
         </w:rPr>
         <w:t xml:space="preserve"> e </w:t>
       </w:r>
+      <w:proofErr w:type="spellStart"/>
       <w:r>
         <w:rPr>
           <w:i/>
@@ -4003,12 +4530,14 @@
         </w:rPr>
         <w:t>polynomial</w:t>
       </w:r>
+      <w:proofErr w:type="spellEnd"/>
       <w:r>
         <w:rPr>
           <w:lang w:val="pt-PT"/>
         </w:rPr>
         <w:t xml:space="preserve">) com valores fixos de C=10 e outros parâmetros apropriados (como </w:t>
       </w:r>
+      <w:proofErr w:type="spellStart"/>
       <w:r>
         <w:rPr>
           <w:i/>
@@ -4017,12 +4546,14 @@
         </w:rPr>
         <w:t>gamma</w:t>
       </w:r>
+      <w:proofErr w:type="spellEnd"/>
       <w:r>
         <w:rPr>
           <w:lang w:val="pt-PT"/>
         </w:rPr>
         <w:t xml:space="preserve"> e </w:t>
       </w:r>
+      <w:proofErr w:type="spellStart"/>
       <w:r>
         <w:rPr>
           <w:i/>
@@ -4031,6 +4562,7 @@
         </w:rPr>
         <w:t>degree</w:t>
       </w:r>
+      <w:proofErr w:type="spellEnd"/>
       <w:r>
         <w:rPr>
           <w:lang w:val="pt-PT"/>
@@ -4083,6 +4615,7 @@
         </w:rPr>
         <w:t xml:space="preserve"> recorrendo ao algoritmo </w:t>
       </w:r>
+      <w:proofErr w:type="spellStart"/>
       <w:r>
         <w:rPr>
           <w:i/>
@@ -4091,6 +4624,7 @@
         </w:rPr>
         <w:t>MLPRegressor</w:t>
       </w:r>
+      <w:proofErr w:type="spellEnd"/>
       <w:r>
         <w:rPr>
           <w:lang w:val="pt-PT"/>
@@ -4103,6 +4637,7 @@
         </w:rPr>
         <w:t xml:space="preserve"> Antes de aplicar o modelo final, procedeu-se à otimização da sua configuração através de uma grelha de parâmetros testada com </w:t>
       </w:r>
+      <w:proofErr w:type="spellStart"/>
       <w:r>
         <w:rPr>
           <w:i/>
@@ -4111,6 +4646,7 @@
         </w:rPr>
         <w:t>GridSearchCV</w:t>
       </w:r>
+      <w:proofErr w:type="spellEnd"/>
       <w:r>
         <w:rPr>
           <w:lang w:val="pt-PT"/>
@@ -4129,6 +4665,7 @@
         </w:rPr>
         <w:t>A grelha contemplou diferentes estruturas de camadas ocultas, bem como duas funções de ativação (</w:t>
       </w:r>
+      <w:proofErr w:type="spellStart"/>
       <w:r>
         <w:rPr>
           <w:i/>
@@ -4137,12 +4674,14 @@
         </w:rPr>
         <w:t>relu</w:t>
       </w:r>
+      <w:proofErr w:type="spellEnd"/>
       <w:r>
         <w:rPr>
           <w:lang w:val="pt-PT"/>
         </w:rPr>
         <w:t xml:space="preserve"> e </w:t>
       </w:r>
+      <w:proofErr w:type="spellStart"/>
       <w:r>
         <w:rPr>
           <w:i/>
@@ -4151,20 +4690,41 @@
         </w:rPr>
         <w:t>tanh</w:t>
       </w:r>
+      <w:proofErr w:type="spellEnd"/>
       <w:r>
         <w:rPr>
           <w:lang w:val="pt-PT"/>
         </w:rPr>
         <w:t>). O solver adam foi mantido fixo, com um número máximo de 5000 iterações, tendo sido igualmente aplicados o ajuste adaptativo da taxa de aprendizagem e a paragem antecipada (</w:t>
       </w:r>
+      <w:proofErr w:type="spellStart"/>
       <w:r>
         <w:rPr>
           <w:i/>
           <w:iCs/>
           <w:lang w:val="pt-PT"/>
         </w:rPr>
-        <w:t>early stopping</w:t>
-      </w:r>
+        <w:t>early</w:t>
+      </w:r>
+      <w:proofErr w:type="spellEnd"/>
+      <w:r>
+        <w:rPr>
+          <w:i/>
+          <w:iCs/>
+          <w:lang w:val="pt-PT"/>
+        </w:rPr>
+        <w:t xml:space="preserve"> </w:t>
+      </w:r>
+      <w:proofErr w:type="spellStart"/>
+      <w:r>
+        <w:rPr>
+          <w:i/>
+          <w:iCs/>
+          <w:lang w:val="pt-PT"/>
+        </w:rPr>
+        <w:t>stopping</w:t>
+      </w:r>
+      <w:proofErr w:type="spellEnd"/>
       <w:r>
         <w:rPr>
           <w:lang w:val="pt-PT"/>
@@ -4209,6 +4769,7 @@
         </w:rPr>
         <w:t xml:space="preserve">Neste ponto, de forma a apresentar, de forma clara e comparável, as métricas de erro dos quatro modelos, foi armazenado num </w:t>
       </w:r>
+      <w:proofErr w:type="spellStart"/>
       <w:r>
         <w:rPr>
           <w:i/>
@@ -4217,6 +4778,7 @@
         </w:rPr>
         <w:t>DataFrame</w:t>
       </w:r>
+      <w:proofErr w:type="spellEnd"/>
       <w:r>
         <w:rPr>
           <w:lang w:val="pt-PT"/>
@@ -4357,6 +4919,7 @@
         </w:rPr>
         <w:t>o que sugere que o modelo pode estar a cometer alguns erros grandes (</w:t>
       </w:r>
+      <w:proofErr w:type="spellStart"/>
       <w:r>
         <w:rPr>
           <w:i/>
@@ -4365,6 +4928,7 @@
         </w:rPr>
         <w:t>outliers</w:t>
       </w:r>
+      <w:proofErr w:type="spellEnd"/>
       <w:r>
         <w:rPr>
           <w:lang w:val="pt-PT"/>
@@ -4482,7 +5046,21 @@
         <w:rPr>
           <w:lang w:val="pt-PT"/>
         </w:rPr>
-        <w:t>Com o objetivo de identificar os melhores modelos começamos por definir o menor MAE médio como critério para melhor desempenho dos modelos. Posto isto, armazenamos em listas os valores de MAE de cada fold para cada modelo e isolamos os dois melhores modelos (modelos que teriam melhor média de MAE nas listas).</w:t>
+        <w:t xml:space="preserve">Com o objetivo de identificar os melhores modelos começamos por definir o menor MAE médio como critério para melhor desempenho dos modelos. Posto isto, armazenamos em listas os valores de MAE de cada </w:t>
+      </w:r>
+      <w:proofErr w:type="spellStart"/>
+      <w:r>
+        <w:rPr>
+          <w:lang w:val="pt-PT"/>
+        </w:rPr>
+        <w:t>fold</w:t>
+      </w:r>
+      <w:proofErr w:type="spellEnd"/>
+      <w:r>
+        <w:rPr>
+          <w:lang w:val="pt-PT"/>
+        </w:rPr>
+        <w:t xml:space="preserve"> para cada modelo e isolamos os dois melhores modelos (modelos que teriam melhor média de MAE nas listas).</w:t>
       </w:r>
     </w:p>
     <w:p>
@@ -4499,6 +5077,7 @@
         </w:rPr>
         <w:t xml:space="preserve">Para o teste estatístico decidimos usar o teste de </w:t>
       </w:r>
+      <w:proofErr w:type="spellStart"/>
       <w:r>
         <w:rPr>
           <w:i/>
@@ -4507,6 +5086,7 @@
         </w:rPr>
         <w:t>Shapiro-Wilk</w:t>
       </w:r>
+      <w:proofErr w:type="spellEnd"/>
       <w:r>
         <w:rPr>
           <w:lang w:val="pt-PT"/>
@@ -4528,6 +5108,7 @@
         </w:rPr>
         <w:t xml:space="preserve">Usaremos o t </w:t>
       </w:r>
+      <w:proofErr w:type="spellStart"/>
       <w:r>
         <w:rPr>
           <w:i/>
@@ -4536,12 +5117,14 @@
         </w:rPr>
         <w:t>Student</w:t>
       </w:r>
+      <w:proofErr w:type="spellEnd"/>
       <w:r>
         <w:rPr>
           <w:lang w:val="pt-PT"/>
         </w:rPr>
         <w:t xml:space="preserve"> pareado para amostras normais ou teste </w:t>
       </w:r>
+      <w:proofErr w:type="spellStart"/>
       <w:r>
         <w:rPr>
           <w:i/>
@@ -4550,6 +5133,7 @@
         </w:rPr>
         <w:t>Wilcoxon</w:t>
       </w:r>
+      <w:proofErr w:type="spellEnd"/>
       <w:r>
         <w:rPr>
           <w:lang w:val="pt-PT"/>
@@ -4665,7 +5249,21 @@
         <w:rPr>
           <w:lang w:val="pt-PT"/>
         </w:rPr>
-        <w:t>” que poderá ser rejeitado caso o p-value apresente valores menores que os 5% de significância definidos.</w:t>
+        <w:t>” que poderá ser rejeitado caso o p-</w:t>
+      </w:r>
+      <w:proofErr w:type="spellStart"/>
+      <w:r>
+        <w:rPr>
+          <w:lang w:val="pt-PT"/>
+        </w:rPr>
+        <w:t>value</w:t>
+      </w:r>
+      <w:proofErr w:type="spellEnd"/>
+      <w:r>
+        <w:rPr>
+          <w:lang w:val="pt-PT"/>
+        </w:rPr>
+        <w:t xml:space="preserve"> apresente valores menores que os 5% de significância definidos.</w:t>
       </w:r>
     </w:p>
     <w:p>
@@ -4759,7 +5357,21 @@
         <w:rPr>
           <w:lang w:val="pt-PT"/>
         </w:rPr>
-        <w:t>Resultados do teste de normalidade (Shapiro-Wilk):</w:t>
+        <w:t>Resultados do teste de normalidade (</w:t>
+      </w:r>
+      <w:proofErr w:type="spellStart"/>
+      <w:r>
+        <w:rPr>
+          <w:lang w:val="pt-PT"/>
+        </w:rPr>
+        <w:t>Shapiro-Wilk</w:t>
+      </w:r>
+      <w:proofErr w:type="spellEnd"/>
+      <w:r>
+        <w:rPr>
+          <w:lang w:val="pt-PT"/>
+        </w:rPr>
+        <w:t>):</w:t>
       </w:r>
     </w:p>
     <w:p>
@@ -4781,8 +5393,18 @@
           <w:bCs/>
           <w:lang w:val="pt-PT"/>
         </w:rPr>
-        <w:t>P-value</w:t>
-      </w:r>
+        <w:t>P-</w:t>
+      </w:r>
+      <w:proofErr w:type="spellStart"/>
+      <w:r>
+        <w:rPr>
+          <w:b/>
+          <w:bCs/>
+          <w:lang w:val="pt-PT"/>
+        </w:rPr>
+        <w:t>value</w:t>
+      </w:r>
+      <w:proofErr w:type="spellEnd"/>
       <w:r>
         <w:rPr>
           <w:lang w:val="pt-PT"/>
@@ -4802,7 +5424,21 @@
         <w:rPr>
           <w:lang w:val="pt-PT"/>
         </w:rPr>
-        <w:t>Resultados do teste t de Student:</w:t>
+        <w:t xml:space="preserve">Resultados do teste t de </w:t>
+      </w:r>
+      <w:proofErr w:type="spellStart"/>
+      <w:r>
+        <w:rPr>
+          <w:lang w:val="pt-PT"/>
+        </w:rPr>
+        <w:t>Student</w:t>
+      </w:r>
+      <w:proofErr w:type="spellEnd"/>
+      <w:r>
+        <w:rPr>
+          <w:lang w:val="pt-PT"/>
+        </w:rPr>
+        <w:t>:</w:t>
       </w:r>
     </w:p>
     <w:p>
@@ -4824,8 +5460,18 @@
           <w:bCs/>
           <w:lang w:val="pt-PT"/>
         </w:rPr>
-        <w:t>P-value</w:t>
-      </w:r>
+        <w:t>P-</w:t>
+      </w:r>
+      <w:proofErr w:type="spellStart"/>
+      <w:r>
+        <w:rPr>
+          <w:b/>
+          <w:bCs/>
+          <w:lang w:val="pt-PT"/>
+        </w:rPr>
+        <w:t>value</w:t>
+      </w:r>
+      <w:proofErr w:type="spellEnd"/>
       <w:r>
         <w:rPr>
           <w:lang w:val="pt-PT"/>
@@ -4943,13 +5589,41 @@
         <w:rPr>
           <w:lang w:val="pt-PT"/>
         </w:rPr>
-        <w:t xml:space="preserve">No teste de Shapiro-Wilk </w:t>
-      </w:r>
-      <w:r>
-        <w:rPr>
-          <w:lang w:val="pt-PT"/>
-        </w:rPr>
-        <w:t xml:space="preserve">aplicado às diferenças entre os MAE dos dois modelos resultou num p-value </w:t>
+        <w:t xml:space="preserve">No teste de </w:t>
+      </w:r>
+      <w:proofErr w:type="spellStart"/>
+      <w:r>
+        <w:rPr>
+          <w:lang w:val="pt-PT"/>
+        </w:rPr>
+        <w:t>Shapiro-Wilk</w:t>
+      </w:r>
+      <w:proofErr w:type="spellEnd"/>
+      <w:r>
+        <w:rPr>
+          <w:lang w:val="pt-PT"/>
+        </w:rPr>
+        <w:t xml:space="preserve"> </w:t>
+      </w:r>
+      <w:r>
+        <w:rPr>
+          <w:lang w:val="pt-PT"/>
+        </w:rPr>
+        <w:t>aplicado às diferenças entre os MAE dos dois modelos resultou num p-</w:t>
+      </w:r>
+      <w:proofErr w:type="spellStart"/>
+      <w:r>
+        <w:rPr>
+          <w:lang w:val="pt-PT"/>
+        </w:rPr>
+        <w:t>value</w:t>
+      </w:r>
+      <w:proofErr w:type="spellEnd"/>
+      <w:r>
+        <w:rPr>
+          <w:lang w:val="pt-PT"/>
+        </w:rPr>
+        <w:t xml:space="preserve"> </w:t>
       </w:r>
       <w:r>
         <w:rPr>
@@ -4967,7 +5641,21 @@
         <w:rPr>
           <w:lang w:val="pt-PT"/>
         </w:rPr>
-        <w:t>, levando-nos a escolher o teste t de Student para verificar se as diferenças são estatisticamente significativas</w:t>
+        <w:t xml:space="preserve">, levando-nos a escolher o teste t de </w:t>
+      </w:r>
+      <w:proofErr w:type="spellStart"/>
+      <w:r>
+        <w:rPr>
+          <w:lang w:val="pt-PT"/>
+        </w:rPr>
+        <w:t>Student</w:t>
+      </w:r>
+      <w:proofErr w:type="spellEnd"/>
+      <w:r>
+        <w:rPr>
+          <w:lang w:val="pt-PT"/>
+        </w:rPr>
+        <w:t xml:space="preserve"> para verificar se as diferenças são estatisticamente significativas</w:t>
       </w:r>
       <w:r>
         <w:rPr>
@@ -4993,7 +5681,21 @@
         <w:rPr>
           <w:lang w:val="pt-PT"/>
         </w:rPr>
-        <w:t xml:space="preserve"> o valor do p-value foi muito inferior ao nível de significância, levando-nos</w:t>
+        <w:t xml:space="preserve"> o valor do p-</w:t>
+      </w:r>
+      <w:proofErr w:type="spellStart"/>
+      <w:r>
+        <w:rPr>
+          <w:lang w:val="pt-PT"/>
+        </w:rPr>
+        <w:t>value</w:t>
+      </w:r>
+      <w:proofErr w:type="spellEnd"/>
+      <w:r>
+        <w:rPr>
+          <w:lang w:val="pt-PT"/>
+        </w:rPr>
+        <w:t xml:space="preserve"> foi muito inferior ao nível de significância, levando-nos</w:t>
       </w:r>
       <w:r>
         <w:rPr>
@@ -5062,6 +5764,7 @@
         </w:rPr>
         <w:t xml:space="preserve">O pretendido neste exercício é a criação de um novo atributo </w:t>
       </w:r>
+      <w:proofErr w:type="spellStart"/>
       <w:r>
         <w:rPr>
           <w:i/>
@@ -5070,6 +5773,7 @@
         </w:rPr>
         <w:t>RespDisease</w:t>
       </w:r>
+      <w:proofErr w:type="spellEnd"/>
       <w:r>
         <w:rPr>
           <w:i/>
@@ -5084,13 +5788,23 @@
         </w:rPr>
         <w:t xml:space="preserve">que consiste na identificação de uma doença estar ligada a problemas respiratórios ou não. Deste modo, o atributo foi derivado da coluna </w:t>
       </w:r>
+      <w:proofErr w:type="spellStart"/>
       <w:r>
         <w:rPr>
           <w:i/>
           <w:iCs/>
           <w:lang w:val="pt-PT"/>
         </w:rPr>
-        <w:t xml:space="preserve">Outcome </w:t>
+        <w:t>Outcome</w:t>
+      </w:r>
+      <w:proofErr w:type="spellEnd"/>
+      <w:r>
+        <w:rPr>
+          <w:i/>
+          <w:iCs/>
+          <w:lang w:val="pt-PT"/>
+        </w:rPr>
+        <w:t xml:space="preserve"> </w:t>
       </w:r>
       <w:r>
         <w:rPr>
@@ -5098,24 +5812,70 @@
         </w:rPr>
         <w:t>dos dados, sendo consideradas os valores “</w:t>
       </w:r>
+      <w:proofErr w:type="spellStart"/>
       <w:r>
         <w:rPr>
           <w:lang w:val="pt-PT"/>
         </w:rPr>
         <w:t>Asthma</w:t>
       </w:r>
+      <w:proofErr w:type="spellEnd"/>
       <w:r>
         <w:rPr>
           <w:lang w:val="pt-PT"/>
         </w:rPr>
         <w:t>” e “</w:t>
       </w:r>
-      <w:r>
-        <w:rPr>
-          <w:lang w:val="pt-PT"/>
-        </w:rPr>
-        <w:t>Chronic obstructive pulmonary disease</w:t>
-      </w:r>
+      <w:proofErr w:type="spellStart"/>
+      <w:r>
+        <w:rPr>
+          <w:lang w:val="pt-PT"/>
+        </w:rPr>
+        <w:t>Chronic</w:t>
+      </w:r>
+      <w:proofErr w:type="spellEnd"/>
+      <w:r>
+        <w:rPr>
+          <w:lang w:val="pt-PT"/>
+        </w:rPr>
+        <w:t xml:space="preserve"> </w:t>
+      </w:r>
+      <w:proofErr w:type="spellStart"/>
+      <w:r>
+        <w:rPr>
+          <w:lang w:val="pt-PT"/>
+        </w:rPr>
+        <w:t>obstructive</w:t>
+      </w:r>
+      <w:proofErr w:type="spellEnd"/>
+      <w:r>
+        <w:rPr>
+          <w:lang w:val="pt-PT"/>
+        </w:rPr>
+        <w:t xml:space="preserve"> </w:t>
+      </w:r>
+      <w:proofErr w:type="spellStart"/>
+      <w:r>
+        <w:rPr>
+          <w:lang w:val="pt-PT"/>
+        </w:rPr>
+        <w:t>pulmonary</w:t>
+      </w:r>
+      <w:proofErr w:type="spellEnd"/>
+      <w:r>
+        <w:rPr>
+          <w:lang w:val="pt-PT"/>
+        </w:rPr>
+        <w:t xml:space="preserve"> </w:t>
+      </w:r>
+      <w:proofErr w:type="spellStart"/>
+      <w:r>
+        <w:rPr>
+          <w:lang w:val="pt-PT"/>
+        </w:rPr>
+        <w:t>disease</w:t>
+      </w:r>
+      <w:proofErr w:type="spellEnd"/>
       <w:r>
         <w:rPr>
           <w:lang w:val="pt-PT"/>
@@ -5192,6 +5952,7 @@
       </w:pPr>
       <w:r>
         <w:rPr>
+          <w:noProof/>
           <w:lang w:val="pt-PT"/>
         </w:rPr>
         <w:drawing>
@@ -5234,19 +5995,45 @@
     <w:p>
       <w:pPr>
         <w:pStyle w:val="Legenda"/>
-      </w:pPr>
-      <w:r>
+        <w:rPr>
+          <w:lang w:val="pt-PT"/>
+        </w:rPr>
+      </w:pPr>
+      <w:r>
+        <w:rPr>
+          <w:lang w:val="pt-PT"/>
+        </w:rPr>
         <w:t xml:space="preserve">Figura </w:t>
       </w:r>
-      <w:fldSimple w:instr=" SEQ Figura \* ARABIC ">
-        <w:r>
-          <w:rPr>
-            <w:noProof/>
-          </w:rPr>
-          <w:t>8</w:t>
-        </w:r>
-      </w:fldSimple>
-      <w:r>
+      <w:r>
+        <w:fldChar w:fldCharType="begin"/>
+      </w:r>
+      <w:r>
+        <w:rPr>
+          <w:lang w:val="pt-PT"/>
+        </w:rPr>
+        <w:instrText xml:space="preserve"> SEQ Figura \* ARABIC </w:instrText>
+      </w:r>
+      <w:r>
+        <w:fldChar w:fldCharType="separate"/>
+      </w:r>
+      <w:r>
+        <w:rPr>
+          <w:noProof/>
+          <w:lang w:val="pt-PT"/>
+        </w:rPr>
+        <w:t>8</w:t>
+      </w:r>
+      <w:r>
+        <w:rPr>
+          <w:noProof/>
+        </w:rPr>
+        <w:fldChar w:fldCharType="end"/>
+      </w:r>
+      <w:r>
+        <w:rPr>
+          <w:lang w:val="pt-PT"/>
+        </w:rPr>
         <w:t xml:space="preserve"> - Parâmetros da árvore de decisão</w:t>
       </w:r>
     </w:p>
@@ -5255,6 +6042,9 @@
         <w:keepNext/>
       </w:pPr>
       <w:r>
+        <w:rPr>
+          <w:noProof/>
+        </w:rPr>
         <w:drawing>
           <wp:inline distT="0" distB="0" distL="0" distR="0" wp14:anchorId="4269F6F6" wp14:editId="0BE61C3A">
             <wp:extent cx="3089910" cy="1413510"/>
@@ -5295,27 +6085,59 @@
     <w:p>
       <w:pPr>
         <w:pStyle w:val="Legenda"/>
-      </w:pPr>
-      <w:r>
+        <w:rPr>
+          <w:lang w:val="pt-PT"/>
+        </w:rPr>
+      </w:pPr>
+      <w:r>
+        <w:rPr>
+          <w:lang w:val="pt-PT"/>
+        </w:rPr>
         <w:t xml:space="preserve">Figura </w:t>
       </w:r>
-      <w:fldSimple w:instr=" SEQ Figura \* ARABIC ">
-        <w:r>
-          <w:rPr>
-            <w:noProof/>
-          </w:rPr>
-          <w:t>9</w:t>
-        </w:r>
-      </w:fldSimple>
-      <w:r>
+      <w:r>
+        <w:fldChar w:fldCharType="begin"/>
+      </w:r>
+      <w:r>
+        <w:rPr>
+          <w:lang w:val="pt-PT"/>
+        </w:rPr>
+        <w:instrText xml:space="preserve"> SEQ Figura \* ARABIC </w:instrText>
+      </w:r>
+      <w:r>
+        <w:fldChar w:fldCharType="separate"/>
+      </w:r>
+      <w:r>
+        <w:rPr>
+          <w:noProof/>
+          <w:lang w:val="pt-PT"/>
+        </w:rPr>
+        <w:t>9</w:t>
+      </w:r>
+      <w:r>
+        <w:rPr>
+          <w:noProof/>
+        </w:rPr>
+        <w:fldChar w:fldCharType="end"/>
+      </w:r>
+      <w:r>
+        <w:rPr>
+          <w:lang w:val="pt-PT"/>
+        </w:rPr>
         <w:t xml:space="preserve"> - Árvore de decisão</w:t>
       </w:r>
     </w:p>
     <w:p>
       <w:pPr>
         <w:jc w:val="both"/>
-      </w:pPr>
-      <w:r>
+        <w:rPr>
+          <w:lang w:val="pt-PT"/>
+        </w:rPr>
+      </w:pPr>
+      <w:r>
+        <w:rPr>
+          <w:lang w:val="pt-PT"/>
+        </w:rPr>
         <w:t>Foram alcançados os seguintes resultados.</w:t>
       </w:r>
     </w:p>
@@ -5324,6 +6146,9 @@
         <w:keepNext/>
       </w:pPr>
       <w:r>
+        <w:rPr>
+          <w:noProof/>
+        </w:rPr>
         <w:drawing>
           <wp:inline distT="0" distB="0" distL="0" distR="0" wp14:anchorId="71294244" wp14:editId="41D3FDEC">
             <wp:extent cx="3089910" cy="793115"/>
@@ -5364,19 +6189,45 @@
     <w:p>
       <w:pPr>
         <w:pStyle w:val="Legenda"/>
-      </w:pPr>
-      <w:r>
+        <w:rPr>
+          <w:lang w:val="pt-PT"/>
+        </w:rPr>
+      </w:pPr>
+      <w:r>
+        <w:rPr>
+          <w:lang w:val="pt-PT"/>
+        </w:rPr>
         <w:t xml:space="preserve">Figura </w:t>
       </w:r>
-      <w:fldSimple w:instr=" SEQ Figura \* ARABIC ">
-        <w:r>
-          <w:rPr>
-            <w:noProof/>
-          </w:rPr>
-          <w:t>10</w:t>
-        </w:r>
-      </w:fldSimple>
-      <w:r>
+      <w:r>
+        <w:fldChar w:fldCharType="begin"/>
+      </w:r>
+      <w:r>
+        <w:rPr>
+          <w:lang w:val="pt-PT"/>
+        </w:rPr>
+        <w:instrText xml:space="preserve"> SEQ Figura \* ARABIC </w:instrText>
+      </w:r>
+      <w:r>
+        <w:fldChar w:fldCharType="separate"/>
+      </w:r>
+      <w:r>
+        <w:rPr>
+          <w:noProof/>
+          <w:lang w:val="pt-PT"/>
+        </w:rPr>
+        <w:t>10</w:t>
+      </w:r>
+      <w:r>
+        <w:rPr>
+          <w:noProof/>
+        </w:rPr>
+        <w:fldChar w:fldCharType="end"/>
+      </w:r>
+      <w:r>
+        <w:rPr>
+          <w:lang w:val="pt-PT"/>
+        </w:rPr>
         <w:t xml:space="preserve"> - Resultados da árvore de decisão</w:t>
       </w:r>
     </w:p>
@@ -5391,9 +6242,29 @@
     <w:p>
       <w:pPr>
         <w:jc w:val="both"/>
-      </w:pPr>
-      <w:r>
-        <w:t>Para a rede neuronal criada foram selcionados os seguintes parâmetros.</w:t>
+        <w:rPr>
+          <w:lang w:val="pt-PT"/>
+        </w:rPr>
+      </w:pPr>
+      <w:r>
+        <w:rPr>
+          <w:lang w:val="pt-PT"/>
+        </w:rPr>
+        <w:t xml:space="preserve">Para a rede neuronal criada foram </w:t>
+      </w:r>
+      <w:proofErr w:type="spellStart"/>
+      <w:r>
+        <w:rPr>
+          <w:lang w:val="pt-PT"/>
+        </w:rPr>
+        <w:t>selcionados</w:t>
+      </w:r>
+      <w:proofErr w:type="spellEnd"/>
+      <w:r>
+        <w:rPr>
+          <w:lang w:val="pt-PT"/>
+        </w:rPr>
+        <w:t xml:space="preserve"> os seguintes parâmetros.</w:t>
       </w:r>
     </w:p>
     <w:p>
@@ -5401,6 +6272,9 @@
         <w:keepNext/>
       </w:pPr>
       <w:r>
+        <w:rPr>
+          <w:noProof/>
+        </w:rPr>
         <w:drawing>
           <wp:inline distT="0" distB="0" distL="0" distR="0" wp14:anchorId="6AED1FC1" wp14:editId="790BBCBA">
             <wp:extent cx="2943636" cy="1657581"/>
@@ -5441,27 +6315,59 @@
     <w:p>
       <w:pPr>
         <w:pStyle w:val="Legenda"/>
-      </w:pPr>
-      <w:r>
+        <w:rPr>
+          <w:lang w:val="pt-PT"/>
+        </w:rPr>
+      </w:pPr>
+      <w:r>
+        <w:rPr>
+          <w:lang w:val="pt-PT"/>
+        </w:rPr>
         <w:t xml:space="preserve">Figura </w:t>
       </w:r>
-      <w:fldSimple w:instr=" SEQ Figura \* ARABIC ">
-        <w:r>
-          <w:rPr>
-            <w:noProof/>
-          </w:rPr>
-          <w:t>11</w:t>
-        </w:r>
-      </w:fldSimple>
-      <w:r>
+      <w:r>
+        <w:fldChar w:fldCharType="begin"/>
+      </w:r>
+      <w:r>
+        <w:rPr>
+          <w:lang w:val="pt-PT"/>
+        </w:rPr>
+        <w:instrText xml:space="preserve"> SEQ Figura \* ARABIC </w:instrText>
+      </w:r>
+      <w:r>
+        <w:fldChar w:fldCharType="separate"/>
+      </w:r>
+      <w:r>
+        <w:rPr>
+          <w:noProof/>
+          <w:lang w:val="pt-PT"/>
+        </w:rPr>
+        <w:t>11</w:t>
+      </w:r>
+      <w:r>
+        <w:rPr>
+          <w:noProof/>
+        </w:rPr>
+        <w:fldChar w:fldCharType="end"/>
+      </w:r>
+      <w:r>
+        <w:rPr>
+          <w:lang w:val="pt-PT"/>
+        </w:rPr>
         <w:t xml:space="preserve"> - Parâmetros da rede neuronal</w:t>
       </w:r>
     </w:p>
     <w:p>
       <w:pPr>
         <w:jc w:val="both"/>
-      </w:pPr>
-      <w:r>
+        <w:rPr>
+          <w:lang w:val="pt-PT"/>
+        </w:rPr>
+      </w:pPr>
+      <w:r>
+        <w:rPr>
+          <w:lang w:val="pt-PT"/>
+        </w:rPr>
         <w:t>Foram alcançados os seguintes resultados.</w:t>
       </w:r>
     </w:p>
@@ -5470,6 +6376,9 @@
         <w:keepNext/>
       </w:pPr>
       <w:r>
+        <w:rPr>
+          <w:noProof/>
+        </w:rPr>
         <w:drawing>
           <wp:inline distT="0" distB="0" distL="0" distR="0" wp14:anchorId="2B85820D" wp14:editId="54C33491">
             <wp:extent cx="3089910" cy="854075"/>
@@ -5511,8 +6420,13 @@
       <w:pPr>
         <w:pStyle w:val="Legenda"/>
       </w:pPr>
-      <w:r>
-        <w:t xml:space="preserve">Figura </w:t>
+      <w:proofErr w:type="spellStart"/>
+      <w:r>
+        <w:t>Figura</w:t>
+      </w:r>
+      <w:proofErr w:type="spellEnd"/>
+      <w:r>
+        <w:t xml:space="preserve"> </w:t>
       </w:r>
       <w:fldSimple w:instr=" SEQ Figura \* ARABIC ">
         <w:r>
@@ -5523,7 +6437,15 @@
         </w:r>
       </w:fldSimple>
       <w:r>
-        <w:t xml:space="preserve"> - Resultados da rede neuronal</w:t>
+        <w:t xml:space="preserve"> - </w:t>
+      </w:r>
+      <w:proofErr w:type="spellStart"/>
+      <w:r>
+        <w:t>Resultados</w:t>
+      </w:r>
+      <w:proofErr w:type="spellEnd"/>
+      <w:r>
+        <w:t xml:space="preserve"> da rede neuronal</w:t>
       </w:r>
     </w:p>
     <w:p>
@@ -5537,18 +6459,30 @@
     <w:p>
       <w:pPr>
         <w:jc w:val="both"/>
-      </w:pPr>
-      <w:r>
+        <w:rPr>
+          <w:lang w:val="pt-PT"/>
+        </w:rPr>
+      </w:pPr>
+      <w:r>
+        <w:rPr>
+          <w:lang w:val="pt-PT"/>
+        </w:rPr>
         <w:t xml:space="preserve">Para este modelo foi utilizado um </w:t>
       </w:r>
+      <w:proofErr w:type="spellStart"/>
       <w:r>
         <w:rPr>
           <w:i/>
           <w:iCs/>
+          <w:lang w:val="pt-PT"/>
         </w:rPr>
         <w:t>kernel</w:t>
       </w:r>
-      <w:r>
+      <w:proofErr w:type="spellEnd"/>
+      <w:r>
+        <w:rPr>
+          <w:lang w:val="pt-PT"/>
+        </w:rPr>
         <w:t xml:space="preserve"> linear, não se conseguindo alcançar resultados.</w:t>
       </w:r>
     </w:p>
@@ -5571,7 +6505,21 @@
         <w:rPr>
           <w:lang w:val="pt-PT"/>
         </w:rPr>
-        <w:t>De modo a otimizar o número de vizinhos considerados para a classificação, foram comparados todos os valores no intervalo [1,9], verificando-se o valor de k otimizado para k=2.</w:t>
+        <w:t xml:space="preserve">De modo a otimizar o número de vizinhos considerados para a classificação, foram comparados todos os valores no intervalo [1,9], verificando-se o valor de </w:t>
+      </w:r>
+      <w:proofErr w:type="gramStart"/>
+      <w:r>
+        <w:rPr>
+          <w:lang w:val="pt-PT"/>
+        </w:rPr>
+        <w:t>k</w:t>
+      </w:r>
+      <w:proofErr w:type="gramEnd"/>
+      <w:r>
+        <w:rPr>
+          <w:lang w:val="pt-PT"/>
+        </w:rPr>
+        <w:t xml:space="preserve"> otimizado para k=2.</w:t>
       </w:r>
     </w:p>
     <w:p>
@@ -5580,6 +6528,7 @@
       </w:pPr>
       <w:r>
         <w:rPr>
+          <w:noProof/>
           <w:lang w:val="pt-PT"/>
         </w:rPr>
         <w:drawing>
@@ -5622,27 +6571,59 @@
     <w:p>
       <w:pPr>
         <w:pStyle w:val="Legenda"/>
-      </w:pPr>
-      <w:r>
+        <w:rPr>
+          <w:lang w:val="pt-PT"/>
+        </w:rPr>
+      </w:pPr>
+      <w:r>
+        <w:rPr>
+          <w:lang w:val="pt-PT"/>
+        </w:rPr>
         <w:t xml:space="preserve">Figura </w:t>
       </w:r>
-      <w:fldSimple w:instr=" SEQ Figura \* ARABIC ">
-        <w:r>
-          <w:rPr>
-            <w:noProof/>
-          </w:rPr>
-          <w:t>13</w:t>
-        </w:r>
-      </w:fldSimple>
-      <w:r>
+      <w:r>
+        <w:fldChar w:fldCharType="begin"/>
+      </w:r>
+      <w:r>
+        <w:rPr>
+          <w:lang w:val="pt-PT"/>
+        </w:rPr>
+        <w:instrText xml:space="preserve"> SEQ Figura \* ARABIC </w:instrText>
+      </w:r>
+      <w:r>
+        <w:fldChar w:fldCharType="separate"/>
+      </w:r>
+      <w:r>
+        <w:rPr>
+          <w:noProof/>
+          <w:lang w:val="pt-PT"/>
+        </w:rPr>
+        <w:t>13</w:t>
+      </w:r>
+      <w:r>
+        <w:rPr>
+          <w:noProof/>
+        </w:rPr>
+        <w:fldChar w:fldCharType="end"/>
+      </w:r>
+      <w:r>
+        <w:rPr>
+          <w:lang w:val="pt-PT"/>
+        </w:rPr>
         <w:t xml:space="preserve"> - Gráfico de otimização para vizinhos</w:t>
       </w:r>
     </w:p>
     <w:p>
       <w:pPr>
         <w:jc w:val="both"/>
-      </w:pPr>
-      <w:r>
+        <w:rPr>
+          <w:lang w:val="pt-PT"/>
+        </w:rPr>
+      </w:pPr>
+      <w:r>
+        <w:rPr>
+          <w:lang w:val="pt-PT"/>
+        </w:rPr>
         <w:t>Alcançaram-se assim os seguintes resultados.</w:t>
       </w:r>
     </w:p>
@@ -5651,6 +6632,9 @@
         <w:keepNext/>
       </w:pPr>
       <w:r>
+        <w:rPr>
+          <w:noProof/>
+        </w:rPr>
         <w:drawing>
           <wp:inline distT="0" distB="0" distL="0" distR="0" wp14:anchorId="4328A72B" wp14:editId="66E57889">
             <wp:extent cx="3089910" cy="2088515"/>
@@ -5691,79 +6675,229 @@
     <w:p>
       <w:pPr>
         <w:pStyle w:val="Legenda"/>
-      </w:pPr>
-      <w:r>
+        <w:rPr>
+          <w:lang w:val="pt-PT"/>
+        </w:rPr>
+      </w:pPr>
+      <w:r>
+        <w:rPr>
+          <w:lang w:val="pt-PT"/>
+        </w:rPr>
         <w:t xml:space="preserve">Figura </w:t>
       </w:r>
-      <w:fldSimple w:instr=" SEQ Figura \* ARABIC ">
-        <w:r>
-          <w:rPr>
-            <w:noProof/>
-          </w:rPr>
-          <w:t>14</w:t>
-        </w:r>
-      </w:fldSimple>
-      <w:r>
+      <w:r>
+        <w:fldChar w:fldCharType="begin"/>
+      </w:r>
+      <w:r>
+        <w:rPr>
+          <w:lang w:val="pt-PT"/>
+        </w:rPr>
+        <w:instrText xml:space="preserve"> SEQ Figura \* ARABIC </w:instrText>
+      </w:r>
+      <w:r>
+        <w:fldChar w:fldCharType="separate"/>
+      </w:r>
+      <w:r>
+        <w:rPr>
+          <w:noProof/>
+          <w:lang w:val="pt-PT"/>
+        </w:rPr>
+        <w:t>14</w:t>
+      </w:r>
+      <w:r>
+        <w:rPr>
+          <w:noProof/>
+        </w:rPr>
+        <w:fldChar w:fldCharType="end"/>
+      </w:r>
+      <w:r>
+        <w:rPr>
+          <w:lang w:val="pt-PT"/>
+        </w:rPr>
         <w:t xml:space="preserve"> - Resultados k-vizinhos mais próximos</w:t>
       </w:r>
     </w:p>
     <w:p>
       <w:pPr>
         <w:jc w:val="both"/>
-      </w:pPr>
-      <w:r>
+        <w:rPr>
+          <w:lang w:val="pt-PT"/>
+        </w:rPr>
+      </w:pPr>
+      <w:r>
+        <w:rPr>
+          <w:lang w:val="pt-PT"/>
+        </w:rPr>
         <w:t>4.3.</w:t>
       </w:r>
       <w:r>
+        <w:rPr>
+          <w:lang w:val="pt-PT"/>
+        </w:rPr>
         <w:t>4.</w:t>
       </w:r>
     </w:p>
     <w:p>
       <w:pPr>
         <w:jc w:val="both"/>
-      </w:pPr>
-      <w:r>
-        <w:t xml:space="preserve">De modo a comparer os dois melhores modelos, foram selecionados os dois com medias de </w:t>
-      </w:r>
+        <w:rPr>
+          <w:lang w:val="pt-PT"/>
+        </w:rPr>
+      </w:pPr>
+      <w:r>
+        <w:rPr>
+          <w:lang w:val="pt-PT"/>
+        </w:rPr>
+        <w:t xml:space="preserve">De modo a </w:t>
+      </w:r>
+      <w:proofErr w:type="spellStart"/>
+      <w:r>
+        <w:rPr>
+          <w:lang w:val="pt-PT"/>
+        </w:rPr>
+        <w:t>comparer</w:t>
+      </w:r>
+      <w:proofErr w:type="spellEnd"/>
+      <w:r>
+        <w:rPr>
+          <w:lang w:val="pt-PT"/>
+        </w:rPr>
+        <w:t xml:space="preserve"> os dois melhores modelos, foram selecionados os dois com medias de </w:t>
+      </w:r>
+      <w:proofErr w:type="spellStart"/>
       <w:r>
         <w:rPr>
           <w:i/>
           <w:iCs/>
+          <w:lang w:val="pt-PT"/>
         </w:rPr>
         <w:t>accuracy</w:t>
       </w:r>
-      <w:r>
-        <w:t xml:space="preserve"> mais próximas de 1, pelo que os dois melhores foram o modelo de rede neuronal e o modelo de k-nearest neighbors.</w:t>
+      <w:proofErr w:type="spellEnd"/>
+      <w:r>
+        <w:rPr>
+          <w:lang w:val="pt-PT"/>
+        </w:rPr>
+        <w:t xml:space="preserve"> mais próximas de 1, pelo que os dois melhores foram o modelo de rede neuronal e o modelo de k-</w:t>
+      </w:r>
+      <w:proofErr w:type="spellStart"/>
+      <w:r>
+        <w:rPr>
+          <w:lang w:val="pt-PT"/>
+        </w:rPr>
+        <w:t>nearest</w:t>
+      </w:r>
+      <w:proofErr w:type="spellEnd"/>
+      <w:r>
+        <w:rPr>
+          <w:lang w:val="pt-PT"/>
+        </w:rPr>
+        <w:t xml:space="preserve"> </w:t>
+      </w:r>
+      <w:proofErr w:type="spellStart"/>
+      <w:r>
+        <w:rPr>
+          <w:lang w:val="pt-PT"/>
+        </w:rPr>
+        <w:t>neighbors</w:t>
+      </w:r>
+      <w:proofErr w:type="spellEnd"/>
+      <w:r>
+        <w:rPr>
+          <w:lang w:val="pt-PT"/>
+        </w:rPr>
+        <w:t>.</w:t>
       </w:r>
     </w:p>
     <w:p>
       <w:pPr>
         <w:jc w:val="both"/>
-      </w:pPr>
-      <w:r>
-        <w:t xml:space="preserve">Com a finalidade de identificar se existe uma diferença significativa entre os dois modelos foi aplicado </w:t>
-      </w:r>
-      <w:r>
-        <w:t>o teste t</w:t>
-      </w:r>
-      <w:r>
-        <w:t xml:space="preserve">-student </w:t>
-      </w:r>
-      <w:r>
-        <w:t xml:space="preserve">para </w:t>
-      </w:r>
-      <w:r>
-        <w:t xml:space="preserve">as accuracies de cada fold de cada modelo, </w:t>
-      </w:r>
-      <w:r>
-        <w:t>com nível de significância de 5%, obteve-se um p-</w:t>
-      </w:r>
-      <w:r>
-        <w:t xml:space="preserve">value inferior a 0.05, concluímos que existe uma diferença significative entre os modelos. </w:t>
-      </w:r>
-    </w:p>
-    <w:p>
-      <w:r>
+        <w:rPr>
+          <w:lang w:val="pt-PT"/>
+        </w:rPr>
+      </w:pPr>
+      <w:r>
+        <w:rPr>
+          <w:lang w:val="pt-PT"/>
+        </w:rPr>
+        <w:t>Com a finalidade de identificar se existe uma diferença significativa entre os dois modelos foi aplicado o teste t-</w:t>
+      </w:r>
+      <w:proofErr w:type="spellStart"/>
+      <w:r>
+        <w:rPr>
+          <w:lang w:val="pt-PT"/>
+        </w:rPr>
+        <w:t>student</w:t>
+      </w:r>
+      <w:proofErr w:type="spellEnd"/>
+      <w:r>
+        <w:rPr>
+          <w:lang w:val="pt-PT"/>
+        </w:rPr>
+        <w:t xml:space="preserve"> para as </w:t>
+      </w:r>
+      <w:proofErr w:type="spellStart"/>
+      <w:r>
+        <w:rPr>
+          <w:lang w:val="pt-PT"/>
+        </w:rPr>
+        <w:t>accuracies</w:t>
+      </w:r>
+      <w:proofErr w:type="spellEnd"/>
+      <w:r>
+        <w:rPr>
+          <w:lang w:val="pt-PT"/>
+        </w:rPr>
+        <w:t xml:space="preserve"> de cada </w:t>
+      </w:r>
+      <w:proofErr w:type="spellStart"/>
+      <w:r>
+        <w:rPr>
+          <w:lang w:val="pt-PT"/>
+        </w:rPr>
+        <w:t>fold</w:t>
+      </w:r>
+      <w:proofErr w:type="spellEnd"/>
+      <w:r>
+        <w:rPr>
+          <w:lang w:val="pt-PT"/>
+        </w:rPr>
+        <w:t xml:space="preserve"> de cada modelo, com nível de significância de 5%, obteve-se um p-</w:t>
+      </w:r>
+      <w:proofErr w:type="spellStart"/>
+      <w:r>
+        <w:rPr>
+          <w:lang w:val="pt-PT"/>
+        </w:rPr>
+        <w:t>value</w:t>
+      </w:r>
+      <w:proofErr w:type="spellEnd"/>
+      <w:r>
+        <w:rPr>
+          <w:lang w:val="pt-PT"/>
+        </w:rPr>
+        <w:t xml:space="preserve"> inferior a 0.05, concluímos que existe uma diferença </w:t>
+      </w:r>
+      <w:proofErr w:type="spellStart"/>
+      <w:r>
+        <w:rPr>
+          <w:lang w:val="pt-PT"/>
+        </w:rPr>
+        <w:t>significative</w:t>
+      </w:r>
+      <w:proofErr w:type="spellEnd"/>
+      <w:r>
+        <w:rPr>
+          <w:lang w:val="pt-PT"/>
+        </w:rPr>
+        <w:t xml:space="preserve"> entre os modelos. </w:t>
+      </w:r>
+    </w:p>
+    <w:p>
+      <w:r>
+        <w:rPr>
+          <w:noProof/>
+        </w:rPr>
         <w:drawing>
           <wp:inline distT="0" distB="0" distL="0" distR="0" wp14:anchorId="4F37DB5D" wp14:editId="2CE76B49">
             <wp:extent cx="2400635" cy="238158"/>
@@ -5812,7 +6946,35 @@
         <w:rPr>
           <w:lang w:val="pt-PT"/>
         </w:rPr>
-        <w:t>O melhor dos modelos é, então, o modelo de rede neuronal, com um valor médio de accuracy entre folds de 0.797.</w:t>
+        <w:t xml:space="preserve">O melhor dos modelos é, então, o modelo de rede neuronal, com um valor médio de </w:t>
+      </w:r>
+      <w:proofErr w:type="spellStart"/>
+      <w:r>
+        <w:rPr>
+          <w:lang w:val="pt-PT"/>
+        </w:rPr>
+        <w:t>accuracy</w:t>
+      </w:r>
+      <w:proofErr w:type="spellEnd"/>
+      <w:r>
+        <w:rPr>
+          <w:lang w:val="pt-PT"/>
+        </w:rPr>
+        <w:t xml:space="preserve"> entre </w:t>
+      </w:r>
+      <w:proofErr w:type="spellStart"/>
+      <w:r>
+        <w:rPr>
+          <w:lang w:val="pt-PT"/>
+        </w:rPr>
+        <w:t>folds</w:t>
+      </w:r>
+      <w:proofErr w:type="spellEnd"/>
+      <w:r>
+        <w:rPr>
+          <w:lang w:val="pt-PT"/>
+        </w:rPr>
+        <w:t xml:space="preserve"> de 0.797.</w:t>
       </w:r>
     </w:p>
     <w:p>
@@ -5874,101 +7036,114 @@
     </w:p>
     <w:p>
       <w:pPr>
-        <w:rPr>
-          <w:lang w:val="pt-PT"/>
-        </w:rPr>
-      </w:pPr>
-    </w:p>
-    <w:p>
-      <w:pPr>
-        <w:rPr>
-          <w:lang w:val="pt-PT"/>
-        </w:rPr>
-      </w:pPr>
+        <w:spacing w:before="5pt" w:beforeAutospacing="1" w:after="5pt" w:afterAutospacing="1"/>
+        <w:jc w:val="start"/>
+        <w:rPr>
+          <w:rFonts w:eastAsia="Times New Roman"/>
+          <w:lang w:val="pt-PT" w:eastAsia="pt-PT"/>
+        </w:rPr>
+      </w:pPr>
+      <w:r>
+        <w:rPr>
+          <w:rFonts w:eastAsia="Times New Roman"/>
+          <w:lang w:val="pt-PT" w:eastAsia="pt-PT"/>
+        </w:rPr>
+        <w:t xml:space="preserve">O trabalho </w:t>
+      </w:r>
+      <w:r>
+        <w:rPr>
+          <w:rFonts w:eastAsia="Times New Roman"/>
+          <w:lang w:val="pt-PT" w:eastAsia="pt-PT"/>
+        </w:rPr>
+        <w:t>destacou</w:t>
+      </w:r>
+      <w:r>
+        <w:rPr>
+          <w:rFonts w:eastAsia="Times New Roman"/>
+          <w:lang w:val="pt-PT" w:eastAsia="pt-PT"/>
+        </w:rPr>
+        <w:t xml:space="preserve"> a importância da escolha adequada dos modelos e da otimização de parâmetros para problemas preditivos.</w:t>
+      </w:r>
+    </w:p>
+    <w:p>
+      <w:pPr>
+        <w:spacing w:before="5pt" w:beforeAutospacing="1" w:after="5pt" w:afterAutospacing="1"/>
+        <w:jc w:val="start"/>
+        <w:rPr>
+          <w:rFonts w:eastAsia="Times New Roman"/>
+          <w:lang w:val="pt-PT" w:eastAsia="pt-PT"/>
+        </w:rPr>
+      </w:pPr>
+      <w:r>
+        <w:rPr>
+          <w:rFonts w:eastAsia="Times New Roman"/>
+          <w:lang w:val="pt-PT" w:eastAsia="pt-PT"/>
+        </w:rPr>
+        <w:t>O modelo SVM foi o mais eficaz na regressão (predição de mortes prematuras), enquanto a rede neuronal foi superior na classificação (identificação de doenças respiratórias).</w:t>
+      </w:r>
+    </w:p>
+    <w:p>
+      <w:pPr>
+        <w:spacing w:before="5pt" w:beforeAutospacing="1" w:after="5pt" w:afterAutospacing="1"/>
+        <w:jc w:val="start"/>
+        <w:rPr>
+          <w:rFonts w:eastAsia="Times New Roman"/>
+          <w:lang w:val="pt-PT" w:eastAsia="pt-PT"/>
+        </w:rPr>
+      </w:pPr>
+      <w:r>
+        <w:rPr>
+          <w:rFonts w:eastAsia="Times New Roman"/>
+          <w:lang w:val="pt-PT" w:eastAsia="pt-PT"/>
+        </w:rPr>
+        <w:t xml:space="preserve"> A estruturação rigorosa das fases de análise, validação cruzada e avaliação estatística conferiu credibilidade e robustez às conclusões obtidas</w:t>
+      </w:r>
+      <w:r>
+        <w:rPr>
+          <w:rFonts w:eastAsia="Times New Roman"/>
+          <w:lang w:val="pt-PT" w:eastAsia="pt-PT"/>
+        </w:rPr>
+        <w:t>.</w:t>
+      </w:r>
+    </w:p>
+    <w:p>
+      <w:pPr>
+        <w:spacing w:before="5pt" w:beforeAutospacing="1" w:after="5pt" w:afterAutospacing="1"/>
+        <w:jc w:val="start"/>
+        <w:rPr>
+          <w:rFonts w:eastAsia="Times New Roman"/>
+          <w:lang w:val="pt-PT" w:eastAsia="pt-PT"/>
+        </w:rPr>
+      </w:pPr>
+      <w:r>
+        <w:rPr>
+          <w:rFonts w:eastAsia="Times New Roman"/>
+          <w:lang w:val="pt-PT" w:eastAsia="pt-PT"/>
+        </w:rPr>
+        <w:t>Por fim, o</w:t>
+      </w:r>
+      <w:r>
+        <w:rPr>
+          <w:rFonts w:eastAsia="Times New Roman"/>
+          <w:lang w:val="pt-PT" w:eastAsia="pt-PT"/>
+        </w:rPr>
+        <w:t xml:space="preserve"> estudo confirma que a aprendizagem automática, quando bem aplicada, pode contribuir significativamente para a compreensão e previsão de fenómenos complexos como os impactos da poluição na saúde pública.</w:t>
+      </w:r>
     </w:p>
     <w:p>
       <w:pPr>
         <w:pStyle w:val="Ttulo5"/>
+        <w:rPr>
+          <w:lang w:val="pt-PT"/>
+        </w:rPr>
       </w:pPr>
     </w:p>
     <w:p>
       <w:pPr>
         <w:pStyle w:val="Ttulo5"/>
-      </w:pPr>
-    </w:p>
-    <w:p>
-      <w:pPr>
-        <w:pStyle w:val="Ttulo5"/>
-      </w:pPr>
-    </w:p>
-    <w:p>
-      <w:pPr>
-        <w:pStyle w:val="Ttulo5"/>
-      </w:pPr>
-    </w:p>
-    <w:p>
-      <w:pPr>
-        <w:pStyle w:val="Ttulo5"/>
-      </w:pPr>
-    </w:p>
-    <w:p>
-      <w:pPr>
-        <w:pStyle w:val="Ttulo5"/>
-      </w:pPr>
-    </w:p>
-    <w:p>
-      <w:pPr>
-        <w:pStyle w:val="Ttulo5"/>
-      </w:pPr>
-    </w:p>
-    <w:p>
-      <w:pPr>
-        <w:pStyle w:val="Ttulo5"/>
-      </w:pPr>
-    </w:p>
-    <w:p>
-      <w:pPr>
-        <w:pStyle w:val="Ttulo5"/>
-      </w:pPr>
-    </w:p>
-    <w:p>
-      <w:pPr>
-        <w:pStyle w:val="Ttulo5"/>
-      </w:pPr>
-    </w:p>
-    <w:p>
-      <w:pPr>
-        <w:pStyle w:val="Ttulo5"/>
-      </w:pPr>
-    </w:p>
-    <w:p>
-      <w:pPr>
-        <w:pStyle w:val="Ttulo5"/>
-      </w:pPr>
-    </w:p>
-    <w:p>
-      <w:pPr>
-        <w:pStyle w:val="Ttulo5"/>
-      </w:pPr>
-    </w:p>
-    <w:p>
-      <w:pPr>
-        <w:pStyle w:val="Ttulo5"/>
-      </w:pPr>
-    </w:p>
-    <w:p>
-      <w:pPr>
-        <w:pStyle w:val="Ttulo5"/>
-      </w:pPr>
-    </w:p>
-    <w:p>
-      <w:pPr>
-        <w:pStyle w:val="Ttulo5"/>
-      </w:pPr>
-    </w:p>
-    <w:p>
-      <w:pPr>
-        <w:pStyle w:val="Ttulo5"/>
+        <w:rPr>
+          <w:lang w:val="pt-PT"/>
+        </w:rPr>
       </w:pPr>
     </w:p>
     <w:p>
@@ -9395,7 +10570,7 @@
     <w:lsdException w:name="caption" w:semiHidden="1" w:unhideWhenUsed="1" w:qFormat="1"/>
     <w:lsdException w:name="Title" w:qFormat="1"/>
     <w:lsdException w:name="Subtitle" w:qFormat="1"/>
-    <w:lsdException w:name="Strong" w:qFormat="1"/>
+    <w:lsdException w:name="Strong" w:uiPriority="22" w:qFormat="1"/>
     <w:lsdException w:name="Emphasis" w:qFormat="1"/>
     <w:lsdException w:name="Normal (Web)" w:uiPriority="99"/>
     <w:lsdException w:name="Normal Table" w:semiHidden="1" w:unhideWhenUsed="1"/>
@@ -9789,6 +10964,7 @@
   <w:style w:type="character" w:default="1" w:styleId="Tipodeletrapredefinidodopargrafo">
     <w:name w:val="Default Paragraph Font"/>
     <w:uiPriority w:val="1"/>
+    <w:semiHidden/>
     <w:unhideWhenUsed/>
   </w:style>
   <w:style w:type="table" w:default="1" w:styleId="Tabelanormal">
@@ -10152,6 +11328,17 @@
       <w:color w:val="666666"/>
     </w:rPr>
   </w:style>
+  <w:style w:type="character" w:styleId="Forte">
+    <w:name w:val="Strong"/>
+    <w:basedOn w:val="Tipodeletrapredefinidodopargrafo"/>
+    <w:uiPriority w:val="22"/>
+    <w:qFormat/>
+    <w:rsid w:val="00AF52C0"/>
+    <w:rPr>
+      <w:b/>
+      <w:bCs/>
+    </w:rPr>
+  </w:style>
 </w:styles>
 </file>
 
@@ -10284,8 +11471,10 @@
     <w:rsid w:val="00406FA7"/>
     <w:rsid w:val="006F68D9"/>
     <w:rsid w:val="00874A87"/>
+    <w:rsid w:val="008A2225"/>
     <w:rsid w:val="009258C9"/>
     <w:rsid w:val="0097333A"/>
+    <w:rsid w:val="009F2EA3"/>
     <w:rsid w:val="00A742FB"/>
     <w:rsid w:val="00B76587"/>
     <w:rsid w:val="00C352E9"/>

</xml_diff>